<commit_message>
add node.js project to main project
</commit_message>
<xml_diff>
--- a/Project_Secure Banking Application/info/L00176523_Secure Code Project - Report.docx
+++ b/Project_Secure Banking Application/info/L00176523_Secure Code Project - Report.docx
@@ -37,6 +37,15 @@
     </w:p>
     <w:sdt>
       <w:sdtPr>
+        <w:rPr>
+          <w:rFonts w:asciiTheme="minorHAnsi" w:eastAsiaTheme="minorHAnsi" w:hAnsiTheme="minorHAnsi" w:cstheme="minorBidi"/>
+          <w:color w:val="auto"/>
+          <w:kern w:val="2"/>
+          <w:sz w:val="22"/>
+          <w:szCs w:val="22"/>
+          <w:lang w:val="en-IE"/>
+          <w14:ligatures w14:val="standardContextual"/>
+        </w:rPr>
         <w:id w:val="155276607"/>
         <w:docPartObj>
           <w:docPartGallery w:val="Table of Contents"/>
@@ -45,16 +54,9 @@
       </w:sdtPr>
       <w:sdtEndPr>
         <w:rPr>
-          <w:rFonts w:asciiTheme="minorHAnsi" w:eastAsiaTheme="minorHAnsi" w:hAnsiTheme="minorHAnsi" w:cstheme="minorBidi"/>
           <w:b/>
           <w:bCs/>
           <w:noProof/>
-          <w:color w:val="auto"/>
-          <w:kern w:val="2"/>
-          <w:sz w:val="22"/>
-          <w:szCs w:val="22"/>
-          <w:lang w:val="en-IE"/>
-          <w14:ligatures w14:val="standardContextual"/>
         </w:rPr>
       </w:sdtEndPr>
       <w:sdtContent>
@@ -299,7 +301,21 @@
                 <w:rStyle w:val="Hyperlink"/>
                 <w:noProof/>
               </w:rPr>
-              <w:t>Functionality</w:t>
+              <w:t>Func</w:t>
+            </w:r>
+            <w:r>
+              <w:rPr>
+                <w:rStyle w:val="Hyperlink"/>
+                <w:noProof/>
+              </w:rPr>
+              <w:t>t</w:t>
+            </w:r>
+            <w:r>
+              <w:rPr>
+                <w:rStyle w:val="Hyperlink"/>
+                <w:noProof/>
+              </w:rPr>
+              <w:t>ionality</w:t>
             </w:r>
             <w:r>
               <w:rPr>
@@ -685,7 +701,15 @@
     </w:p>
     <w:p>
       <w:r>
-        <w:t>I had many choices but I opted to</w:t>
+        <w:t xml:space="preserve">I had many </w:t>
+      </w:r>
+      <w:proofErr w:type="gramStart"/>
+      <w:r>
+        <w:t>choices</w:t>
+      </w:r>
+      <w:proofErr w:type="gramEnd"/>
+      <w:r>
+        <w:t xml:space="preserve"> but I opted to</w:t>
       </w:r>
       <w:r>
         <w:t xml:space="preserve"> challenge myself to</w:t>
@@ -883,7 +907,15 @@
     </w:p>
     <w:p>
       <w:r>
-        <w:t xml:space="preserve">To create my banking system I </w:t>
+        <w:t xml:space="preserve">To create my banking </w:t>
+      </w:r>
+      <w:proofErr w:type="gramStart"/>
+      <w:r>
+        <w:t>system</w:t>
+      </w:r>
+      <w:proofErr w:type="gramEnd"/>
+      <w:r>
+        <w:t xml:space="preserve"> I </w:t>
       </w:r>
       <w:r>
         <w:t xml:space="preserve">had to plan what pages I wanted to include and display to the user and the workflow logic </w:t>
@@ -964,11 +996,30 @@
       <w:r>
         <w:t xml:space="preserve"> – Opted to use this instead of XAMPP</w:t>
       </w:r>
+      <w:r>
+        <w:t xml:space="preserve"> and having to install so many </w:t>
+      </w:r>
+      <w:proofErr w:type="spellStart"/>
+      <w:r>
+        <w:t>node_mod</w:t>
+      </w:r>
+      <w:r>
+        <w:t>ules</w:t>
+      </w:r>
+      <w:proofErr w:type="spellEnd"/>
     </w:p>
     <w:p/>
     <w:p>
       <w:r>
-        <w:t xml:space="preserve">Changed the datatype of accountNo to integer </w:t>
+        <w:t xml:space="preserve">Changed the datatype of </w:t>
+      </w:r>
+      <w:proofErr w:type="spellStart"/>
+      <w:r>
+        <w:t>accountNo</w:t>
+      </w:r>
+      <w:proofErr w:type="spellEnd"/>
+      <w:r>
+        <w:t xml:space="preserve"> to integer </w:t>
       </w:r>
     </w:p>
     <w:p>
@@ -1035,8 +1086,17 @@
           <w:b/>
           <w:bCs/>
         </w:rPr>
-        <w:t>Hardware &amp; Devicea</w:t>
-      </w:r>
+        <w:t xml:space="preserve">Hardware &amp; </w:t>
+      </w:r>
+      <w:proofErr w:type="spellStart"/>
+      <w:r>
+        <w:rPr>
+          <w:b/>
+          <w:bCs/>
+        </w:rPr>
+        <w:t>Devicea</w:t>
+      </w:r>
+      <w:proofErr w:type="spellEnd"/>
     </w:p>
     <w:p>
       <w:r>
@@ -1236,13 +1296,21 @@
         <w:t>log</w:t>
       </w:r>
       <w:r>
-        <w:t xml:space="preserve">ging in </w:t>
+        <w:t xml:space="preserve">ging </w:t>
+      </w:r>
+      <w:proofErr w:type="gramStart"/>
+      <w:r>
+        <w:t xml:space="preserve">in </w:t>
       </w:r>
       <w:r>
         <w:t xml:space="preserve"> </w:t>
       </w:r>
       <w:r>
-        <w:t>(if they have already created an account previous</w:t>
+        <w:t>(</w:t>
+      </w:r>
+      <w:proofErr w:type="gramEnd"/>
+      <w:r>
+        <w:t>if they have already created an account previous</w:t>
       </w:r>
       <w:r>
         <w:t>ly</w:t>
@@ -1271,7 +1339,15 @@
     </w:p>
     <w:p>
       <w:r>
-        <w:t>On the AccountInformation page,</w:t>
+        <w:t xml:space="preserve">On the </w:t>
+      </w:r>
+      <w:proofErr w:type="spellStart"/>
+      <w:r>
+        <w:t>AccountInformation</w:t>
+      </w:r>
+      <w:proofErr w:type="spellEnd"/>
+      <w:r>
+        <w:t xml:space="preserve"> page,</w:t>
       </w:r>
     </w:p>
     <w:p>
@@ -2048,6 +2124,19 @@
     </w:r>
     <w:r>
       <w:t>L00176523</w:t>
+    </w:r>
+    <w:r>
+      <w:t xml:space="preserve">    </w:t>
+    </w:r>
+    <w:r>
+      <w:rPr>
+        <w:b/>
+        <w:bCs/>
+      </w:rPr>
+      <w:t>Name:</w:t>
+    </w:r>
+    <w:r>
+      <w:t xml:space="preserve"> Michelle Ogunade</w:t>
     </w:r>
   </w:p>
   <w:p>

</xml_diff>

<commit_message>
all error handling works for register form and login attempts are decrementing
</commit_message>
<xml_diff>
--- a/Project_Secure Banking Application/info/L00176523_Secure Code Project - Report.docx
+++ b/Project_Secure Banking Application/info/L00176523_Secure Code Project - Report.docx
@@ -301,21 +301,7 @@
                 <w:rStyle w:val="Hyperlink"/>
                 <w:noProof/>
               </w:rPr>
-              <w:t>Func</w:t>
-            </w:r>
-            <w:r>
-              <w:rPr>
-                <w:rStyle w:val="Hyperlink"/>
-                <w:noProof/>
-              </w:rPr>
-              <w:t>t</w:t>
-            </w:r>
-            <w:r>
-              <w:rPr>
-                <w:rStyle w:val="Hyperlink"/>
-                <w:noProof/>
-              </w:rPr>
-              <w:t>ionality</w:t>
+              <w:t>Functionality</w:t>
             </w:r>
             <w:r>
               <w:rPr>
@@ -701,15 +687,7 @@
     </w:p>
     <w:p>
       <w:r>
-        <w:t xml:space="preserve">I had many </w:t>
-      </w:r>
-      <w:proofErr w:type="gramStart"/>
-      <w:r>
-        <w:t>choices</w:t>
-      </w:r>
-      <w:proofErr w:type="gramEnd"/>
-      <w:r>
-        <w:t xml:space="preserve"> but I opted to</w:t>
+        <w:t>I had many choices but I opted to</w:t>
       </w:r>
       <w:r>
         <w:t xml:space="preserve"> challenge myself to</w:t>
@@ -817,14 +795,6 @@
         </w:rPr>
         <w:t>XAMPP?</w:t>
       </w:r>
-    </w:p>
-    <w:p>
-      <w:pPr>
-        <w:rPr>
-          <w:b/>
-          <w:bCs/>
-        </w:rPr>
-      </w:pPr>
       <w:r>
         <w:rPr>
           <w:b/>
@@ -841,6 +811,156 @@
       </w:r>
     </w:p>
     <w:p>
+      <w:r>
+        <w:t>This secure banking system (web application) was developed and tested on a DELL laptop running Windows 11. The system specifications were:</w:t>
+      </w:r>
+    </w:p>
+    <w:p>
+      <w:pPr>
+        <w:numPr>
+          <w:ilvl w:val="0"/>
+          <w:numId w:val="3"/>
+        </w:numPr>
+      </w:pPr>
+      <w:r>
+        <w:rPr>
+          <w:b/>
+          <w:bCs/>
+        </w:rPr>
+        <w:t>Processor:</w:t>
+      </w:r>
+      <w:r>
+        <w:t xml:space="preserve"> 11th Gen Intel(R) Core(TM) i5-1135G7 @ 2.40GHz</w:t>
+      </w:r>
+    </w:p>
+    <w:p>
+      <w:pPr>
+        <w:numPr>
+          <w:ilvl w:val="0"/>
+          <w:numId w:val="3"/>
+        </w:numPr>
+      </w:pPr>
+      <w:r>
+        <w:rPr>
+          <w:b/>
+          <w:bCs/>
+        </w:rPr>
+        <w:t>Installed RAM:</w:t>
+      </w:r>
+      <w:r>
+        <w:t xml:space="preserve"> 16.0 GB (15.4 GB usable)</w:t>
+      </w:r>
+    </w:p>
+    <w:p>
+      <w:pPr>
+        <w:numPr>
+          <w:ilvl w:val="0"/>
+          <w:numId w:val="3"/>
+        </w:numPr>
+      </w:pPr>
+      <w:r>
+        <w:rPr>
+          <w:b/>
+          <w:bCs/>
+        </w:rPr>
+        <w:t>System type:</w:t>
+      </w:r>
+      <w:r>
+        <w:t xml:space="preserve"> 64-bit operating system, x64-based processor</w:t>
+      </w:r>
+    </w:p>
+    <w:p>
+      <w:r>
+        <w:t>The main part?</w:t>
+      </w:r>
+    </w:p>
+    <w:p>
+      <w:r>
+        <w:t>Project developed using Visual Studio</w:t>
+      </w:r>
+      <w:r>
+        <w:t xml:space="preserve"> Code</w:t>
+      </w:r>
+      <w:r>
+        <w:t xml:space="preserve"> as my IDE</w:t>
+      </w:r>
+      <w:r>
+        <w:t>,</w:t>
+      </w:r>
+    </w:p>
+    <w:p>
+      <w:r>
+        <w:t>MySQLServerr</w:t>
+      </w:r>
+    </w:p>
+    <w:p>
+      <w:r>
+        <w:t>Connected to the database using the Command Prompt/terminal as well to run N</w:t>
+      </w:r>
+      <w:r>
+        <w:t>o</w:t>
+      </w:r>
+      <w:r>
+        <w:t>de</w:t>
+      </w:r>
+      <w:r>
+        <w:t xml:space="preserve">JS </w:t>
+      </w:r>
+    </w:p>
+    <w:p>
+      <w:r>
+        <w:t>Node.js v20.4.0.</w:t>
+      </w:r>
+    </w:p>
+    <w:p>
+      <w:pPr>
+        <w:rPr>
+          <w:b/>
+          <w:bCs/>
+        </w:rPr>
+      </w:pPr>
+    </w:p>
+    <w:p>
+      <w:pPr>
+        <w:rPr>
+          <w:b/>
+          <w:bCs/>
+        </w:rPr>
+      </w:pPr>
+    </w:p>
+    <w:p>
+      <w:pPr>
+        <w:rPr>
+          <w:b/>
+          <w:bCs/>
+        </w:rPr>
+      </w:pPr>
+    </w:p>
+    <w:p>
+      <w:pPr>
+        <w:rPr>
+          <w:b/>
+          <w:bCs/>
+        </w:rPr>
+      </w:pPr>
+    </w:p>
+    <w:p>
+      <w:pPr>
+        <w:rPr>
+          <w:b/>
+          <w:bCs/>
+        </w:rPr>
+      </w:pPr>
+    </w:p>
+    <w:p>
+      <w:pPr>
+        <w:rPr>
+          <w:b/>
+          <w:bCs/>
+        </w:rPr>
+      </w:pPr>
+    </w:p>
+    <w:p>
       <w:pPr>
         <w:rPr>
           <w:b/>
@@ -907,20 +1027,51 @@
     </w:p>
     <w:p>
       <w:r>
-        <w:t xml:space="preserve">To create my banking </w:t>
-      </w:r>
-      <w:proofErr w:type="gramStart"/>
-      <w:r>
-        <w:t>system</w:t>
-      </w:r>
-      <w:proofErr w:type="gramEnd"/>
-      <w:r>
-        <w:t xml:space="preserve"> I </w:t>
+        <w:t xml:space="preserve">To create my banking system I </w:t>
       </w:r>
       <w:r>
         <w:t xml:space="preserve">had to plan what pages I wanted to include and display to the user and the workflow logic </w:t>
       </w:r>
     </w:p>
+    <w:p/>
+    <w:p>
+      <w:pPr>
+        <w:rPr>
+          <w:b/>
+          <w:bCs/>
+        </w:rPr>
+      </w:pPr>
+      <w:r>
+        <w:rPr>
+          <w:b/>
+          <w:bCs/>
+        </w:rPr>
+        <w:t xml:space="preserve">Hardware &amp; </w:t>
+      </w:r>
+      <w:r>
+        <w:rPr>
+          <w:b/>
+          <w:bCs/>
+        </w:rPr>
+        <w:t>Devices</w:t>
+      </w:r>
+    </w:p>
+    <w:p>
+      <w:r>
+        <w:t>Switching between my laptop and the ATU PCs</w:t>
+      </w:r>
+    </w:p>
+    <w:p>
+      <w:r>
+        <w:t>Had some issues with the ATU PCs with regards to running Visual Studio Code</w:t>
+      </w:r>
+    </w:p>
+    <w:p>
+      <w:r>
+        <w:t>Had a persistent error that kept saying that it couldn’t locate the Main method (although it was present)</w:t>
+      </w:r>
+    </w:p>
+    <w:p/>
     <w:p>
       <w:pPr>
         <w:rPr>
@@ -978,48 +1129,23 @@
     </w:p>
     <w:p>
       <w:r>
-        <w:t xml:space="preserve">MySQL </w:t>
-      </w:r>
-      <w:r>
-        <w:t>server</w:t>
-      </w:r>
-    </w:p>
-    <w:p>
-      <w:r>
-        <w:t xml:space="preserve">I had to decide how many tables were necessary and what attributes they should contain </w:t>
-      </w:r>
-    </w:p>
-    <w:p>
-      <w:r>
-        <w:t>Live Server</w:t>
-      </w:r>
-      <w:r>
-        <w:t xml:space="preserve"> – Opted to use this instead of XAMPP</w:t>
-      </w:r>
-      <w:r>
-        <w:t xml:space="preserve"> and having to install so many </w:t>
-      </w:r>
-      <w:proofErr w:type="spellStart"/>
-      <w:r>
-        <w:t>node_mod</w:t>
-      </w:r>
-      <w:r>
-        <w:t>ules</w:t>
-      </w:r>
-      <w:proofErr w:type="spellEnd"/>
+        <w:t>For the database, I used MySQL Server and determined the necessary number of tables and their associated attributes based on the system's core features and data flow.</w:t>
+      </w:r>
+    </w:p>
+    <w:p>
+      <w:r>
+        <w:t>Initially, I opted to use Live Server instead of XAMPP or installing multiple Node.js modules, to keep the setup lightweight and reduce complexity. However, building the server logic purely with JavaScript proved challenging. I had become accustomed to using Express.js and Node.js to build custom servers in previous projects, and the absence of these tools made user registration and database interaction more time-consuming.</w:t>
+      </w:r>
+    </w:p>
+    <w:p>
+      <w:r>
+        <w:t>Despite trying to avoid node modules at first, my prior experience with Node.js and npm packages made me realize that using them would streamline development and improve functionality, especially when handling backend logic and database operations.</w:t>
+      </w:r>
     </w:p>
     <w:p/>
     <w:p>
       <w:r>
-        <w:t xml:space="preserve">Changed the datatype of </w:t>
-      </w:r>
-      <w:proofErr w:type="spellStart"/>
-      <w:r>
-        <w:t>accountNo</w:t>
-      </w:r>
-      <w:proofErr w:type="spellEnd"/>
-      <w:r>
-        <w:t xml:space="preserve"> to integer </w:t>
+        <w:t xml:space="preserve">Changed the datatype of accountNo to integer </w:t>
       </w:r>
     </w:p>
     <w:p>
@@ -1043,116 +1169,46 @@
       </w:r>
     </w:p>
     <w:p/>
+    <w:p>
+      <w:pPr>
+        <w:rPr>
+          <w:b/>
+          <w:bCs/>
+        </w:rPr>
+      </w:pPr>
+      <w:r>
+        <w:rPr>
+          <w:b/>
+          <w:bCs/>
+        </w:rPr>
+        <w:t>Version Control</w:t>
+      </w:r>
+    </w:p>
+    <w:p>
+      <w:r>
+        <w:t xml:space="preserve">I used GitHub for version control throughout the development of this project. It allowed me to efficiently track changes, and roll back to previous versions when </w:t>
+      </w:r>
+      <w:r>
+        <w:t>necessary</w:t>
+      </w:r>
+      <w:r>
+        <w:t>.</w:t>
+      </w:r>
+    </w:p>
     <w:p/>
-    <w:p/>
-    <w:p>
-      <w:pPr>
-        <w:rPr>
-          <w:b/>
-          <w:bCs/>
-        </w:rPr>
-      </w:pPr>
-      <w:r>
-        <w:rPr>
-          <w:b/>
-          <w:bCs/>
-        </w:rPr>
-        <w:t>Version Control</w:t>
-      </w:r>
-    </w:p>
-    <w:p>
-      <w:r>
-        <w:t>GitHub – Version Control</w:t>
-      </w:r>
-      <w:r>
-        <w:t xml:space="preserve">: </w:t>
-      </w:r>
-    </w:p>
-    <w:p>
-      <w:r>
-        <w:t>Easy to go back to previous versions</w:t>
-      </w:r>
-    </w:p>
-    <w:p/>
-    <w:p>
-      <w:pPr>
-        <w:rPr>
-          <w:b/>
-          <w:bCs/>
-        </w:rPr>
-      </w:pPr>
-      <w:r>
-        <w:rPr>
-          <w:b/>
-          <w:bCs/>
-        </w:rPr>
-        <w:t xml:space="preserve">Hardware &amp; </w:t>
-      </w:r>
-      <w:proofErr w:type="spellStart"/>
-      <w:r>
-        <w:rPr>
-          <w:b/>
-          <w:bCs/>
-        </w:rPr>
-        <w:t>Devicea</w:t>
-      </w:r>
-      <w:proofErr w:type="spellEnd"/>
-    </w:p>
-    <w:p>
-      <w:r>
-        <w:t xml:space="preserve">Switching between </w:t>
-      </w:r>
-      <w:r>
-        <w:t>my laptop and the ATU</w:t>
-      </w:r>
-      <w:r>
-        <w:t xml:space="preserve"> PCs</w:t>
-      </w:r>
-    </w:p>
-    <w:p>
-      <w:r>
-        <w:t xml:space="preserve">Had some issues with the ATU </w:t>
-      </w:r>
-      <w:r>
-        <w:t xml:space="preserve">PCs </w:t>
-      </w:r>
-      <w:r>
-        <w:t xml:space="preserve">with regards to running </w:t>
-      </w:r>
-      <w:r>
-        <w:t>Visual Studio Code</w:t>
-      </w:r>
-    </w:p>
-    <w:p>
-      <w:r>
-        <w:t>Had a</w:t>
-      </w:r>
-      <w:r>
-        <w:t xml:space="preserve"> persistent</w:t>
-      </w:r>
-      <w:r>
-        <w:t xml:space="preserve"> error that</w:t>
-      </w:r>
-      <w:r>
-        <w:t xml:space="preserve"> kept saying that it couldn’t locate the Main method </w:t>
-      </w:r>
-      <w:r>
-        <w:t>(although it was present)</w:t>
-      </w:r>
-    </w:p>
-    <w:p/>
-    <w:p>
-      <w:pPr>
-        <w:rPr>
-          <w:b/>
-          <w:bCs/>
-        </w:rPr>
-      </w:pPr>
-      <w:r>
-        <w:rPr>
-          <w:b/>
-          <w:bCs/>
-        </w:rPr>
+    <w:p>
+      <w:pPr>
+        <w:rPr>
+          <w:b/>
+          <w:bCs/>
+        </w:rPr>
+      </w:pPr>
+      <w:r>
+        <w:rPr>
+          <w:b/>
+          <w:bCs/>
+        </w:rPr>
+        <w:lastRenderedPageBreak/>
         <w:t xml:space="preserve">Navigation Bar </w:t>
       </w:r>
     </w:p>
@@ -1296,21 +1352,13 @@
         <w:t>log</w:t>
       </w:r>
       <w:r>
-        <w:t xml:space="preserve">ging </w:t>
-      </w:r>
-      <w:proofErr w:type="gramStart"/>
-      <w:r>
-        <w:t xml:space="preserve">in </w:t>
+        <w:t xml:space="preserve">ging in </w:t>
       </w:r>
       <w:r>
         <w:t xml:space="preserve"> </w:t>
       </w:r>
       <w:r>
-        <w:t>(</w:t>
-      </w:r>
-      <w:proofErr w:type="gramEnd"/>
-      <w:r>
-        <w:t>if they have already created an account previous</w:t>
+        <w:t>(if they have already created an account previous</w:t>
       </w:r>
       <w:r>
         <w:t>ly</w:t>
@@ -1339,15 +1387,7 @@
     </w:p>
     <w:p>
       <w:r>
-        <w:t xml:space="preserve">On the </w:t>
-      </w:r>
-      <w:proofErr w:type="spellStart"/>
-      <w:r>
-        <w:t>AccountInformation</w:t>
-      </w:r>
-      <w:proofErr w:type="spellEnd"/>
-      <w:r>
-        <w:t xml:space="preserve"> page,</w:t>
+        <w:t>On the AccountInformation page,</w:t>
       </w:r>
     </w:p>
     <w:p>
@@ -1375,7 +1415,6 @@
     </w:p>
     <w:p>
       <w:r>
-        <w:lastRenderedPageBreak/>
         <w:tab/>
       </w:r>
     </w:p>
@@ -1909,12 +1948,37 @@
           <w:bCs/>
         </w:rPr>
       </w:pPr>
+    </w:p>
+    <w:p>
+      <w:pPr>
+        <w:rPr>
+          <w:b/>
+          <w:bCs/>
+        </w:rPr>
+      </w:pPr>
       <w:r>
         <w:rPr>
           <w:b/>
           <w:bCs/>
         </w:rPr>
         <w:t>Did you find any bugs, did you find any issues/holes in your security?</w:t>
+      </w:r>
+    </w:p>
+    <w:p>
+      <w:r>
+        <w:t xml:space="preserve">Yes, </w:t>
+      </w:r>
+      <w:r>
+        <w:t xml:space="preserve">it wasn’t exactly easy using JavaScript to </w:t>
+      </w:r>
+      <w:r>
+        <w:t>build it, it took some time for a uswr to be registered into the database, as I was avoiding using node_modules to begin with for less stress. But</w:t>
+      </w:r>
+      <w:r>
+        <w:t xml:space="preserve"> I’ve had enough experience with node_modules in the past with previous modules, I believed it would </w:t>
+      </w:r>
+      <w:r>
+        <w:t xml:space="preserve">help </w:t>
       </w:r>
     </w:p>
     <w:p/>
@@ -1944,95 +2008,95 @@
           <w:b/>
           <w:bCs/>
         </w:rPr>
+        <w:t xml:space="preserve">What did you learn from doing this report, </w:t>
+      </w:r>
+      <w:r>
+        <w:rPr>
+          <w:b/>
+          <w:bCs/>
+        </w:rPr>
+        <w:t xml:space="preserve">how secure do you think your application was </w:t>
+      </w:r>
+      <w:r>
+        <w:rPr>
+          <w:b/>
+          <w:bCs/>
+        </w:rPr>
+        <w:t>overall</w:t>
+      </w:r>
+      <w:r>
+        <w:rPr>
+          <w:b/>
+          <w:bCs/>
+        </w:rPr>
+        <w:t>, what would you change/do differently?</w:t>
+      </w:r>
+      <w:r>
+        <w:rPr>
+          <w:b/>
+          <w:bCs/>
+        </w:rPr>
+        <w:t xml:space="preserve"> </w:t>
+      </w:r>
+    </w:p>
+    <w:p>
+      <w:r>
+        <w:t>I believe that my web application</w:t>
+      </w:r>
+      <w:r>
+        <w:t xml:space="preserve"> is very secure overall</w:t>
+      </w:r>
+    </w:p>
+    <w:p/>
+    <w:p>
+      <w:pPr>
+        <w:rPr>
+          <w:b/>
+          <w:bCs/>
+        </w:rPr>
+      </w:pPr>
+      <w:r>
+        <w:rPr>
+          <w:b/>
+          <w:bCs/>
+        </w:rPr>
+        <w:t>What was the most challenging part. Did anything surprise you as being easier/harder</w:t>
+      </w:r>
+      <w:r>
+        <w:rPr>
+          <w:b/>
+          <w:bCs/>
+        </w:rPr>
+        <w:t>, something that you didn’t think was needed, or anything that you did that you realised wasn’t necessary or could be done a different or better way?</w:t>
+      </w:r>
+    </w:p>
+    <w:p>
+      <w:r>
+        <w:t>The most c</w:t>
+      </w:r>
+      <w:r>
+        <w:t xml:space="preserve">hallenging </w:t>
+      </w:r>
+      <w:r>
+        <w:t xml:space="preserve">part </w:t>
+      </w:r>
+      <w:r>
+        <w:t>I think was</w:t>
+      </w:r>
+    </w:p>
+    <w:p>
+      <w:r>
+        <w:t xml:space="preserve">Unnecessary features? </w:t>
+      </w:r>
+    </w:p>
+    <w:p/>
+    <w:p>
+      <w:pPr>
+        <w:pStyle w:val="Heading2"/>
+      </w:pPr>
+      <w:bookmarkStart w:id="5" w:name="_Toc194241077"/>
+      <w:r>
         <w:lastRenderedPageBreak/>
-        <w:t xml:space="preserve">What did you learn from doing this report, </w:t>
-      </w:r>
-      <w:r>
-        <w:rPr>
-          <w:b/>
-          <w:bCs/>
-        </w:rPr>
-        <w:t xml:space="preserve">how secure do you think your application was </w:t>
-      </w:r>
-      <w:r>
-        <w:rPr>
-          <w:b/>
-          <w:bCs/>
-        </w:rPr>
-        <w:t>overall</w:t>
-      </w:r>
-      <w:r>
-        <w:rPr>
-          <w:b/>
-          <w:bCs/>
-        </w:rPr>
-        <w:t>, what would you change/do differently?</w:t>
-      </w:r>
-      <w:r>
-        <w:rPr>
-          <w:b/>
-          <w:bCs/>
-        </w:rPr>
-        <w:t xml:space="preserve"> </w:t>
-      </w:r>
-    </w:p>
-    <w:p>
-      <w:r>
-        <w:t>I believe that my web application</w:t>
-      </w:r>
-      <w:r>
-        <w:t xml:space="preserve"> is very secure overall</w:t>
-      </w:r>
-    </w:p>
-    <w:p/>
-    <w:p>
-      <w:pPr>
-        <w:rPr>
-          <w:b/>
-          <w:bCs/>
-        </w:rPr>
-      </w:pPr>
-      <w:r>
-        <w:rPr>
-          <w:b/>
-          <w:bCs/>
-        </w:rPr>
-        <w:t>What was the most challenging part. Did anything surprise you as being easier/harder</w:t>
-      </w:r>
-      <w:r>
-        <w:rPr>
-          <w:b/>
-          <w:bCs/>
-        </w:rPr>
-        <w:t>, something that you didn’t think was needed, or anything that you did that you realised wasn’t necessary or could be done a different or better way?</w:t>
-      </w:r>
-    </w:p>
-    <w:p>
-      <w:r>
-        <w:t>The most c</w:t>
-      </w:r>
-      <w:r>
-        <w:t xml:space="preserve">hallenging </w:t>
-      </w:r>
-      <w:r>
-        <w:t xml:space="preserve">part </w:t>
-      </w:r>
-      <w:r>
-        <w:t>I think was</w:t>
-      </w:r>
-    </w:p>
-    <w:p>
-      <w:r>
-        <w:t xml:space="preserve">Unnecessary features? </w:t>
-      </w:r>
-    </w:p>
-    <w:p/>
-    <w:p>
-      <w:pPr>
-        <w:pStyle w:val="Heading2"/>
-      </w:pPr>
-      <w:bookmarkStart w:id="5" w:name="_Toc194241077"/>
-      <w:r>
         <w:t>References</w:t>
       </w:r>
       <w:bookmarkEnd w:id="5"/>
@@ -2053,6 +2117,7 @@
     </w:p>
     <w:sectPr>
       <w:headerReference w:type="default" r:id="rId8"/>
+      <w:footerReference w:type="default" r:id="rId9"/>
       <w:pgSz w:w="11906" w:h="16838"/>
       <w:pgMar w:top="709" w:right="1133" w:bottom="1440" w:left="1440" w:header="708" w:footer="708" w:gutter="0"/>
       <w:cols w:space="708"/>
@@ -2085,6 +2150,60 @@
     </w:p>
   </w:endnote>
 </w:endnotes>
+</file>
+
+<file path=word/footer1.xml><?xml version="1.0" encoding="utf-8"?>
+<w:ftr xmlns:wpc="http://schemas.microsoft.com/office/word/2010/wordprocessingCanvas" xmlns:cx="http://schemas.microsoft.com/office/drawing/2014/chartex" xmlns:cx1="http://schemas.microsoft.com/office/drawing/2015/9/8/chartex" xmlns:cx2="http://schemas.microsoft.com/office/drawing/2015/10/21/chartex" xmlns:cx3="http://schemas.microsoft.com/office/drawing/2016/5/9/chartex" xmlns:cx4="http://schemas.microsoft.com/office/drawing/2016/5/10/chartex" xmlns:cx5="http://schemas.microsoft.com/office/drawing/2016/5/11/chartex" xmlns:cx6="http://schemas.microsoft.com/office/drawing/2016/5/12/chartex" xmlns:cx7="http://schemas.microsoft.com/office/drawing/2016/5/13/chartex" xmlns:cx8="http://schemas.microsoft.com/office/drawing/2016/5/14/chartex" xmlns:mc="http://schemas.openxmlformats.org/markup-compatibility/2006" xmlns:aink="http://schemas.microsoft.com/office/drawing/2016/ink" xmlns:am3d="http://schemas.microsoft.com/office/drawing/2017/model3d" xmlns:o="urn:schemas-microsoft-com:office:office" xmlns:oel="http://schemas.microsoft.com/office/2019/extlst" xmlns:r="http://schemas.openxmlformats.org/officeDocument/2006/relationships" xmlns:m="http://schemas.openxmlformats.org/officeDocument/2006/math" xmlns:v="urn:schemas-microsoft-com:vml" xmlns:wp14="http://schemas.microsoft.com/office/word/2010/wordprocessingDrawing" xmlns:wp="http://schemas.openxmlformats.org/drawingml/2006/wordprocessingDrawing" xmlns:w10="urn:schemas-microsoft-com:office:word" xmlns:w="http://schemas.openxmlformats.org/wordprocessingml/2006/main" xmlns:w14="http://schemas.microsoft.com/office/word/2010/wordml" xmlns:w15="http://schemas.microsoft.com/office/word/2012/wordml" xmlns:w16cex="http://schemas.microsoft.com/office/word/2018/wordml/cex" xmlns:w16cid="http://schemas.microsoft.com/office/word/2016/wordml/cid" xmlns:w16="http://schemas.microsoft.com/office/word/2018/wordml" xmlns:w16du="http://schemas.microsoft.com/office/word/2023/wordml/word16du" xmlns:w16sdtdh="http://schemas.microsoft.com/office/word/2020/wordml/sdtdatahash" xmlns:w16sdtfl="http://schemas.microsoft.com/office/word/2024/wordml/sdtformatlock" xmlns:w16se="http://schemas.microsoft.com/office/word/2015/wordml/symex" xmlns:wpg="http://schemas.microsoft.com/office/word/2010/wordprocessingGroup" xmlns:wpi="http://schemas.microsoft.com/office/word/2010/wordprocessingInk" xmlns:wne="http://schemas.microsoft.com/office/word/2006/wordml" xmlns:wps="http://schemas.microsoft.com/office/word/2010/wordprocessingShape" mc:Ignorable="w14 w15 w16se w16cid w16 w16cex w16sdtdh w16sdtfl w16du wp14">
+  <w:sdt>
+    <w:sdtPr>
+      <w:id w:val="1984973078"/>
+      <w:docPartObj>
+        <w:docPartGallery w:val="Page Numbers (Bottom of Page)"/>
+        <w:docPartUnique/>
+      </w:docPartObj>
+    </w:sdtPr>
+    <w:sdtContent>
+      <w:p>
+        <w:pPr>
+          <w:pStyle w:val="Footer"/>
+          <w:jc w:val="right"/>
+        </w:pPr>
+        <w:r>
+          <w:t xml:space="preserve">Page | </w:t>
+        </w:r>
+        <w:r>
+          <w:fldChar w:fldCharType="begin"/>
+        </w:r>
+        <w:r>
+          <w:instrText xml:space="preserve"> PAGE   \* MERGEFORMAT </w:instrText>
+        </w:r>
+        <w:r>
+          <w:fldChar w:fldCharType="separate"/>
+        </w:r>
+        <w:r>
+          <w:rPr>
+            <w:noProof/>
+          </w:rPr>
+          <w:t>2</w:t>
+        </w:r>
+        <w:r>
+          <w:rPr>
+            <w:noProof/>
+          </w:rPr>
+          <w:fldChar w:fldCharType="end"/>
+        </w:r>
+        <w:r>
+          <w:t xml:space="preserve"> </w:t>
+        </w:r>
+      </w:p>
+    </w:sdtContent>
+  </w:sdt>
+  <w:p>
+    <w:pPr>
+      <w:pStyle w:val="Footer"/>
+    </w:pPr>
+  </w:p>
+</w:ftr>
 </file>
 
 <file path=word/footnotes.xml><?xml version="1.0" encoding="utf-8"?>
@@ -2267,6 +2386,155 @@
     </w:lvl>
   </w:abstractNum>
   <w:abstractNum w:abstractNumId="1" w15:restartNumberingAfterBreak="0">
+    <w:nsid w:val="40E429D6"/>
+    <w:multiLevelType w:val="multilevel"/>
+    <w:tmpl w:val="4260F380"/>
+    <w:lvl w:ilvl="0">
+      <w:start w:val="1"/>
+      <w:numFmt w:val="bullet"/>
+      <w:lvlText w:val=""/>
+      <w:lvlJc w:val="left"/>
+      <w:pPr>
+        <w:tabs>
+          <w:tab w:val="num" w:pos="720"/>
+        </w:tabs>
+        <w:ind w:left="720" w:hanging="360"/>
+      </w:pPr>
+      <w:rPr>
+        <w:rFonts w:ascii="Symbol" w:hAnsi="Symbol" w:hint="default"/>
+        <w:sz w:val="20"/>
+      </w:rPr>
+    </w:lvl>
+    <w:lvl w:ilvl="1" w:tentative="1">
+      <w:start w:val="1"/>
+      <w:numFmt w:val="bullet"/>
+      <w:lvlText w:val="o"/>
+      <w:lvlJc w:val="left"/>
+      <w:pPr>
+        <w:tabs>
+          <w:tab w:val="num" w:pos="1440"/>
+        </w:tabs>
+        <w:ind w:left="1440" w:hanging="360"/>
+      </w:pPr>
+      <w:rPr>
+        <w:rFonts w:ascii="Courier New" w:hAnsi="Courier New" w:hint="default"/>
+        <w:sz w:val="20"/>
+      </w:rPr>
+    </w:lvl>
+    <w:lvl w:ilvl="2" w:tentative="1">
+      <w:start w:val="1"/>
+      <w:numFmt w:val="bullet"/>
+      <w:lvlText w:val=""/>
+      <w:lvlJc w:val="left"/>
+      <w:pPr>
+        <w:tabs>
+          <w:tab w:val="num" w:pos="2160"/>
+        </w:tabs>
+        <w:ind w:left="2160" w:hanging="360"/>
+      </w:pPr>
+      <w:rPr>
+        <w:rFonts w:ascii="Wingdings" w:hAnsi="Wingdings" w:hint="default"/>
+        <w:sz w:val="20"/>
+      </w:rPr>
+    </w:lvl>
+    <w:lvl w:ilvl="3" w:tentative="1">
+      <w:start w:val="1"/>
+      <w:numFmt w:val="bullet"/>
+      <w:lvlText w:val=""/>
+      <w:lvlJc w:val="left"/>
+      <w:pPr>
+        <w:tabs>
+          <w:tab w:val="num" w:pos="2880"/>
+        </w:tabs>
+        <w:ind w:left="2880" w:hanging="360"/>
+      </w:pPr>
+      <w:rPr>
+        <w:rFonts w:ascii="Wingdings" w:hAnsi="Wingdings" w:hint="default"/>
+        <w:sz w:val="20"/>
+      </w:rPr>
+    </w:lvl>
+    <w:lvl w:ilvl="4" w:tentative="1">
+      <w:start w:val="1"/>
+      <w:numFmt w:val="bullet"/>
+      <w:lvlText w:val=""/>
+      <w:lvlJc w:val="left"/>
+      <w:pPr>
+        <w:tabs>
+          <w:tab w:val="num" w:pos="3600"/>
+        </w:tabs>
+        <w:ind w:left="3600" w:hanging="360"/>
+      </w:pPr>
+      <w:rPr>
+        <w:rFonts w:ascii="Wingdings" w:hAnsi="Wingdings" w:hint="default"/>
+        <w:sz w:val="20"/>
+      </w:rPr>
+    </w:lvl>
+    <w:lvl w:ilvl="5" w:tentative="1">
+      <w:start w:val="1"/>
+      <w:numFmt w:val="bullet"/>
+      <w:lvlText w:val=""/>
+      <w:lvlJc w:val="left"/>
+      <w:pPr>
+        <w:tabs>
+          <w:tab w:val="num" w:pos="4320"/>
+        </w:tabs>
+        <w:ind w:left="4320" w:hanging="360"/>
+      </w:pPr>
+      <w:rPr>
+        <w:rFonts w:ascii="Wingdings" w:hAnsi="Wingdings" w:hint="default"/>
+        <w:sz w:val="20"/>
+      </w:rPr>
+    </w:lvl>
+    <w:lvl w:ilvl="6" w:tentative="1">
+      <w:start w:val="1"/>
+      <w:numFmt w:val="bullet"/>
+      <w:lvlText w:val=""/>
+      <w:lvlJc w:val="left"/>
+      <w:pPr>
+        <w:tabs>
+          <w:tab w:val="num" w:pos="5040"/>
+        </w:tabs>
+        <w:ind w:left="5040" w:hanging="360"/>
+      </w:pPr>
+      <w:rPr>
+        <w:rFonts w:ascii="Wingdings" w:hAnsi="Wingdings" w:hint="default"/>
+        <w:sz w:val="20"/>
+      </w:rPr>
+    </w:lvl>
+    <w:lvl w:ilvl="7" w:tentative="1">
+      <w:start w:val="1"/>
+      <w:numFmt w:val="bullet"/>
+      <w:lvlText w:val=""/>
+      <w:lvlJc w:val="left"/>
+      <w:pPr>
+        <w:tabs>
+          <w:tab w:val="num" w:pos="5760"/>
+        </w:tabs>
+        <w:ind w:left="5760" w:hanging="360"/>
+      </w:pPr>
+      <w:rPr>
+        <w:rFonts w:ascii="Wingdings" w:hAnsi="Wingdings" w:hint="default"/>
+        <w:sz w:val="20"/>
+      </w:rPr>
+    </w:lvl>
+    <w:lvl w:ilvl="8" w:tentative="1">
+      <w:start w:val="1"/>
+      <w:numFmt w:val="bullet"/>
+      <w:lvlText w:val=""/>
+      <w:lvlJc w:val="left"/>
+      <w:pPr>
+        <w:tabs>
+          <w:tab w:val="num" w:pos="6480"/>
+        </w:tabs>
+        <w:ind w:left="6480" w:hanging="360"/>
+      </w:pPr>
+      <w:rPr>
+        <w:rFonts w:ascii="Wingdings" w:hAnsi="Wingdings" w:hint="default"/>
+        <w:sz w:val="20"/>
+      </w:rPr>
+    </w:lvl>
+  </w:abstractNum>
+  <w:abstractNum w:abstractNumId="2" w15:restartNumberingAfterBreak="0">
     <w:nsid w:val="4C4D5E63"/>
     <w:multiLevelType w:val="hybridMultilevel"/>
     <w:tmpl w:val="F378F400"/>
@@ -2382,6 +2650,9 @@
     <w:abstractNumId w:val="0"/>
   </w:num>
   <w:num w:numId="2" w16cid:durableId="425224840">
+    <w:abstractNumId w:val="2"/>
+  </w:num>
+  <w:num w:numId="3" w16cid:durableId="285619208">
     <w:abstractNumId w:val="1"/>
   </w:num>
 </w:numbering>
@@ -2989,7 +3260,6 @@
   <w:style w:type="character" w:default="1" w:styleId="DefaultParagraphFont">
     <w:name w:val="Default Paragraph Font"/>
     <w:uiPriority w:val="1"/>
-    <w:semiHidden/>
     <w:unhideWhenUsed/>
   </w:style>
   <w:style w:type="table" w:default="1" w:styleId="TableNormal">

</xml_diff>

<commit_message>
bugfix to login & register flow succesful, update readme
</commit_message>
<xml_diff>
--- a/Project_Secure Banking Application/info/L00176523_Secure Code Project - Report.docx
+++ b/Project_Secure Banking Application/info/L00176523_Secure Code Project - Report.docx
@@ -4,29 +4,281 @@
   <w:body>
     <w:p>
       <w:pPr>
-        <w:pStyle w:val="Heading1"/>
         <w:jc w:val="center"/>
       </w:pPr>
-      <w:bookmarkStart w:id="0" w:name="_Toc194241072"/>
-      <w:r>
+    </w:p>
+    <w:p>
+      <w:pPr>
+        <w:jc w:val="center"/>
+      </w:pPr>
+    </w:p>
+    <w:p>
+      <w:pPr>
+        <w:jc w:val="center"/>
+      </w:pPr>
+    </w:p>
+    <w:p>
+      <w:pPr>
+        <w:jc w:val="center"/>
+      </w:pPr>
+    </w:p>
+    <w:p>
+      <w:pPr>
+        <w:jc w:val="center"/>
+      </w:pPr>
+    </w:p>
+    <w:p>
+      <w:pPr>
+        <w:jc w:val="center"/>
+      </w:pPr>
+    </w:p>
+    <w:p>
+      <w:pPr>
+        <w:jc w:val="center"/>
+      </w:pPr>
+    </w:p>
+    <w:p>
+      <w:pPr>
+        <w:jc w:val="center"/>
+      </w:pPr>
+    </w:p>
+    <w:p>
+      <w:pPr>
+        <w:jc w:val="center"/>
+      </w:pPr>
+    </w:p>
+    <w:p>
+      <w:pPr>
+        <w:jc w:val="center"/>
+      </w:pPr>
+    </w:p>
+    <w:p>
+      <w:pPr>
+        <w:jc w:val="center"/>
+      </w:pPr>
+    </w:p>
+    <w:p>
+      <w:pPr>
+        <w:jc w:val="center"/>
+        <w:rPr>
+          <w:b/>
+          <w:bCs/>
+        </w:rPr>
+      </w:pPr>
+    </w:p>
+    <w:p>
+      <w:pPr>
+        <w:jc w:val="center"/>
+        <w:rPr>
+          <w:rFonts w:ascii="Times New Roman" w:hAnsi="Times New Roman" w:cs="Times New Roman"/>
+          <w:b/>
+          <w:bCs/>
+          <w:sz w:val="40"/>
+          <w:szCs w:val="40"/>
+        </w:rPr>
+      </w:pPr>
+      <w:r>
+        <w:rPr>
+          <w:rFonts w:ascii="Times New Roman" w:hAnsi="Times New Roman" w:cs="Times New Roman"/>
+          <w:b/>
+          <w:bCs/>
+          <w:sz w:val="40"/>
+          <w:szCs w:val="40"/>
+        </w:rPr>
         <w:t>Secure Banking Application Project</w:t>
       </w:r>
-      <w:bookmarkEnd w:id="0"/>
-      <w:r>
-        <w:t xml:space="preserve">: </w:t>
-      </w:r>
-    </w:p>
-    <w:p>
-      <w:pPr>
-        <w:pStyle w:val="Heading1"/>
+      <w:r>
+        <w:rPr>
+          <w:rFonts w:ascii="Times New Roman" w:hAnsi="Times New Roman" w:cs="Times New Roman"/>
+          <w:b/>
+          <w:bCs/>
+          <w:sz w:val="40"/>
+          <w:szCs w:val="40"/>
+        </w:rPr>
+        <w:t>:</w:t>
+      </w:r>
+    </w:p>
+    <w:p>
+      <w:pPr>
         <w:jc w:val="center"/>
-      </w:pPr>
-      <w:r>
+        <w:rPr>
+          <w:rFonts w:ascii="Times New Roman" w:hAnsi="Times New Roman" w:cs="Times New Roman"/>
+          <w:b/>
+          <w:bCs/>
+          <w:sz w:val="40"/>
+          <w:szCs w:val="40"/>
+        </w:rPr>
+      </w:pPr>
+      <w:r>
+        <w:rPr>
+          <w:rFonts w:ascii="Times New Roman" w:hAnsi="Times New Roman" w:cs="Times New Roman"/>
+          <w:b/>
+          <w:bCs/>
+          <w:sz w:val="40"/>
+          <w:szCs w:val="40"/>
+        </w:rPr>
         <w:t>Web Application</w:t>
       </w:r>
+      <w:r>
+        <w:rPr>
+          <w:rFonts w:ascii="Times New Roman" w:hAnsi="Times New Roman" w:cs="Times New Roman"/>
+          <w:b/>
+          <w:bCs/>
+          <w:sz w:val="40"/>
+          <w:szCs w:val="40"/>
+        </w:rPr>
+        <w:t xml:space="preserve"> (65%)</w:t>
+      </w:r>
+    </w:p>
+    <w:p>
+      <w:pPr>
+        <w:jc w:val="center"/>
+        <w:rPr>
+          <w:rFonts w:ascii="Times New Roman" w:hAnsi="Times New Roman" w:cs="Times New Roman"/>
+        </w:rPr>
+      </w:pPr>
+      <w:r>
+        <w:rPr>
+          <w:rFonts w:ascii="Times New Roman" w:hAnsi="Times New Roman" w:cs="Times New Roman"/>
+        </w:rPr>
+        <w:t>Department of Computing, Atlantic Technological University Letterkenny, Donegal</w:t>
+      </w:r>
+    </w:p>
+    <w:p>
+      <w:pPr>
+        <w:jc w:val="center"/>
+        <w:rPr>
+          <w:rFonts w:ascii="Times New Roman" w:hAnsi="Times New Roman" w:cs="Times New Roman"/>
+        </w:rPr>
+      </w:pPr>
+      <w:r>
+        <w:rPr>
+          <w:rFonts w:ascii="Times New Roman" w:hAnsi="Times New Roman" w:cs="Times New Roman"/>
+        </w:rPr>
+        <w:t>by</w:t>
+      </w:r>
+    </w:p>
+    <w:p>
+      <w:pPr>
+        <w:jc w:val="center"/>
+        <w:rPr>
+          <w:rFonts w:ascii="Times New Roman" w:hAnsi="Times New Roman" w:cs="Times New Roman"/>
+        </w:rPr>
+      </w:pPr>
+      <w:r>
+        <w:rPr>
+          <w:rFonts w:ascii="Times New Roman" w:hAnsi="Times New Roman" w:cs="Times New Roman"/>
+        </w:rPr>
+        <w:t>Michelle Ogunade</w:t>
+      </w:r>
+    </w:p>
+    <w:p>
+      <w:pPr>
+        <w:jc w:val="center"/>
+        <w:rPr>
+          <w:rFonts w:ascii="Times New Roman" w:hAnsi="Times New Roman" w:cs="Times New Roman"/>
+        </w:rPr>
+      </w:pPr>
+      <w:r>
+        <w:rPr>
+          <w:rFonts w:ascii="Times New Roman" w:hAnsi="Times New Roman" w:cs="Times New Roman"/>
+        </w:rPr>
+        <w:t>L00176523</w:t>
+      </w:r>
+    </w:p>
+    <w:p>
+      <w:pPr>
+        <w:rPr>
+          <w:rFonts w:ascii="Times New Roman" w:hAnsi="Times New Roman" w:cs="Times New Roman"/>
+        </w:rPr>
+      </w:pPr>
+    </w:p>
+    <w:p>
+      <w:pPr>
+        <w:jc w:val="center"/>
+        <w:rPr>
+          <w:rFonts w:ascii="Times New Roman" w:hAnsi="Times New Roman" w:cs="Times New Roman"/>
+        </w:rPr>
+      </w:pPr>
+      <w:r>
+        <w:rPr>
+          <w:rFonts w:ascii="Times New Roman" w:hAnsi="Times New Roman" w:cs="Times New Roman"/>
+        </w:rPr>
+        <w:t xml:space="preserve">Lecturer: </w:t>
+      </w:r>
+      <w:r>
+        <w:rPr>
+          <w:rFonts w:ascii="Times New Roman" w:hAnsi="Times New Roman" w:cs="Times New Roman"/>
+        </w:rPr>
+        <w:t>Maria Griffin</w:t>
+      </w:r>
+    </w:p>
+    <w:p>
+      <w:pPr>
+        <w:jc w:val="center"/>
+        <w:rPr>
+          <w:rFonts w:asciiTheme="majorHAnsi" w:hAnsiTheme="majorHAnsi"/>
+          <w:b/>
+          <w:bCs/>
+          <w:sz w:val="40"/>
+          <w:szCs w:val="40"/>
+        </w:rPr>
+      </w:pPr>
+    </w:p>
+    <w:p>
+      <w:pPr>
+        <w:jc w:val="center"/>
+        <w:rPr>
+          <w:rFonts w:asciiTheme="majorHAnsi" w:hAnsiTheme="majorHAnsi"/>
+          <w:b/>
+          <w:bCs/>
+          <w:sz w:val="40"/>
+          <w:szCs w:val="40"/>
+        </w:rPr>
+      </w:pPr>
+    </w:p>
+    <w:p>
+      <w:pPr>
+        <w:jc w:val="center"/>
+        <w:rPr>
+          <w:rFonts w:asciiTheme="majorHAnsi" w:hAnsiTheme="majorHAnsi"/>
+          <w:b/>
+          <w:bCs/>
+          <w:sz w:val="40"/>
+          <w:szCs w:val="40"/>
+        </w:rPr>
+      </w:pPr>
+    </w:p>
+    <w:p>
+      <w:pPr>
+        <w:jc w:val="center"/>
+        <w:rPr>
+          <w:rFonts w:asciiTheme="majorHAnsi" w:hAnsiTheme="majorHAnsi"/>
+          <w:b/>
+          <w:bCs/>
+          <w:sz w:val="40"/>
+          <w:szCs w:val="40"/>
+        </w:rPr>
+      </w:pPr>
     </w:p>
     <w:p/>
     <w:p/>
+    <w:p>
+      <w:pPr>
+        <w:rPr>
+          <w:b/>
+          <w:bCs/>
+        </w:rPr>
+      </w:pPr>
+    </w:p>
+    <w:p>
+      <w:pPr>
+        <w:rPr>
+          <w:b/>
+          <w:bCs/>
+        </w:rPr>
+      </w:pPr>
+    </w:p>
     <w:p>
       <w:pPr>
         <w:rPr>
@@ -74,12 +326,23 @@
         </w:p>
         <w:p>
           <w:pPr>
-            <w:pStyle w:val="TOC1"/>
+            <w:rPr>
+              <w:lang w:val="en-US"/>
+            </w:rPr>
+          </w:pPr>
+        </w:p>
+        <w:p>
+          <w:pPr>
+            <w:pStyle w:val="TOC2"/>
             <w:tabs>
               <w:tab w:val="right" w:leader="dot" w:pos="9323"/>
             </w:tabs>
             <w:rPr>
+              <w:rFonts w:eastAsiaTheme="minorEastAsia"/>
               <w:noProof/>
+              <w:sz w:val="24"/>
+              <w:szCs w:val="24"/>
+              <w:lang w:eastAsia="en-IE"/>
             </w:rPr>
           </w:pPr>
           <w:r>
@@ -91,75 +354,7 @@
           <w:r>
             <w:fldChar w:fldCharType="separate"/>
           </w:r>
-          <w:hyperlink w:anchor="_Toc194241072" w:history="1">
-            <w:r>
-              <w:rPr>
-                <w:rStyle w:val="Hyperlink"/>
-                <w:noProof/>
-              </w:rPr>
-              <w:t>Secure Banking Application Project</w:t>
-            </w:r>
-            <w:r>
-              <w:rPr>
-                <w:noProof/>
-                <w:webHidden/>
-              </w:rPr>
-              <w:tab/>
-            </w:r>
-            <w:r>
-              <w:rPr>
-                <w:noProof/>
-                <w:webHidden/>
-              </w:rPr>
-              <w:fldChar w:fldCharType="begin"/>
-            </w:r>
-            <w:r>
-              <w:rPr>
-                <w:noProof/>
-                <w:webHidden/>
-              </w:rPr>
-              <w:instrText xml:space="preserve"> PAGEREF _Toc194241072 \h </w:instrText>
-            </w:r>
-            <w:r>
-              <w:rPr>
-                <w:noProof/>
-                <w:webHidden/>
-              </w:rPr>
-            </w:r>
-            <w:r>
-              <w:rPr>
-                <w:noProof/>
-                <w:webHidden/>
-              </w:rPr>
-              <w:fldChar w:fldCharType="separate"/>
-            </w:r>
-            <w:r>
-              <w:rPr>
-                <w:noProof/>
-                <w:webHidden/>
-              </w:rPr>
-              <w:t>1</w:t>
-            </w:r>
-            <w:r>
-              <w:rPr>
-                <w:noProof/>
-                <w:webHidden/>
-              </w:rPr>
-              <w:fldChar w:fldCharType="end"/>
-            </w:r>
-          </w:hyperlink>
-        </w:p>
-        <w:p>
-          <w:pPr>
-            <w:pStyle w:val="TOC2"/>
-            <w:tabs>
-              <w:tab w:val="right" w:leader="dot" w:pos="9323"/>
-            </w:tabs>
-            <w:rPr>
-              <w:noProof/>
-            </w:rPr>
-          </w:pPr>
-          <w:hyperlink w:anchor="_Toc194241073" w:history="1">
+          <w:hyperlink w:anchor="_Toc197034959" w:history="1">
             <w:r>
               <w:rPr>
                 <w:rStyle w:val="Hyperlink"/>
@@ -186,7 +381,7 @@
                 <w:noProof/>
                 <w:webHidden/>
               </w:rPr>
-              <w:instrText xml:space="preserve"> PAGEREF _Toc194241073 \h </w:instrText>
+              <w:instrText xml:space="preserve"> PAGEREF _Toc197034959 \h </w:instrText>
             </w:r>
             <w:r>
               <w:rPr>
@@ -224,10 +419,14 @@
               <w:tab w:val="right" w:leader="dot" w:pos="9323"/>
             </w:tabs>
             <w:rPr>
+              <w:rFonts w:eastAsiaTheme="minorEastAsia"/>
               <w:noProof/>
+              <w:sz w:val="24"/>
+              <w:szCs w:val="24"/>
+              <w:lang w:eastAsia="en-IE"/>
             </w:rPr>
           </w:pPr>
-          <w:hyperlink w:anchor="_Toc194241074" w:history="1">
+          <w:hyperlink w:anchor="_Toc197034960" w:history="1">
             <w:r>
               <w:rPr>
                 <w:rStyle w:val="Hyperlink"/>
@@ -254,75 +453,7 @@
                 <w:noProof/>
                 <w:webHidden/>
               </w:rPr>
-              <w:instrText xml:space="preserve"> PAGEREF _Toc194241074 \h </w:instrText>
-            </w:r>
-            <w:r>
-              <w:rPr>
-                <w:noProof/>
-                <w:webHidden/>
-              </w:rPr>
-            </w:r>
-            <w:r>
-              <w:rPr>
-                <w:noProof/>
-                <w:webHidden/>
-              </w:rPr>
-              <w:fldChar w:fldCharType="separate"/>
-            </w:r>
-            <w:r>
-              <w:rPr>
-                <w:noProof/>
-                <w:webHidden/>
-              </w:rPr>
-              <w:t>2</w:t>
-            </w:r>
-            <w:r>
-              <w:rPr>
-                <w:noProof/>
-                <w:webHidden/>
-              </w:rPr>
-              <w:fldChar w:fldCharType="end"/>
-            </w:r>
-          </w:hyperlink>
-        </w:p>
-        <w:p>
-          <w:pPr>
-            <w:pStyle w:val="TOC2"/>
-            <w:tabs>
-              <w:tab w:val="right" w:leader="dot" w:pos="9323"/>
-            </w:tabs>
-            <w:rPr>
-              <w:noProof/>
-            </w:rPr>
-          </w:pPr>
-          <w:hyperlink w:anchor="_Toc194241075" w:history="1">
-            <w:r>
-              <w:rPr>
-                <w:rStyle w:val="Hyperlink"/>
-                <w:noProof/>
-              </w:rPr>
-              <w:t>Functionality</w:t>
-            </w:r>
-            <w:r>
-              <w:rPr>
-                <w:noProof/>
-                <w:webHidden/>
-              </w:rPr>
-              <w:tab/>
-            </w:r>
-            <w:r>
-              <w:rPr>
-                <w:noProof/>
-                <w:webHidden/>
-              </w:rPr>
-              <w:fldChar w:fldCharType="begin"/>
-            </w:r>
-            <w:r>
-              <w:rPr>
-                <w:noProof/>
-                <w:webHidden/>
-              </w:rPr>
-              <w:instrText xml:space="preserve"> PAGEREF _Toc194241075 \h </w:instrText>
+              <w:instrText xml:space="preserve"> PAGEREF _Toc197034960 \h </w:instrText>
             </w:r>
             <w:r>
               <w:rPr>
@@ -360,10 +491,86 @@
               <w:tab w:val="right" w:leader="dot" w:pos="9323"/>
             </w:tabs>
             <w:rPr>
+              <w:rFonts w:eastAsiaTheme="minorEastAsia"/>
               <w:noProof/>
+              <w:sz w:val="24"/>
+              <w:szCs w:val="24"/>
+              <w:lang w:eastAsia="en-IE"/>
             </w:rPr>
           </w:pPr>
-          <w:hyperlink w:anchor="_Toc194241076" w:history="1">
+          <w:hyperlink w:anchor="_Toc197034961" w:history="1">
+            <w:r>
+              <w:rPr>
+                <w:rStyle w:val="Hyperlink"/>
+                <w:noProof/>
+              </w:rPr>
+              <w:t>Functionality</w:t>
+            </w:r>
+            <w:r>
+              <w:rPr>
+                <w:noProof/>
+                <w:webHidden/>
+              </w:rPr>
+              <w:tab/>
+            </w:r>
+            <w:r>
+              <w:rPr>
+                <w:noProof/>
+                <w:webHidden/>
+              </w:rPr>
+              <w:fldChar w:fldCharType="begin"/>
+            </w:r>
+            <w:r>
+              <w:rPr>
+                <w:noProof/>
+                <w:webHidden/>
+              </w:rPr>
+              <w:instrText xml:space="preserve"> PAGEREF _Toc197034961 \h </w:instrText>
+            </w:r>
+            <w:r>
+              <w:rPr>
+                <w:noProof/>
+                <w:webHidden/>
+              </w:rPr>
+            </w:r>
+            <w:r>
+              <w:rPr>
+                <w:noProof/>
+                <w:webHidden/>
+              </w:rPr>
+              <w:fldChar w:fldCharType="separate"/>
+            </w:r>
+            <w:r>
+              <w:rPr>
+                <w:noProof/>
+                <w:webHidden/>
+              </w:rPr>
+              <w:t>5</w:t>
+            </w:r>
+            <w:r>
+              <w:rPr>
+                <w:noProof/>
+                <w:webHidden/>
+              </w:rPr>
+              <w:fldChar w:fldCharType="end"/>
+            </w:r>
+          </w:hyperlink>
+        </w:p>
+        <w:p>
+          <w:pPr>
+            <w:pStyle w:val="TOC2"/>
+            <w:tabs>
+              <w:tab w:val="right" w:leader="dot" w:pos="9323"/>
+            </w:tabs>
+            <w:rPr>
+              <w:rFonts w:eastAsiaTheme="minorEastAsia"/>
+              <w:noProof/>
+              <w:sz w:val="24"/>
+              <w:szCs w:val="24"/>
+              <w:lang w:eastAsia="en-IE"/>
+            </w:rPr>
+          </w:pPr>
+          <w:hyperlink w:anchor="_Toc197034962" w:history="1">
             <w:r>
               <w:rPr>
                 <w:rStyle w:val="Hyperlink"/>
@@ -390,7 +597,7 @@
                 <w:noProof/>
                 <w:webHidden/>
               </w:rPr>
-              <w:instrText xml:space="preserve"> PAGEREF _Toc194241076 \h </w:instrText>
+              <w:instrText xml:space="preserve"> PAGEREF _Toc197034962 \h </w:instrText>
             </w:r>
             <w:r>
               <w:rPr>
@@ -410,7 +617,7 @@
                 <w:noProof/>
                 <w:webHidden/>
               </w:rPr>
-              <w:t>4</w:t>
+              <w:t>6</w:t>
             </w:r>
             <w:r>
               <w:rPr>
@@ -428,10 +635,14 @@
               <w:tab w:val="right" w:leader="dot" w:pos="9323"/>
             </w:tabs>
             <w:rPr>
+              <w:rFonts w:eastAsiaTheme="minorEastAsia"/>
               <w:noProof/>
+              <w:sz w:val="24"/>
+              <w:szCs w:val="24"/>
+              <w:lang w:eastAsia="en-IE"/>
             </w:rPr>
           </w:pPr>
-          <w:hyperlink w:anchor="_Toc194241077" w:history="1">
+          <w:hyperlink w:anchor="_Toc197034963" w:history="1">
             <w:r>
               <w:rPr>
                 <w:rStyle w:val="Hyperlink"/>
@@ -458,7 +669,7 @@
                 <w:noProof/>
                 <w:webHidden/>
               </w:rPr>
-              <w:instrText xml:space="preserve"> PAGEREF _Toc194241077 \h </w:instrText>
+              <w:instrText xml:space="preserve"> PAGEREF _Toc197034963 \h </w:instrText>
             </w:r>
             <w:r>
               <w:rPr>
@@ -478,7 +689,7 @@
                 <w:noProof/>
                 <w:webHidden/>
               </w:rPr>
-              <w:t>4</w:t>
+              <w:t>7</w:t>
             </w:r>
             <w:r>
               <w:rPr>
@@ -639,13 +850,138 @@
     </w:p>
     <w:p>
       <w:pPr>
+        <w:rPr>
+          <w:b/>
+          <w:bCs/>
+        </w:rPr>
+      </w:pPr>
+    </w:p>
+    <w:p>
+      <w:pPr>
+        <w:rPr>
+          <w:b/>
+          <w:bCs/>
+        </w:rPr>
+      </w:pPr>
+    </w:p>
+    <w:p>
+      <w:pPr>
+        <w:rPr>
+          <w:b/>
+          <w:bCs/>
+        </w:rPr>
+      </w:pPr>
+    </w:p>
+    <w:p>
+      <w:pPr>
+        <w:rPr>
+          <w:b/>
+          <w:bCs/>
+        </w:rPr>
+      </w:pPr>
+    </w:p>
+    <w:p>
+      <w:pPr>
+        <w:rPr>
+          <w:b/>
+          <w:bCs/>
+        </w:rPr>
+      </w:pPr>
+    </w:p>
+    <w:p>
+      <w:pPr>
         <w:pStyle w:val="Heading2"/>
       </w:pPr>
-      <w:bookmarkStart w:id="1" w:name="_Toc194241073"/>
+      <w:bookmarkStart w:id="0" w:name="_Toc197034959"/>
       <w:r>
         <w:lastRenderedPageBreak/>
         <w:t>Introduction</w:t>
       </w:r>
+      <w:bookmarkEnd w:id="0"/>
+    </w:p>
+    <w:p>
+      <w:pPr>
+        <w:rPr>
+          <w:b/>
+          <w:bCs/>
+        </w:rPr>
+      </w:pPr>
+      <w:r>
+        <w:rPr>
+          <w:b/>
+          <w:bCs/>
+        </w:rPr>
+        <w:t>Introduction to the report (6/7 lines)</w:t>
+      </w:r>
+      <w:r>
+        <w:rPr>
+          <w:b/>
+          <w:bCs/>
+        </w:rPr>
+        <w:t xml:space="preserve">, tell the reader what this report is about, </w:t>
+      </w:r>
+      <w:r>
+        <w:rPr>
+          <w:b/>
+          <w:bCs/>
+        </w:rPr>
+        <w:t>explain that you are going to describe the application that you created and how you made sure it would be secure.</w:t>
+      </w:r>
+    </w:p>
+    <w:p>
+      <w:r>
+        <w:t xml:space="preserve">This is my CA3 – Code Project </w:t>
+      </w:r>
+      <w:r>
+        <w:t>for a Bank System</w:t>
+      </w:r>
+    </w:p>
+    <w:p>
+      <w:r>
+        <w:t>This report outlines the development of a Secure Banking Web Application created as part of the CA3 assignment for the Secure Programming module. The application was developed to simulate a simpl</w:t>
+      </w:r>
+      <w:r>
+        <w:t>e</w:t>
+      </w:r>
+      <w:r>
+        <w:t xml:space="preserve"> banking system that prioritises secure coding practices. </w:t>
+      </w:r>
+      <w:r>
+        <w:t>I had</w:t>
+      </w:r>
+      <w:r>
+        <w:t xml:space="preserve"> an easier choice to approach this </w:t>
+      </w:r>
+      <w:r>
+        <w:t>but I opted to challenge myself to develop this bank system as a web application</w:t>
+      </w:r>
+      <w:r>
+        <w:t xml:space="preserve">. </w:t>
+      </w:r>
+    </w:p>
+    <w:p>
+      <w:r>
+        <w:t>I</w:t>
+      </w:r>
+      <w:r>
+        <w:t xml:space="preserve">n </w:t>
+      </w:r>
+      <w:r>
+        <w:t>this report, I will describe how the application was created, what technologies were used, and how secure development principles such as authentication, password hashing, and secure data handling were implemented and tested</w:t>
+      </w:r>
+      <w:r>
+        <w:t>.</w:t>
+      </w:r>
+    </w:p>
+    <w:p/>
+    <w:p>
+      <w:pPr>
+        <w:pStyle w:val="Heading2"/>
+      </w:pPr>
+      <w:bookmarkStart w:id="1" w:name="_Toc197034960"/>
+      <w:r>
+        <w:t>Creating the project</w:t>
+      </w:r>
       <w:bookmarkEnd w:id="1"/>
     </w:p>
     <w:p>
@@ -660,159 +996,163 @@
           <w:b/>
           <w:bCs/>
         </w:rPr>
-        <w:t>Introduction to the report (6/7 lines)</w:t>
-      </w:r>
-      <w:r>
-        <w:rPr>
-          <w:b/>
-          <w:bCs/>
-        </w:rPr>
-        <w:t xml:space="preserve">, tell the reader what this report is about, </w:t>
-      </w:r>
-      <w:r>
-        <w:rPr>
-          <w:b/>
-          <w:bCs/>
-        </w:rPr>
-        <w:t>explain that you are going to describe the application that you created and how you made sure it would be secure.</w:t>
-      </w:r>
-    </w:p>
-    <w:p>
-      <w:r>
-        <w:t xml:space="preserve">This is my CA3 – Code Project </w:t>
-      </w:r>
-      <w:r>
-        <w:t>for a Bank System</w:t>
-      </w:r>
-    </w:p>
-    <w:p>
-      <w:r>
-        <w:t>I had many choices but I opted to</w:t>
-      </w:r>
-      <w:r>
-        <w:t xml:space="preserve"> challenge myself to</w:t>
-      </w:r>
-      <w:r>
-        <w:t xml:space="preserve"> develop this </w:t>
-      </w:r>
-      <w:r>
-        <w:t xml:space="preserve">bank system as a web application </w:t>
-      </w:r>
-    </w:p>
-    <w:p>
-      <w:r>
-        <w:t xml:space="preserve">In this report, </w:t>
-      </w:r>
-      <w:r>
-        <w:t>I will explain how I developed this bank system</w:t>
-      </w:r>
-    </w:p>
-    <w:p>
-      <w:r>
-        <w:t>I will highlight</w:t>
-      </w:r>
-      <w:r>
+        <w:t>Tell the reader h</w:t>
+      </w:r>
+      <w:r>
+        <w:rPr>
+          <w:b/>
+          <w:bCs/>
+        </w:rPr>
+        <w:t>ow</w:t>
+      </w:r>
+      <w:r>
+        <w:rPr>
+          <w:b/>
+          <w:bCs/>
+        </w:rPr>
         <w:t xml:space="preserve"> </w:t>
       </w:r>
       <w:r>
-        <w:t>the significance of security features and the need for careful examination and testing within any application or system.</w:t>
+        <w:rPr>
+          <w:b/>
+          <w:bCs/>
+        </w:rPr>
+        <w:t>you create</w:t>
+      </w:r>
+      <w:r>
+        <w:rPr>
+          <w:b/>
+          <w:bCs/>
+        </w:rPr>
+        <w:t>d</w:t>
+      </w:r>
+      <w:r>
+        <w:rPr>
+          <w:b/>
+          <w:bCs/>
+        </w:rPr>
+        <w:t xml:space="preserve"> the project, did you use VS Code</w:t>
+      </w:r>
+      <w:r>
+        <w:rPr>
+          <w:b/>
+          <w:bCs/>
+        </w:rPr>
+        <w:t xml:space="preserve">? MySQL Developer? Git Hub? </w:t>
+      </w:r>
+      <w:r>
+        <w:rPr>
+          <w:b/>
+          <w:bCs/>
+        </w:rPr>
+        <w:t>XAMPP?</w:t>
+      </w:r>
+      <w:r>
+        <w:rPr>
+          <w:b/>
+          <w:bCs/>
+        </w:rPr>
+        <w:t xml:space="preserve"> </w:t>
+      </w:r>
+      <w:r>
+        <w:rPr>
+          <w:b/>
+          <w:bCs/>
+        </w:rPr>
+        <w:t>What language did you choose, Java, C#, Python, explain why.</w:t>
+      </w:r>
+    </w:p>
+    <w:p>
+      <w:r>
+        <w:t>This secure banking system (web application) was developed</w:t>
+      </w:r>
+      <w:r>
+        <w:t xml:space="preserve"> </w:t>
+      </w:r>
+      <w:r>
+        <w:t xml:space="preserve">using Visual Studio Code as </w:t>
+      </w:r>
+      <w:r>
+        <w:t>my</w:t>
+      </w:r>
+      <w:r>
+        <w:t xml:space="preserve"> primary IDE and MySQL Server for managing the relational database.</w:t>
       </w:r>
     </w:p>
     <w:p/>
+    <w:p>
+      <w:r>
+        <w:rPr>
+          <w:b/>
+          <w:bCs/>
+        </w:rPr>
+        <w:t>Languages &amp; Tools Used:</w:t>
+      </w:r>
+    </w:p>
+    <w:p>
+      <w:pPr>
+        <w:pStyle w:val="ListParagraph"/>
+        <w:numPr>
+          <w:ilvl w:val="0"/>
+          <w:numId w:val="6"/>
+        </w:numPr>
+      </w:pPr>
+      <w:r>
+        <w:t>JavaScript, Java (partially), HTML, CSS, Bootstrap</w:t>
+      </w:r>
+    </w:p>
+    <w:p>
+      <w:pPr>
+        <w:pStyle w:val="ListParagraph"/>
+        <w:numPr>
+          <w:ilvl w:val="0"/>
+          <w:numId w:val="6"/>
+        </w:numPr>
+        <w:jc w:val="both"/>
+      </w:pPr>
+      <w:r>
+        <w:t>MySQL Server, Node.js, Express.js</w:t>
+      </w:r>
+    </w:p>
+    <w:p>
+      <w:pPr>
+        <w:pStyle w:val="ListParagraph"/>
+        <w:numPr>
+          <w:ilvl w:val="0"/>
+          <w:numId w:val="6"/>
+        </w:numPr>
+        <w:jc w:val="both"/>
+      </w:pPr>
+      <w:r>
+        <w:t>GitHub for version control</w:t>
+      </w:r>
+      <w:r>
+        <w:t>, GitHub Desktop</w:t>
+      </w:r>
+    </w:p>
+    <w:p>
+      <w:pPr>
+        <w:jc w:val="both"/>
+      </w:pPr>
+      <w:r>
+        <w:t>JavaScript because of more experience and enjoy it more</w:t>
+      </w:r>
+    </w:p>
     <w:p/>
-    <w:p/>
-    <w:p/>
-    <w:p>
-      <w:pPr>
-        <w:pStyle w:val="Heading2"/>
-      </w:pPr>
-      <w:bookmarkStart w:id="2" w:name="_Toc194241074"/>
-      <w:r>
-        <w:t>Creating the project</w:t>
-      </w:r>
-      <w:bookmarkEnd w:id="2"/>
-    </w:p>
-    <w:p>
-      <w:pPr>
-        <w:rPr>
-          <w:b/>
-          <w:bCs/>
-        </w:rPr>
-      </w:pPr>
-      <w:r>
-        <w:rPr>
-          <w:b/>
-          <w:bCs/>
-        </w:rPr>
-        <w:t>Tell the reader h</w:t>
-      </w:r>
-      <w:r>
-        <w:rPr>
-          <w:b/>
-          <w:bCs/>
-        </w:rPr>
-        <w:t>ow</w:t>
-      </w:r>
-      <w:r>
-        <w:rPr>
-          <w:b/>
-          <w:bCs/>
-        </w:rPr>
-        <w:t xml:space="preserve"> </w:t>
-      </w:r>
-      <w:r>
-        <w:rPr>
-          <w:b/>
-          <w:bCs/>
-        </w:rPr>
-        <w:t>you create</w:t>
-      </w:r>
-      <w:r>
-        <w:rPr>
-          <w:b/>
-          <w:bCs/>
-        </w:rPr>
-        <w:t>d</w:t>
-      </w:r>
-      <w:r>
-        <w:rPr>
-          <w:b/>
-          <w:bCs/>
-        </w:rPr>
-        <w:t xml:space="preserve"> the project, did you use VS Code</w:t>
-      </w:r>
-      <w:r>
-        <w:rPr>
-          <w:b/>
-          <w:bCs/>
-        </w:rPr>
-        <w:t xml:space="preserve">? MySQL Developer? Git Hub? </w:t>
-      </w:r>
-      <w:r>
-        <w:rPr>
-          <w:b/>
-          <w:bCs/>
-        </w:rPr>
-        <w:t>XAMPP?</w:t>
-      </w:r>
-      <w:r>
-        <w:rPr>
-          <w:b/>
-          <w:bCs/>
-        </w:rPr>
-        <w:t xml:space="preserve"> </w:t>
-      </w:r>
-      <w:r>
-        <w:rPr>
-          <w:b/>
-          <w:bCs/>
-        </w:rPr>
-        <w:t>What language did you choose, Java, C#, Python, explain why.</w:t>
-      </w:r>
-    </w:p>
-    <w:p>
-      <w:r>
-        <w:t>This secure banking system (web application) was developed and tested on a DELL laptop running Windows 11. The system specifications were:</w:t>
+    <w:p>
+      <w:r>
+        <w:t>I primarily used</w:t>
+      </w:r>
+      <w:r>
+        <w:t xml:space="preserve"> the ATU laptop (DELL) </w:t>
+      </w:r>
+      <w:r>
+        <w:t xml:space="preserve">and tested on a DELL laptop running Windows 11. </w:t>
+      </w:r>
+    </w:p>
+    <w:p>
+      <w:r>
+        <w:t>The system specifications were:</w:t>
       </w:r>
     </w:p>
     <w:p>
@@ -871,7 +1211,7 @@
     </w:p>
     <w:p>
       <w:r>
-        <w:t>The main part?</w:t>
+        <w:t>The main part</w:t>
       </w:r>
     </w:p>
     <w:p>
@@ -890,7 +1230,10 @@
     </w:p>
     <w:p>
       <w:r>
-        <w:t>MySQLServerr</w:t>
+        <w:t>MySQLServer</w:t>
+      </w:r>
+      <w:r>
+        <w:t xml:space="preserve">: </w:t>
       </w:r>
     </w:p>
     <w:p>
@@ -1027,7 +1370,13 @@
     </w:p>
     <w:p>
       <w:r>
-        <w:t xml:space="preserve">To create my banking system I </w:t>
+        <w:t>To create my banking system</w:t>
+      </w:r>
+      <w:r>
+        <w:t>,</w:t>
+      </w:r>
+      <w:r>
+        <w:t xml:space="preserve"> I </w:t>
       </w:r>
       <w:r>
         <w:t xml:space="preserve">had to plan what pages I wanted to include and display to the user and the workflow logic </w:t>
@@ -1046,14 +1395,7 @@
           <w:b/>
           <w:bCs/>
         </w:rPr>
-        <w:t xml:space="preserve">Hardware &amp; </w:t>
-      </w:r>
-      <w:r>
-        <w:rPr>
-          <w:b/>
-          <w:bCs/>
-        </w:rPr>
-        <w:t>Devices</w:t>
+        <w:t>Hardware &amp; Devices</w:t>
       </w:r>
     </w:p>
     <w:p>
@@ -1112,6 +1454,7 @@
         <w:t xml:space="preserve">Bootstrap </w:t>
       </w:r>
     </w:p>
+    <w:p/>
     <w:p>
       <w:pPr>
         <w:rPr>
@@ -1145,6 +1488,7 @@
     <w:p/>
     <w:p>
       <w:r>
+        <w:lastRenderedPageBreak/>
         <w:t xml:space="preserve">Changed the datatype of accountNo to integer </w:t>
       </w:r>
     </w:p>
@@ -1186,10 +1530,7 @@
     </w:p>
     <w:p>
       <w:r>
-        <w:t xml:space="preserve">I used GitHub for version control throughout the development of this project. It allowed me to efficiently track changes, and roll back to previous versions when </w:t>
-      </w:r>
-      <w:r>
-        <w:t>necessary</w:t>
+        <w:t>I used GitHub for version control throughout the development of this project. It allowed me to efficiently track changes, and roll back to previous versions when necessary</w:t>
       </w:r>
       <w:r>
         <w:t>.</w:t>
@@ -1208,7 +1549,6 @@
           <w:b/>
           <w:bCs/>
         </w:rPr>
-        <w:lastRenderedPageBreak/>
         <w:t xml:space="preserve">Navigation Bar </w:t>
       </w:r>
     </w:p>
@@ -1257,7 +1597,7 @@
           <w:szCs w:val="32"/>
         </w:rPr>
       </w:pPr>
-      <w:bookmarkStart w:id="3" w:name="_Toc194241075"/>
+      <w:bookmarkStart w:id="2" w:name="_Toc197034961"/>
       <w:r>
         <w:rPr>
           <w:rStyle w:val="Heading1Char"/>
@@ -1266,7 +1606,7 @@
         </w:rPr>
         <w:t>Functionality</w:t>
       </w:r>
-      <w:bookmarkEnd w:id="3"/>
+      <w:bookmarkEnd w:id="2"/>
     </w:p>
     <w:p>
       <w:pPr>
@@ -1341,7 +1681,10 @@
         <w:t>Home page</w:t>
       </w:r>
       <w:r>
-        <w:t xml:space="preserve">, </w:t>
+        <w:t>,</w:t>
+      </w:r>
+      <w:r>
+        <w:t xml:space="preserve">  </w:t>
       </w:r>
     </w:p>
     <w:p>
@@ -1387,7 +1730,13 @@
     </w:p>
     <w:p>
       <w:r>
-        <w:t>On the AccountInformation page,</w:t>
+        <w:t xml:space="preserve">On the </w:t>
+      </w:r>
+      <w:r>
+        <w:t>Account Information</w:t>
+      </w:r>
+      <w:r>
+        <w:t xml:space="preserve"> page,</w:t>
       </w:r>
     </w:p>
     <w:p>
@@ -1401,7 +1750,6 @@
         <w:t xml:space="preserve"> can view their account details, check their balance, deposits and withdrawals</w:t>
       </w:r>
     </w:p>
-    <w:p/>
     <w:p>
       <w:r>
         <w:t xml:space="preserve">The administrator </w:t>
@@ -1418,7 +1766,6 @@
         <w:tab/>
       </w:r>
     </w:p>
-    <w:p/>
     <w:p/>
     <w:p>
       <w:pPr>
@@ -1562,6 +1909,19 @@
         <w:t>Error handling and validation</w:t>
       </w:r>
     </w:p>
+    <w:p>
+      <w:pPr>
+        <w:pStyle w:val="ListParagraph"/>
+        <w:numPr>
+          <w:ilvl w:val="0"/>
+          <w:numId w:val="2"/>
+        </w:numPr>
+      </w:pPr>
+      <w:r>
+        <w:lastRenderedPageBreak/>
+        <w:t>Alerts</w:t>
+      </w:r>
+    </w:p>
     <w:p/>
     <w:p>
       <w:pPr>
@@ -1867,7 +2227,21 @@
           <w:b/>
           <w:bCs/>
         </w:rPr>
-        <w:t xml:space="preserve">the application, explain how you tested the security feathers </w:t>
+        <w:t>the application, explain how you tested the security feat</w:t>
+      </w:r>
+      <w:r>
+        <w:rPr>
+          <w:b/>
+          <w:bCs/>
+        </w:rPr>
+        <w:t>ures</w:t>
+      </w:r>
+      <w:r>
+        <w:rPr>
+          <w:b/>
+          <w:bCs/>
+        </w:rPr>
+        <w:t xml:space="preserve"> </w:t>
       </w:r>
       <w:r>
         <w:rPr>
@@ -1982,125 +2356,209 @@
       </w:r>
     </w:p>
     <w:p/>
+    <w:p>
+      <w:pPr>
+        <w:pStyle w:val="Heading2"/>
+      </w:pPr>
+      <w:bookmarkStart w:id="3" w:name="_Toc197034962"/>
+      <w:r>
+        <w:t>Conclusion</w:t>
+      </w:r>
+      <w:bookmarkEnd w:id="3"/>
+    </w:p>
     <w:p/>
+    <w:p>
+      <w:pPr>
+        <w:rPr>
+          <w:b/>
+          <w:bCs/>
+        </w:rPr>
+      </w:pPr>
+      <w:r>
+        <w:rPr>
+          <w:b/>
+          <w:bCs/>
+        </w:rPr>
+        <w:t xml:space="preserve">What did you learn from doing this report, </w:t>
+      </w:r>
+      <w:r>
+        <w:rPr>
+          <w:b/>
+          <w:bCs/>
+        </w:rPr>
+        <w:t xml:space="preserve">how secure do you think your application was </w:t>
+      </w:r>
+      <w:r>
+        <w:rPr>
+          <w:b/>
+          <w:bCs/>
+        </w:rPr>
+        <w:t>overall</w:t>
+      </w:r>
+      <w:r>
+        <w:rPr>
+          <w:b/>
+          <w:bCs/>
+        </w:rPr>
+        <w:t>, what would you change/do differently?</w:t>
+      </w:r>
+      <w:r>
+        <w:rPr>
+          <w:b/>
+          <w:bCs/>
+        </w:rPr>
+        <w:t xml:space="preserve"> </w:t>
+      </w:r>
+    </w:p>
+    <w:p>
+      <w:r>
+        <w:t>I believe that my web application</w:t>
+      </w:r>
+      <w:r>
+        <w:t xml:space="preserve"> is very secure overall</w:t>
+      </w:r>
+    </w:p>
     <w:p/>
+    <w:p>
+      <w:r>
+        <w:t xml:space="preserve">That a lot of research and </w:t>
+      </w:r>
+      <w:r>
+        <w:t>preparation</w:t>
+      </w:r>
+      <w:r>
+        <w:t xml:space="preserve"> advance needs to be done</w:t>
+      </w:r>
+    </w:p>
+    <w:p>
+      <w:r>
+        <w:t xml:space="preserve">I found the project both challenging and </w:t>
+      </w:r>
+      <w:r>
+        <w:t xml:space="preserve">insightful overall </w:t>
+      </w:r>
+    </w:p>
     <w:p/>
     <w:p>
       <w:pPr>
+        <w:rPr>
+          <w:b/>
+          <w:bCs/>
+        </w:rPr>
+      </w:pPr>
+      <w:r>
+        <w:rPr>
+          <w:b/>
+          <w:bCs/>
+        </w:rPr>
+        <w:t>What was the most challenging part. Did anything surprise you as being easier/harder</w:t>
+      </w:r>
+      <w:r>
+        <w:rPr>
+          <w:b/>
+          <w:bCs/>
+        </w:rPr>
+        <w:t>, something that you didn’t think was needed, or anything that you did that you realised wasn’t necessary or could be done a different or better way?</w:t>
+      </w:r>
+    </w:p>
+    <w:p>
+      <w:r>
+        <w:lastRenderedPageBreak/>
+        <w:t>The most c</w:t>
+      </w:r>
+      <w:r>
+        <w:t xml:space="preserve">hallenging </w:t>
+      </w:r>
+      <w:r>
+        <w:t xml:space="preserve">part </w:t>
+      </w:r>
+      <w:r>
+        <w:t>I think was</w:t>
+      </w:r>
+      <w:r>
+        <w:t xml:space="preserve"> understanding the </w:t>
+      </w:r>
+      <w:r>
+        <w:t>workflow in chronological order</w:t>
+      </w:r>
+    </w:p>
+    <w:p>
+      <w:r>
+        <w:t>I was struggling to pick between JAV and JavaScript as my main</w:t>
+      </w:r>
+    </w:p>
+    <w:p>
+      <w:r>
+        <w:br w:type="column"/>
+      </w:r>
+      <w:r>
+        <w:lastRenderedPageBreak/>
+        <w:t xml:space="preserve"> programming language to use for the project.</w:t>
+      </w:r>
+    </w:p>
+    <w:p>
+      <w:r>
+        <w:t xml:space="preserve">I feel more comfortable </w:t>
+      </w:r>
+      <w:r>
+        <w:t xml:space="preserve">writing code in JavaScript as I have not practiced Java in years so it felt like a whole </w:t>
+      </w:r>
+      <w:r>
+        <w:t xml:space="preserve">new language again </w:t>
+      </w:r>
+    </w:p>
+    <w:p>
+      <w:r>
+        <w:t xml:space="preserve">At the same time, I was only a little bit familiar with Unit Testing in Javascript so that was also </w:t>
+      </w:r>
+      <w:r>
+        <w:t>something</w:t>
+      </w:r>
+      <w:r>
+        <w:t xml:space="preserve"> I </w:t>
+      </w:r>
+      <w:r>
+        <w:t>had</w:t>
+      </w:r>
+      <w:r>
+        <w:t xml:space="preserve"> to learn, but I enjoy the learning aspect of it</w:t>
+      </w:r>
+    </w:p>
+    <w:p>
+      <w:r>
+        <w:t xml:space="preserve">I wish I had more time to read </w:t>
+      </w:r>
+      <w:r>
+        <w:t xml:space="preserve">more into things </w:t>
+      </w:r>
+      <w:r>
+        <w:t>or</w:t>
+      </w:r>
+      <w:r>
+        <w:t xml:space="preserve"> if I could find examples that were similar to my implementation </w:t>
+      </w:r>
+    </w:p>
+    <w:p>
+      <w:r>
+        <w:t>But other than that</w:t>
+      </w:r>
+    </w:p>
+    <w:p>
+      <w:r>
+        <w:t xml:space="preserve">Unnecessary features? </w:t>
+      </w:r>
+    </w:p>
+    <w:p/>
+    <w:p>
+      <w:pPr>
         <w:pStyle w:val="Heading2"/>
       </w:pPr>
-      <w:bookmarkStart w:id="4" w:name="_Toc194241076"/>
-      <w:r>
-        <w:t>Conclusion</w:t>
+      <w:bookmarkStart w:id="4" w:name="_Toc197034963"/>
+      <w:r>
+        <w:t>References</w:t>
       </w:r>
       <w:bookmarkEnd w:id="4"/>
     </w:p>
-    <w:p/>
-    <w:p>
-      <w:pPr>
-        <w:rPr>
-          <w:b/>
-          <w:bCs/>
-        </w:rPr>
-      </w:pPr>
-      <w:r>
-        <w:rPr>
-          <w:b/>
-          <w:bCs/>
-        </w:rPr>
-        <w:t xml:space="preserve">What did you learn from doing this report, </w:t>
-      </w:r>
-      <w:r>
-        <w:rPr>
-          <w:b/>
-          <w:bCs/>
-        </w:rPr>
-        <w:t xml:space="preserve">how secure do you think your application was </w:t>
-      </w:r>
-      <w:r>
-        <w:rPr>
-          <w:b/>
-          <w:bCs/>
-        </w:rPr>
-        <w:t>overall</w:t>
-      </w:r>
-      <w:r>
-        <w:rPr>
-          <w:b/>
-          <w:bCs/>
-        </w:rPr>
-        <w:t>, what would you change/do differently?</w:t>
-      </w:r>
-      <w:r>
-        <w:rPr>
-          <w:b/>
-          <w:bCs/>
-        </w:rPr>
-        <w:t xml:space="preserve"> </w:t>
-      </w:r>
-    </w:p>
-    <w:p>
-      <w:r>
-        <w:t>I believe that my web application</w:t>
-      </w:r>
-      <w:r>
-        <w:t xml:space="preserve"> is very secure overall</w:t>
-      </w:r>
-    </w:p>
-    <w:p/>
-    <w:p>
-      <w:pPr>
-        <w:rPr>
-          <w:b/>
-          <w:bCs/>
-        </w:rPr>
-      </w:pPr>
-      <w:r>
-        <w:rPr>
-          <w:b/>
-          <w:bCs/>
-        </w:rPr>
-        <w:t>What was the most challenging part. Did anything surprise you as being easier/harder</w:t>
-      </w:r>
-      <w:r>
-        <w:rPr>
-          <w:b/>
-          <w:bCs/>
-        </w:rPr>
-        <w:t>, something that you didn’t think was needed, or anything that you did that you realised wasn’t necessary or could be done a different or better way?</w:t>
-      </w:r>
-    </w:p>
-    <w:p>
-      <w:r>
-        <w:t>The most c</w:t>
-      </w:r>
-      <w:r>
-        <w:t xml:space="preserve">hallenging </w:t>
-      </w:r>
-      <w:r>
-        <w:t xml:space="preserve">part </w:t>
-      </w:r>
-      <w:r>
-        <w:t>I think was</w:t>
-      </w:r>
-    </w:p>
-    <w:p>
-      <w:r>
-        <w:t xml:space="preserve">Unnecessary features? </w:t>
-      </w:r>
-    </w:p>
-    <w:p/>
-    <w:p>
-      <w:pPr>
-        <w:pStyle w:val="Heading2"/>
-      </w:pPr>
-      <w:bookmarkStart w:id="5" w:name="_Toc194241077"/>
-      <w:r>
-        <w:lastRenderedPageBreak/>
-        <w:t>References</w:t>
-      </w:r>
-      <w:bookmarkEnd w:id="5"/>
-    </w:p>
     <w:p>
       <w:r>
         <w:t xml:space="preserve">Any references you might </w:t>
@@ -2116,10 +2574,9 @@
       </w:r>
     </w:p>
     <w:sectPr>
-      <w:headerReference w:type="default" r:id="rId8"/>
-      <w:footerReference w:type="default" r:id="rId9"/>
+      <w:footerReference w:type="default" r:id="rId8"/>
       <w:pgSz w:w="11906" w:h="16838"/>
-      <w:pgMar w:top="709" w:right="1133" w:bottom="1440" w:left="1440" w:header="708" w:footer="708" w:gutter="0"/>
+      <w:pgMar w:top="1440" w:right="1080" w:bottom="1440" w:left="1080" w:header="708" w:footer="708" w:gutter="0"/>
       <w:cols w:space="708"/>
       <w:docGrid w:linePitch="360"/>
     </w:sectPr>
@@ -2147,6 +2604,13 @@
       <w:r>
         <w:continuationSeparator/>
       </w:r>
+    </w:p>
+  </w:endnote>
+  <w:endnote w:type="continuationNotice" w:id="1">
+    <w:p>
+      <w:pPr>
+        <w:spacing w:after="0" w:line="240" w:lineRule="auto"/>
+      </w:pPr>
     </w:p>
   </w:endnote>
 </w:endnotes>
@@ -2228,47 +2692,132 @@
       </w:r>
     </w:p>
   </w:footnote>
+  <w:footnote w:type="continuationNotice" w:id="1">
+    <w:p>
+      <w:pPr>
+        <w:spacing w:after="0" w:line="240" w:lineRule="auto"/>
+      </w:pPr>
+    </w:p>
+  </w:footnote>
 </w:footnotes>
-</file>
-
-<file path=word/header1.xml><?xml version="1.0" encoding="utf-8"?>
-<w:hdr xmlns:wpc="http://schemas.microsoft.com/office/word/2010/wordprocessingCanvas" xmlns:cx="http://schemas.microsoft.com/office/drawing/2014/chartex" xmlns:cx1="http://schemas.microsoft.com/office/drawing/2015/9/8/chartex" xmlns:cx2="http://schemas.microsoft.com/office/drawing/2015/10/21/chartex" xmlns:cx3="http://schemas.microsoft.com/office/drawing/2016/5/9/chartex" xmlns:cx4="http://schemas.microsoft.com/office/drawing/2016/5/10/chartex" xmlns:cx5="http://schemas.microsoft.com/office/drawing/2016/5/11/chartex" xmlns:cx6="http://schemas.microsoft.com/office/drawing/2016/5/12/chartex" xmlns:cx7="http://schemas.microsoft.com/office/drawing/2016/5/13/chartex" xmlns:cx8="http://schemas.microsoft.com/office/drawing/2016/5/14/chartex" xmlns:mc="http://schemas.openxmlformats.org/markup-compatibility/2006" xmlns:aink="http://schemas.microsoft.com/office/drawing/2016/ink" xmlns:am3d="http://schemas.microsoft.com/office/drawing/2017/model3d" xmlns:o="urn:schemas-microsoft-com:office:office" xmlns:oel="http://schemas.microsoft.com/office/2019/extlst" xmlns:r="http://schemas.openxmlformats.org/officeDocument/2006/relationships" xmlns:m="http://schemas.openxmlformats.org/officeDocument/2006/math" xmlns:v="urn:schemas-microsoft-com:vml" xmlns:wp14="http://schemas.microsoft.com/office/word/2010/wordprocessingDrawing" xmlns:wp="http://schemas.openxmlformats.org/drawingml/2006/wordprocessingDrawing" xmlns:w10="urn:schemas-microsoft-com:office:word" xmlns:w="http://schemas.openxmlformats.org/wordprocessingml/2006/main" xmlns:w14="http://schemas.microsoft.com/office/word/2010/wordml" xmlns:w15="http://schemas.microsoft.com/office/word/2012/wordml" xmlns:w16cex="http://schemas.microsoft.com/office/word/2018/wordml/cex" xmlns:w16cid="http://schemas.microsoft.com/office/word/2016/wordml/cid" xmlns:w16="http://schemas.microsoft.com/office/word/2018/wordml" xmlns:w16du="http://schemas.microsoft.com/office/word/2023/wordml/word16du" xmlns:w16sdtdh="http://schemas.microsoft.com/office/word/2020/wordml/sdtdatahash" xmlns:w16sdtfl="http://schemas.microsoft.com/office/word/2024/wordml/sdtformatlock" xmlns:w16se="http://schemas.microsoft.com/office/word/2015/wordml/symex" xmlns:wpg="http://schemas.microsoft.com/office/word/2010/wordprocessingGroup" xmlns:wpi="http://schemas.microsoft.com/office/word/2010/wordprocessingInk" xmlns:wne="http://schemas.microsoft.com/office/word/2006/wordml" xmlns:wps="http://schemas.microsoft.com/office/word/2010/wordprocessingShape" mc:Ignorable="w14 w15 w16se w16cid w16 w16cex w16sdtdh w16sdtfl w16du wp14">
-  <w:p>
-    <w:r>
-      <w:rPr>
-        <w:b/>
-        <w:bCs/>
-      </w:rPr>
-      <w:t xml:space="preserve">Student Number: </w:t>
-    </w:r>
-    <w:r>
-      <w:t>L00176523</w:t>
-    </w:r>
-    <w:r>
-      <w:t xml:space="preserve">    </w:t>
-    </w:r>
-    <w:r>
-      <w:rPr>
-        <w:b/>
-        <w:bCs/>
-      </w:rPr>
-      <w:t>Name:</w:t>
-    </w:r>
-    <w:r>
-      <w:t xml:space="preserve"> Michelle Ogunade</w:t>
-    </w:r>
-  </w:p>
-  <w:p>
-    <w:pPr>
-      <w:pStyle w:val="Header"/>
-    </w:pPr>
-  </w:p>
-</w:hdr>
 </file>
 
 <file path=word/numbering.xml><?xml version="1.0" encoding="utf-8"?>
 <w:numbering xmlns:wpc="http://schemas.microsoft.com/office/word/2010/wordprocessingCanvas" xmlns:cx="http://schemas.microsoft.com/office/drawing/2014/chartex" xmlns:cx1="http://schemas.microsoft.com/office/drawing/2015/9/8/chartex" xmlns:cx2="http://schemas.microsoft.com/office/drawing/2015/10/21/chartex" xmlns:cx3="http://schemas.microsoft.com/office/drawing/2016/5/9/chartex" xmlns:cx4="http://schemas.microsoft.com/office/drawing/2016/5/10/chartex" xmlns:cx5="http://schemas.microsoft.com/office/drawing/2016/5/11/chartex" xmlns:cx6="http://schemas.microsoft.com/office/drawing/2016/5/12/chartex" xmlns:cx7="http://schemas.microsoft.com/office/drawing/2016/5/13/chartex" xmlns:cx8="http://schemas.microsoft.com/office/drawing/2016/5/14/chartex" xmlns:mc="http://schemas.openxmlformats.org/markup-compatibility/2006" xmlns:aink="http://schemas.microsoft.com/office/drawing/2016/ink" xmlns:am3d="http://schemas.microsoft.com/office/drawing/2017/model3d" xmlns:o="urn:schemas-microsoft-com:office:office" xmlns:oel="http://schemas.microsoft.com/office/2019/extlst" xmlns:r="http://schemas.openxmlformats.org/officeDocument/2006/relationships" xmlns:m="http://schemas.openxmlformats.org/officeDocument/2006/math" xmlns:v="urn:schemas-microsoft-com:vml" xmlns:wp14="http://schemas.microsoft.com/office/word/2010/wordprocessingDrawing" xmlns:wp="http://schemas.openxmlformats.org/drawingml/2006/wordprocessingDrawing" xmlns:w10="urn:schemas-microsoft-com:office:word" xmlns:w="http://schemas.openxmlformats.org/wordprocessingml/2006/main" xmlns:w14="http://schemas.microsoft.com/office/word/2010/wordml" xmlns:w15="http://schemas.microsoft.com/office/word/2012/wordml" xmlns:w16cex="http://schemas.microsoft.com/office/word/2018/wordml/cex" xmlns:w16cid="http://schemas.microsoft.com/office/word/2016/wordml/cid" xmlns:w16="http://schemas.microsoft.com/office/word/2018/wordml" xmlns:w16du="http://schemas.microsoft.com/office/word/2023/wordml/word16du" xmlns:w16sdtdh="http://schemas.microsoft.com/office/word/2020/wordml/sdtdatahash" xmlns:w16sdtfl="http://schemas.microsoft.com/office/word/2024/wordml/sdtformatlock" xmlns:w16se="http://schemas.microsoft.com/office/word/2015/wordml/symex" xmlns:wpg="http://schemas.microsoft.com/office/word/2010/wordprocessingGroup" xmlns:wpi="http://schemas.microsoft.com/office/word/2010/wordprocessingInk" xmlns:wne="http://schemas.microsoft.com/office/word/2006/wordml" xmlns:wps="http://schemas.microsoft.com/office/word/2010/wordprocessingShape" mc:Ignorable="w14 w15 w16se w16cid w16 w16cex w16sdtdh w16sdtfl w16du wp14">
   <w:abstractNum w:abstractNumId="0" w15:restartNumberingAfterBreak="0">
+    <w:nsid w:val="18151625"/>
+    <w:multiLevelType w:val="hybridMultilevel"/>
+    <w:tmpl w:val="6E5AE932"/>
+    <w:lvl w:ilvl="0" w:tplc="18090001">
+      <w:start w:val="1"/>
+      <w:numFmt w:val="bullet"/>
+      <w:lvlText w:val=""/>
+      <w:lvlJc w:val="left"/>
+      <w:pPr>
+        <w:ind w:left="1080" w:hanging="360"/>
+      </w:pPr>
+      <w:rPr>
+        <w:rFonts w:ascii="Symbol" w:hAnsi="Symbol" w:hint="default"/>
+      </w:rPr>
+    </w:lvl>
+    <w:lvl w:ilvl="1" w:tplc="18090003" w:tentative="1">
+      <w:start w:val="1"/>
+      <w:numFmt w:val="bullet"/>
+      <w:lvlText w:val="o"/>
+      <w:lvlJc w:val="left"/>
+      <w:pPr>
+        <w:ind w:left="1800" w:hanging="360"/>
+      </w:pPr>
+      <w:rPr>
+        <w:rFonts w:ascii="Courier New" w:hAnsi="Courier New" w:cs="Courier New" w:hint="default"/>
+      </w:rPr>
+    </w:lvl>
+    <w:lvl w:ilvl="2" w:tplc="18090005" w:tentative="1">
+      <w:start w:val="1"/>
+      <w:numFmt w:val="bullet"/>
+      <w:lvlText w:val=""/>
+      <w:lvlJc w:val="left"/>
+      <w:pPr>
+        <w:ind w:left="2520" w:hanging="360"/>
+      </w:pPr>
+      <w:rPr>
+        <w:rFonts w:ascii="Wingdings" w:hAnsi="Wingdings" w:hint="default"/>
+      </w:rPr>
+    </w:lvl>
+    <w:lvl w:ilvl="3" w:tplc="18090001" w:tentative="1">
+      <w:start w:val="1"/>
+      <w:numFmt w:val="bullet"/>
+      <w:lvlText w:val=""/>
+      <w:lvlJc w:val="left"/>
+      <w:pPr>
+        <w:ind w:left="3240" w:hanging="360"/>
+      </w:pPr>
+      <w:rPr>
+        <w:rFonts w:ascii="Symbol" w:hAnsi="Symbol" w:hint="default"/>
+      </w:rPr>
+    </w:lvl>
+    <w:lvl w:ilvl="4" w:tplc="18090003" w:tentative="1">
+      <w:start w:val="1"/>
+      <w:numFmt w:val="bullet"/>
+      <w:lvlText w:val="o"/>
+      <w:lvlJc w:val="left"/>
+      <w:pPr>
+        <w:ind w:left="3960" w:hanging="360"/>
+      </w:pPr>
+      <w:rPr>
+        <w:rFonts w:ascii="Courier New" w:hAnsi="Courier New" w:cs="Courier New" w:hint="default"/>
+      </w:rPr>
+    </w:lvl>
+    <w:lvl w:ilvl="5" w:tplc="18090005" w:tentative="1">
+      <w:start w:val="1"/>
+      <w:numFmt w:val="bullet"/>
+      <w:lvlText w:val=""/>
+      <w:lvlJc w:val="left"/>
+      <w:pPr>
+        <w:ind w:left="4680" w:hanging="360"/>
+      </w:pPr>
+      <w:rPr>
+        <w:rFonts w:ascii="Wingdings" w:hAnsi="Wingdings" w:hint="default"/>
+      </w:rPr>
+    </w:lvl>
+    <w:lvl w:ilvl="6" w:tplc="18090001" w:tentative="1">
+      <w:start w:val="1"/>
+      <w:numFmt w:val="bullet"/>
+      <w:lvlText w:val=""/>
+      <w:lvlJc w:val="left"/>
+      <w:pPr>
+        <w:ind w:left="5400" w:hanging="360"/>
+      </w:pPr>
+      <w:rPr>
+        <w:rFonts w:ascii="Symbol" w:hAnsi="Symbol" w:hint="default"/>
+      </w:rPr>
+    </w:lvl>
+    <w:lvl w:ilvl="7" w:tplc="18090003" w:tentative="1">
+      <w:start w:val="1"/>
+      <w:numFmt w:val="bullet"/>
+      <w:lvlText w:val="o"/>
+      <w:lvlJc w:val="left"/>
+      <w:pPr>
+        <w:ind w:left="6120" w:hanging="360"/>
+      </w:pPr>
+      <w:rPr>
+        <w:rFonts w:ascii="Courier New" w:hAnsi="Courier New" w:cs="Courier New" w:hint="default"/>
+      </w:rPr>
+    </w:lvl>
+    <w:lvl w:ilvl="8" w:tplc="18090005" w:tentative="1">
+      <w:start w:val="1"/>
+      <w:numFmt w:val="bullet"/>
+      <w:lvlText w:val=""/>
+      <w:lvlJc w:val="left"/>
+      <w:pPr>
+        <w:ind w:left="6840" w:hanging="360"/>
+      </w:pPr>
+      <w:rPr>
+        <w:rFonts w:ascii="Wingdings" w:hAnsi="Wingdings" w:hint="default"/>
+      </w:rPr>
+    </w:lvl>
+  </w:abstractNum>
+  <w:abstractNum w:abstractNumId="1" w15:restartNumberingAfterBreak="0">
     <w:nsid w:val="18715EB9"/>
     <w:multiLevelType w:val="multilevel"/>
     <w:tmpl w:val="57B8C4DE"/>
@@ -2385,7 +2934,7 @@
       </w:pPr>
     </w:lvl>
   </w:abstractNum>
-  <w:abstractNum w:abstractNumId="1" w15:restartNumberingAfterBreak="0">
+  <w:abstractNum w:abstractNumId="2" w15:restartNumberingAfterBreak="0">
     <w:nsid w:val="40E429D6"/>
     <w:multiLevelType w:val="multilevel"/>
     <w:tmpl w:val="4260F380"/>
@@ -2534,7 +3083,7 @@
       </w:rPr>
     </w:lvl>
   </w:abstractNum>
-  <w:abstractNum w:abstractNumId="2" w15:restartNumberingAfterBreak="0">
+  <w:abstractNum w:abstractNumId="3" w15:restartNumberingAfterBreak="0">
     <w:nsid w:val="4C4D5E63"/>
     <w:multiLevelType w:val="hybridMultilevel"/>
     <w:tmpl w:val="F378F400"/>
@@ -2646,14 +3195,285 @@
       </w:rPr>
     </w:lvl>
   </w:abstractNum>
+  <w:abstractNum w:abstractNumId="4" w15:restartNumberingAfterBreak="0">
+    <w:nsid w:val="568E5608"/>
+    <w:multiLevelType w:val="hybridMultilevel"/>
+    <w:tmpl w:val="6332E7D0"/>
+    <w:lvl w:ilvl="0" w:tplc="18090001">
+      <w:start w:val="1"/>
+      <w:numFmt w:val="bullet"/>
+      <w:lvlText w:val=""/>
+      <w:lvlJc w:val="left"/>
+      <w:pPr>
+        <w:ind w:left="720" w:hanging="360"/>
+      </w:pPr>
+      <w:rPr>
+        <w:rFonts w:ascii="Symbol" w:hAnsi="Symbol" w:hint="default"/>
+      </w:rPr>
+    </w:lvl>
+    <w:lvl w:ilvl="1" w:tplc="18090003" w:tentative="1">
+      <w:start w:val="1"/>
+      <w:numFmt w:val="bullet"/>
+      <w:lvlText w:val="o"/>
+      <w:lvlJc w:val="left"/>
+      <w:pPr>
+        <w:ind w:left="1440" w:hanging="360"/>
+      </w:pPr>
+      <w:rPr>
+        <w:rFonts w:ascii="Courier New" w:hAnsi="Courier New" w:cs="Courier New" w:hint="default"/>
+      </w:rPr>
+    </w:lvl>
+    <w:lvl w:ilvl="2" w:tplc="18090005" w:tentative="1">
+      <w:start w:val="1"/>
+      <w:numFmt w:val="bullet"/>
+      <w:lvlText w:val=""/>
+      <w:lvlJc w:val="left"/>
+      <w:pPr>
+        <w:ind w:left="2160" w:hanging="360"/>
+      </w:pPr>
+      <w:rPr>
+        <w:rFonts w:ascii="Wingdings" w:hAnsi="Wingdings" w:hint="default"/>
+      </w:rPr>
+    </w:lvl>
+    <w:lvl w:ilvl="3" w:tplc="18090001" w:tentative="1">
+      <w:start w:val="1"/>
+      <w:numFmt w:val="bullet"/>
+      <w:lvlText w:val=""/>
+      <w:lvlJc w:val="left"/>
+      <w:pPr>
+        <w:ind w:left="2880" w:hanging="360"/>
+      </w:pPr>
+      <w:rPr>
+        <w:rFonts w:ascii="Symbol" w:hAnsi="Symbol" w:hint="default"/>
+      </w:rPr>
+    </w:lvl>
+    <w:lvl w:ilvl="4" w:tplc="18090003" w:tentative="1">
+      <w:start w:val="1"/>
+      <w:numFmt w:val="bullet"/>
+      <w:lvlText w:val="o"/>
+      <w:lvlJc w:val="left"/>
+      <w:pPr>
+        <w:ind w:left="3600" w:hanging="360"/>
+      </w:pPr>
+      <w:rPr>
+        <w:rFonts w:ascii="Courier New" w:hAnsi="Courier New" w:cs="Courier New" w:hint="default"/>
+      </w:rPr>
+    </w:lvl>
+    <w:lvl w:ilvl="5" w:tplc="18090005" w:tentative="1">
+      <w:start w:val="1"/>
+      <w:numFmt w:val="bullet"/>
+      <w:lvlText w:val=""/>
+      <w:lvlJc w:val="left"/>
+      <w:pPr>
+        <w:ind w:left="4320" w:hanging="360"/>
+      </w:pPr>
+      <w:rPr>
+        <w:rFonts w:ascii="Wingdings" w:hAnsi="Wingdings" w:hint="default"/>
+      </w:rPr>
+    </w:lvl>
+    <w:lvl w:ilvl="6" w:tplc="18090001" w:tentative="1">
+      <w:start w:val="1"/>
+      <w:numFmt w:val="bullet"/>
+      <w:lvlText w:val=""/>
+      <w:lvlJc w:val="left"/>
+      <w:pPr>
+        <w:ind w:left="5040" w:hanging="360"/>
+      </w:pPr>
+      <w:rPr>
+        <w:rFonts w:ascii="Symbol" w:hAnsi="Symbol" w:hint="default"/>
+      </w:rPr>
+    </w:lvl>
+    <w:lvl w:ilvl="7" w:tplc="18090003" w:tentative="1">
+      <w:start w:val="1"/>
+      <w:numFmt w:val="bullet"/>
+      <w:lvlText w:val="o"/>
+      <w:lvlJc w:val="left"/>
+      <w:pPr>
+        <w:ind w:left="5760" w:hanging="360"/>
+      </w:pPr>
+      <w:rPr>
+        <w:rFonts w:ascii="Courier New" w:hAnsi="Courier New" w:cs="Courier New" w:hint="default"/>
+      </w:rPr>
+    </w:lvl>
+    <w:lvl w:ilvl="8" w:tplc="18090005" w:tentative="1">
+      <w:start w:val="1"/>
+      <w:numFmt w:val="bullet"/>
+      <w:lvlText w:val=""/>
+      <w:lvlJc w:val="left"/>
+      <w:pPr>
+        <w:ind w:left="6480" w:hanging="360"/>
+      </w:pPr>
+      <w:rPr>
+        <w:rFonts w:ascii="Wingdings" w:hAnsi="Wingdings" w:hint="default"/>
+      </w:rPr>
+    </w:lvl>
+  </w:abstractNum>
+  <w:abstractNum w:abstractNumId="5" w15:restartNumberingAfterBreak="0">
+    <w:nsid w:val="5C0457CC"/>
+    <w:multiLevelType w:val="multilevel"/>
+    <w:tmpl w:val="D3563E46"/>
+    <w:lvl w:ilvl="0">
+      <w:start w:val="1"/>
+      <w:numFmt w:val="bullet"/>
+      <w:lvlText w:val=""/>
+      <w:lvlJc w:val="left"/>
+      <w:pPr>
+        <w:tabs>
+          <w:tab w:val="num" w:pos="720"/>
+        </w:tabs>
+        <w:ind w:left="720" w:hanging="360"/>
+      </w:pPr>
+      <w:rPr>
+        <w:rFonts w:ascii="Symbol" w:hAnsi="Symbol" w:hint="default"/>
+        <w:sz w:val="20"/>
+      </w:rPr>
+    </w:lvl>
+    <w:lvl w:ilvl="1" w:tentative="1">
+      <w:start w:val="1"/>
+      <w:numFmt w:val="bullet"/>
+      <w:lvlText w:val="o"/>
+      <w:lvlJc w:val="left"/>
+      <w:pPr>
+        <w:tabs>
+          <w:tab w:val="num" w:pos="1440"/>
+        </w:tabs>
+        <w:ind w:left="1440" w:hanging="360"/>
+      </w:pPr>
+      <w:rPr>
+        <w:rFonts w:ascii="Courier New" w:hAnsi="Courier New" w:hint="default"/>
+        <w:sz w:val="20"/>
+      </w:rPr>
+    </w:lvl>
+    <w:lvl w:ilvl="2" w:tentative="1">
+      <w:start w:val="1"/>
+      <w:numFmt w:val="bullet"/>
+      <w:lvlText w:val=""/>
+      <w:lvlJc w:val="left"/>
+      <w:pPr>
+        <w:tabs>
+          <w:tab w:val="num" w:pos="2160"/>
+        </w:tabs>
+        <w:ind w:left="2160" w:hanging="360"/>
+      </w:pPr>
+      <w:rPr>
+        <w:rFonts w:ascii="Wingdings" w:hAnsi="Wingdings" w:hint="default"/>
+        <w:sz w:val="20"/>
+      </w:rPr>
+    </w:lvl>
+    <w:lvl w:ilvl="3" w:tentative="1">
+      <w:start w:val="1"/>
+      <w:numFmt w:val="bullet"/>
+      <w:lvlText w:val=""/>
+      <w:lvlJc w:val="left"/>
+      <w:pPr>
+        <w:tabs>
+          <w:tab w:val="num" w:pos="2880"/>
+        </w:tabs>
+        <w:ind w:left="2880" w:hanging="360"/>
+      </w:pPr>
+      <w:rPr>
+        <w:rFonts w:ascii="Wingdings" w:hAnsi="Wingdings" w:hint="default"/>
+        <w:sz w:val="20"/>
+      </w:rPr>
+    </w:lvl>
+    <w:lvl w:ilvl="4" w:tentative="1">
+      <w:start w:val="1"/>
+      <w:numFmt w:val="bullet"/>
+      <w:lvlText w:val=""/>
+      <w:lvlJc w:val="left"/>
+      <w:pPr>
+        <w:tabs>
+          <w:tab w:val="num" w:pos="3600"/>
+        </w:tabs>
+        <w:ind w:left="3600" w:hanging="360"/>
+      </w:pPr>
+      <w:rPr>
+        <w:rFonts w:ascii="Wingdings" w:hAnsi="Wingdings" w:hint="default"/>
+        <w:sz w:val="20"/>
+      </w:rPr>
+    </w:lvl>
+    <w:lvl w:ilvl="5" w:tentative="1">
+      <w:start w:val="1"/>
+      <w:numFmt w:val="bullet"/>
+      <w:lvlText w:val=""/>
+      <w:lvlJc w:val="left"/>
+      <w:pPr>
+        <w:tabs>
+          <w:tab w:val="num" w:pos="4320"/>
+        </w:tabs>
+        <w:ind w:left="4320" w:hanging="360"/>
+      </w:pPr>
+      <w:rPr>
+        <w:rFonts w:ascii="Wingdings" w:hAnsi="Wingdings" w:hint="default"/>
+        <w:sz w:val="20"/>
+      </w:rPr>
+    </w:lvl>
+    <w:lvl w:ilvl="6" w:tentative="1">
+      <w:start w:val="1"/>
+      <w:numFmt w:val="bullet"/>
+      <w:lvlText w:val=""/>
+      <w:lvlJc w:val="left"/>
+      <w:pPr>
+        <w:tabs>
+          <w:tab w:val="num" w:pos="5040"/>
+        </w:tabs>
+        <w:ind w:left="5040" w:hanging="360"/>
+      </w:pPr>
+      <w:rPr>
+        <w:rFonts w:ascii="Wingdings" w:hAnsi="Wingdings" w:hint="default"/>
+        <w:sz w:val="20"/>
+      </w:rPr>
+    </w:lvl>
+    <w:lvl w:ilvl="7" w:tentative="1">
+      <w:start w:val="1"/>
+      <w:numFmt w:val="bullet"/>
+      <w:lvlText w:val=""/>
+      <w:lvlJc w:val="left"/>
+      <w:pPr>
+        <w:tabs>
+          <w:tab w:val="num" w:pos="5760"/>
+        </w:tabs>
+        <w:ind w:left="5760" w:hanging="360"/>
+      </w:pPr>
+      <w:rPr>
+        <w:rFonts w:ascii="Wingdings" w:hAnsi="Wingdings" w:hint="default"/>
+        <w:sz w:val="20"/>
+      </w:rPr>
+    </w:lvl>
+    <w:lvl w:ilvl="8" w:tentative="1">
+      <w:start w:val="1"/>
+      <w:numFmt w:val="bullet"/>
+      <w:lvlText w:val=""/>
+      <w:lvlJc w:val="left"/>
+      <w:pPr>
+        <w:tabs>
+          <w:tab w:val="num" w:pos="6480"/>
+        </w:tabs>
+        <w:ind w:left="6480" w:hanging="360"/>
+      </w:pPr>
+      <w:rPr>
+        <w:rFonts w:ascii="Wingdings" w:hAnsi="Wingdings" w:hint="default"/>
+        <w:sz w:val="20"/>
+      </w:rPr>
+    </w:lvl>
+  </w:abstractNum>
   <w:num w:numId="1" w16cid:durableId="360253699">
+    <w:abstractNumId w:val="1"/>
+  </w:num>
+  <w:num w:numId="2" w16cid:durableId="425224840">
+    <w:abstractNumId w:val="3"/>
+  </w:num>
+  <w:num w:numId="3" w16cid:durableId="285619208">
+    <w:abstractNumId w:val="2"/>
+  </w:num>
+  <w:num w:numId="4" w16cid:durableId="1008480652">
+    <w:abstractNumId w:val="5"/>
+  </w:num>
+  <w:num w:numId="5" w16cid:durableId="199056380">
     <w:abstractNumId w:val="0"/>
   </w:num>
-  <w:num w:numId="2" w16cid:durableId="425224840">
-    <w:abstractNumId w:val="2"/>
-  </w:num>
-  <w:num w:numId="3" w16cid:durableId="285619208">
-    <w:abstractNumId w:val="1"/>
+  <w:num w:numId="6" w16cid:durableId="631597345">
+    <w:abstractNumId w:val="4"/>
   </w:num>
 </w:numbering>
 </file>

</xml_diff>

<commit_message>
project complete with some mishaps
</commit_message>
<xml_diff>
--- a/Project_Secure Banking Application/info/L00176523_Secure Code Project - Report.docx
+++ b/Project_Secure Banking Application/info/L00176523_Secure Code Project - Report.docx
@@ -335,7 +335,7 @@
           <w:pPr>
             <w:pStyle w:val="TOC2"/>
             <w:tabs>
-              <w:tab w:val="right" w:leader="dot" w:pos="9323"/>
+              <w:tab w:val="right" w:leader="dot" w:pos="9736"/>
             </w:tabs>
             <w:rPr>
               <w:rFonts w:eastAsiaTheme="minorEastAsia"/>
@@ -354,7 +354,7 @@
           <w:r>
             <w:fldChar w:fldCharType="separate"/>
           </w:r>
-          <w:hyperlink w:anchor="_Toc197034959" w:history="1">
+          <w:hyperlink w:anchor="_Toc197099508" w:history="1">
             <w:r>
               <w:rPr>
                 <w:rStyle w:val="Hyperlink"/>
@@ -381,79 +381,7 @@
                 <w:noProof/>
                 <w:webHidden/>
               </w:rPr>
-              <w:instrText xml:space="preserve"> PAGEREF _Toc197034959 \h </w:instrText>
-            </w:r>
-            <w:r>
-              <w:rPr>
-                <w:noProof/>
-                <w:webHidden/>
-              </w:rPr>
-            </w:r>
-            <w:r>
-              <w:rPr>
-                <w:noProof/>
-                <w:webHidden/>
-              </w:rPr>
-              <w:fldChar w:fldCharType="separate"/>
-            </w:r>
-            <w:r>
-              <w:rPr>
-                <w:noProof/>
-                <w:webHidden/>
-              </w:rPr>
-              <w:t>2</w:t>
-            </w:r>
-            <w:r>
-              <w:rPr>
-                <w:noProof/>
-                <w:webHidden/>
-              </w:rPr>
-              <w:fldChar w:fldCharType="end"/>
-            </w:r>
-          </w:hyperlink>
-        </w:p>
-        <w:p>
-          <w:pPr>
-            <w:pStyle w:val="TOC2"/>
-            <w:tabs>
-              <w:tab w:val="right" w:leader="dot" w:pos="9323"/>
-            </w:tabs>
-            <w:rPr>
-              <w:rFonts w:eastAsiaTheme="minorEastAsia"/>
-              <w:noProof/>
-              <w:sz w:val="24"/>
-              <w:szCs w:val="24"/>
-              <w:lang w:eastAsia="en-IE"/>
-            </w:rPr>
-          </w:pPr>
-          <w:hyperlink w:anchor="_Toc197034960" w:history="1">
-            <w:r>
-              <w:rPr>
-                <w:rStyle w:val="Hyperlink"/>
-                <w:noProof/>
-              </w:rPr>
-              <w:t>Creating the project</w:t>
-            </w:r>
-            <w:r>
-              <w:rPr>
-                <w:noProof/>
-                <w:webHidden/>
-              </w:rPr>
-              <w:tab/>
-            </w:r>
-            <w:r>
-              <w:rPr>
-                <w:noProof/>
-                <w:webHidden/>
-              </w:rPr>
-              <w:fldChar w:fldCharType="begin"/>
-            </w:r>
-            <w:r>
-              <w:rPr>
-                <w:noProof/>
-                <w:webHidden/>
-              </w:rPr>
-              <w:instrText xml:space="preserve"> PAGEREF _Toc197034960 \h </w:instrText>
+              <w:instrText xml:space="preserve"> PAGEREF _Toc197099508 \h </w:instrText>
             </w:r>
             <w:r>
               <w:rPr>
@@ -488,7 +416,7 @@
           <w:pPr>
             <w:pStyle w:val="TOC2"/>
             <w:tabs>
-              <w:tab w:val="right" w:leader="dot" w:pos="9323"/>
+              <w:tab w:val="right" w:leader="dot" w:pos="9736"/>
             </w:tabs>
             <w:rPr>
               <w:rFonts w:eastAsiaTheme="minorEastAsia"/>
@@ -498,7 +426,79 @@
               <w:lang w:eastAsia="en-IE"/>
             </w:rPr>
           </w:pPr>
-          <w:hyperlink w:anchor="_Toc197034961" w:history="1">
+          <w:hyperlink w:anchor="_Toc197099509" w:history="1">
+            <w:r>
+              <w:rPr>
+                <w:rStyle w:val="Hyperlink"/>
+                <w:noProof/>
+              </w:rPr>
+              <w:t>Creating the project</w:t>
+            </w:r>
+            <w:r>
+              <w:rPr>
+                <w:noProof/>
+                <w:webHidden/>
+              </w:rPr>
+              <w:tab/>
+            </w:r>
+            <w:r>
+              <w:rPr>
+                <w:noProof/>
+                <w:webHidden/>
+              </w:rPr>
+              <w:fldChar w:fldCharType="begin"/>
+            </w:r>
+            <w:r>
+              <w:rPr>
+                <w:noProof/>
+                <w:webHidden/>
+              </w:rPr>
+              <w:instrText xml:space="preserve"> PAGEREF _Toc197099509 \h </w:instrText>
+            </w:r>
+            <w:r>
+              <w:rPr>
+                <w:noProof/>
+                <w:webHidden/>
+              </w:rPr>
+            </w:r>
+            <w:r>
+              <w:rPr>
+                <w:noProof/>
+                <w:webHidden/>
+              </w:rPr>
+              <w:fldChar w:fldCharType="separate"/>
+            </w:r>
+            <w:r>
+              <w:rPr>
+                <w:noProof/>
+                <w:webHidden/>
+              </w:rPr>
+              <w:t>3</w:t>
+            </w:r>
+            <w:r>
+              <w:rPr>
+                <w:noProof/>
+                <w:webHidden/>
+              </w:rPr>
+              <w:fldChar w:fldCharType="end"/>
+            </w:r>
+          </w:hyperlink>
+        </w:p>
+        <w:p>
+          <w:pPr>
+            <w:pStyle w:val="TOC2"/>
+            <w:tabs>
+              <w:tab w:val="right" w:leader="dot" w:pos="9736"/>
+            </w:tabs>
+            <w:rPr>
+              <w:rFonts w:eastAsiaTheme="minorEastAsia"/>
+              <w:noProof/>
+              <w:sz w:val="24"/>
+              <w:szCs w:val="24"/>
+              <w:lang w:eastAsia="en-IE"/>
+            </w:rPr>
+          </w:pPr>
+          <w:hyperlink w:anchor="_Toc197099510" w:history="1">
             <w:r>
               <w:rPr>
                 <w:rStyle w:val="Hyperlink"/>
@@ -525,7 +525,7 @@
                 <w:noProof/>
                 <w:webHidden/>
               </w:rPr>
-              <w:instrText xml:space="preserve"> PAGEREF _Toc197034961 \h </w:instrText>
+              <w:instrText xml:space="preserve"> PAGEREF _Toc197099510 \h </w:instrText>
             </w:r>
             <w:r>
               <w:rPr>
@@ -545,7 +545,7 @@
                 <w:noProof/>
                 <w:webHidden/>
               </w:rPr>
-              <w:t>5</w:t>
+              <w:t>4</w:t>
             </w:r>
             <w:r>
               <w:rPr>
@@ -560,7 +560,7 @@
           <w:pPr>
             <w:pStyle w:val="TOC2"/>
             <w:tabs>
-              <w:tab w:val="right" w:leader="dot" w:pos="9323"/>
+              <w:tab w:val="right" w:leader="dot" w:pos="9736"/>
             </w:tabs>
             <w:rPr>
               <w:rFonts w:eastAsiaTheme="minorEastAsia"/>
@@ -570,7 +570,7 @@
               <w:lang w:eastAsia="en-IE"/>
             </w:rPr>
           </w:pPr>
-          <w:hyperlink w:anchor="_Toc197034962" w:history="1">
+          <w:hyperlink w:anchor="_Toc197099511" w:history="1">
             <w:r>
               <w:rPr>
                 <w:rStyle w:val="Hyperlink"/>
@@ -597,7 +597,7 @@
                 <w:noProof/>
                 <w:webHidden/>
               </w:rPr>
-              <w:instrText xml:space="preserve"> PAGEREF _Toc197034962 \h </w:instrText>
+              <w:instrText xml:space="preserve"> PAGEREF _Toc197099511 \h </w:instrText>
             </w:r>
             <w:r>
               <w:rPr>
@@ -617,7 +617,7 @@
                 <w:noProof/>
                 <w:webHidden/>
               </w:rPr>
-              <w:t>6</w:t>
+              <w:t>9</w:t>
             </w:r>
             <w:r>
               <w:rPr>
@@ -632,7 +632,7 @@
           <w:pPr>
             <w:pStyle w:val="TOC2"/>
             <w:tabs>
-              <w:tab w:val="right" w:leader="dot" w:pos="9323"/>
+              <w:tab w:val="right" w:leader="dot" w:pos="9736"/>
             </w:tabs>
             <w:rPr>
               <w:rFonts w:eastAsiaTheme="minorEastAsia"/>
@@ -642,7 +642,7 @@
               <w:lang w:eastAsia="en-IE"/>
             </w:rPr>
           </w:pPr>
-          <w:hyperlink w:anchor="_Toc197034963" w:history="1">
+          <w:hyperlink w:anchor="_Toc197099512" w:history="1">
             <w:r>
               <w:rPr>
                 <w:rStyle w:val="Hyperlink"/>
@@ -669,7 +669,7 @@
                 <w:noProof/>
                 <w:webHidden/>
               </w:rPr>
-              <w:instrText xml:space="preserve"> PAGEREF _Toc197034963 \h </w:instrText>
+              <w:instrText xml:space="preserve"> PAGEREF _Toc197099512 \h </w:instrText>
             </w:r>
             <w:r>
               <w:rPr>
@@ -689,7 +689,7 @@
                 <w:noProof/>
                 <w:webHidden/>
               </w:rPr>
-              <w:t>7</w:t>
+              <w:t>9</w:t>
             </w:r>
             <w:r>
               <w:rPr>
@@ -892,7 +892,7 @@
       <w:pPr>
         <w:pStyle w:val="Heading2"/>
       </w:pPr>
-      <w:bookmarkStart w:id="0" w:name="_Toc197034959"/>
+      <w:bookmarkStart w:id="0" w:name="_Toc197099508"/>
       <w:r>
         <w:lastRenderedPageBreak/>
         <w:t>Introduction</w:t>
@@ -930,14 +930,6 @@
     </w:p>
     <w:p>
       <w:r>
-        <w:t xml:space="preserve">This is my CA3 – Code Project </w:t>
-      </w:r>
-      <w:r>
-        <w:t>for a Bank System</w:t>
-      </w:r>
-    </w:p>
-    <w:p>
-      <w:r>
         <w:t>This report outlines the development of a Secure Banking Web Application created as part of the CA3 assignment for the Secure Programming module. The application was developed to simulate a simpl</w:t>
       </w:r>
       <w:r>
@@ -950,7 +942,15 @@
         <w:t>I had</w:t>
       </w:r>
       <w:r>
-        <w:t xml:space="preserve"> an easier choice to approach this </w:t>
+        <w:t xml:space="preserve"> an easier choice to approach </w:t>
+      </w:r>
+      <w:proofErr w:type="gramStart"/>
+      <w:r>
+        <w:t>this</w:t>
+      </w:r>
+      <w:proofErr w:type="gramEnd"/>
+      <w:r>
+        <w:t xml:space="preserve"> </w:t>
       </w:r>
       <w:r>
         <w:t>but I opted to challenge myself to develop this bank system as a web application</w:t>
@@ -978,7 +978,7 @@
       <w:pPr>
         <w:pStyle w:val="Heading2"/>
       </w:pPr>
-      <w:bookmarkStart w:id="1" w:name="_Toc197034960"/>
+      <w:bookmarkStart w:id="1" w:name="_Toc197099509"/>
       <w:r>
         <w:t>Creating the project</w:t>
       </w:r>
@@ -1064,7 +1064,7 @@
     </w:p>
     <w:p>
       <w:r>
-        <w:t>This secure banking system (web application) was developed</w:t>
+        <w:t>This secure banking web application was developed</w:t>
       </w:r>
       <w:r>
         <w:t xml:space="preserve"> </w:t>
@@ -1073,13 +1073,12 @@
         <w:t xml:space="preserve">using Visual Studio Code as </w:t>
       </w:r>
       <w:r>
-        <w:t>my</w:t>
+        <w:t>the</w:t>
       </w:r>
       <w:r>
         <w:t xml:space="preserve"> primary IDE and MySQL Server for managing the relational database.</w:t>
       </w:r>
     </w:p>
-    <w:p/>
     <w:p>
       <w:r>
         <w:rPr>
@@ -1111,7 +1110,13 @@
         <w:jc w:val="both"/>
       </w:pPr>
       <w:r>
-        <w:t>MySQL Server, Node.js, Express.js</w:t>
+        <w:t>MySQL Server,</w:t>
+      </w:r>
+      <w:r>
+        <w:t xml:space="preserve"> SQL queries,</w:t>
+      </w:r>
+      <w:r>
+        <w:t xml:space="preserve"> Node.js, Express.js</w:t>
       </w:r>
     </w:p>
     <w:p>
@@ -1130,24 +1135,185 @@
         <w:t>, GitHub Desktop</w:t>
       </w:r>
     </w:p>
+    <w:p/>
+    <w:p>
+      <w:r>
+        <w:t xml:space="preserve">I used GitHub for version control throughout the development of this project. It allowed me to efficiently track </w:t>
+      </w:r>
+      <w:proofErr w:type="gramStart"/>
+      <w:r>
+        <w:t>changes, and</w:t>
+      </w:r>
+      <w:proofErr w:type="gramEnd"/>
+      <w:r>
+        <w:t xml:space="preserve"> roll back to previous versions when necessary</w:t>
+      </w:r>
+      <w:r>
+        <w:t>.</w:t>
+      </w:r>
+    </w:p>
     <w:p>
       <w:pPr>
         <w:jc w:val="both"/>
       </w:pPr>
       <w:r>
-        <w:t>JavaScript because of more experience and enjoy it more</w:t>
+        <w:t xml:space="preserve">I chose </w:t>
+      </w:r>
+      <w:r>
+        <w:t xml:space="preserve">JavaScript </w:t>
+      </w:r>
+      <w:r>
+        <w:t xml:space="preserve">as my primary programming language for this system </w:t>
+      </w:r>
+      <w:r>
+        <w:t>because</w:t>
+      </w:r>
+      <w:r>
+        <w:t xml:space="preserve"> I’ve had </w:t>
+      </w:r>
+      <w:r>
+        <w:t xml:space="preserve">more experience </w:t>
+      </w:r>
+      <w:r>
+        <w:t>with it a</w:t>
+      </w:r>
+      <w:r>
+        <w:t>nd</w:t>
+      </w:r>
+      <w:r>
+        <w:t xml:space="preserve"> really enjoy developing front</w:t>
+      </w:r>
+      <w:r>
+        <w:t>end interfaces.</w:t>
+      </w:r>
+    </w:p>
+    <w:p>
+      <w:pPr>
+        <w:jc w:val="both"/>
+      </w:pPr>
+      <w:r>
+        <w:t xml:space="preserve">For the backend logic, I initially tried to use only plain JavaScript with Live Server, avoiding </w:t>
+      </w:r>
+      <w:proofErr w:type="spellStart"/>
+      <w:r>
+        <w:t>node_modules</w:t>
+      </w:r>
+      <w:proofErr w:type="spellEnd"/>
+      <w:r>
+        <w:t xml:space="preserve"> to reduce setup complexity. However, due to the limitations of this approach, I later reintroduced Node.js (v20.4.0) and Express.js, which significantly improved development efficiency.</w:t>
       </w:r>
     </w:p>
     <w:p/>
-    <w:p>
-      <w:r>
-        <w:t>I primarily used</w:t>
-      </w:r>
-      <w:r>
-        <w:t xml:space="preserve"> the ATU laptop (DELL) </w:t>
-      </w:r>
-      <w:r>
-        <w:t xml:space="preserve">and tested on a DELL laptop running Windows 11. </w:t>
+    <w:p/>
+    <w:p/>
+    <w:p>
+      <w:pPr>
+        <w:rPr>
+          <w:b/>
+          <w:bCs/>
+        </w:rPr>
+      </w:pPr>
+    </w:p>
+    <w:p>
+      <w:pPr>
+        <w:rPr>
+          <w:b/>
+          <w:bCs/>
+        </w:rPr>
+      </w:pPr>
+    </w:p>
+    <w:p>
+      <w:pPr>
+        <w:rPr>
+          <w:b/>
+          <w:bCs/>
+        </w:rPr>
+      </w:pPr>
+    </w:p>
+    <w:p>
+      <w:pPr>
+        <w:rPr>
+          <w:b/>
+          <w:bCs/>
+        </w:rPr>
+      </w:pPr>
+      <w:r>
+        <w:rPr>
+          <w:b/>
+          <w:bCs/>
+        </w:rPr>
+        <w:lastRenderedPageBreak/>
+        <w:t>Any issues you had with your set up</w:t>
+      </w:r>
+      <w:r>
+        <w:rPr>
+          <w:b/>
+          <w:bCs/>
+        </w:rPr>
+        <w:t>. Did you use your own laptop, ATU machines, Virtual Machine, Hard</w:t>
+      </w:r>
+      <w:r>
+        <w:rPr>
+          <w:b/>
+          <w:bCs/>
+        </w:rPr>
+        <w:t xml:space="preserve"> </w:t>
+      </w:r>
+      <w:r>
+        <w:rPr>
+          <w:b/>
+          <w:bCs/>
+        </w:rPr>
+        <w:t>Drive.</w:t>
+      </w:r>
+      <w:r>
+        <w:rPr>
+          <w:b/>
+          <w:bCs/>
+        </w:rPr>
+        <w:t xml:space="preserve"> You can be specific with the versions on the </w:t>
+      </w:r>
+      <w:r>
+        <w:rPr>
+          <w:b/>
+          <w:bCs/>
+        </w:rPr>
+        <w:t>language</w:t>
+      </w:r>
+      <w:r>
+        <w:rPr>
+          <w:b/>
+          <w:bCs/>
+        </w:rPr>
+        <w:t xml:space="preserve"> that you used and the spec of your laptop etc.</w:t>
+      </w:r>
+    </w:p>
+    <w:p>
+      <w:r>
+        <w:t>To create my banking system</w:t>
+      </w:r>
+      <w:r>
+        <w:t>,</w:t>
+      </w:r>
+      <w:r>
+        <w:t xml:space="preserve"> I </w:t>
+      </w:r>
+      <w:r>
+        <w:t>had to plan what pages I wanted to include and display to the user and the workflow logic</w:t>
+      </w:r>
+      <w:r>
+        <w:t>.</w:t>
+      </w:r>
+    </w:p>
+    <w:p>
+      <w:r>
+        <w:t xml:space="preserve">I primarily used </w:t>
+      </w:r>
+      <w:r>
+        <w:t xml:space="preserve">the ATU </w:t>
+      </w:r>
+      <w:r>
+        <w:t>Dell laptop for development, although I occasionally used ATU lab machines. Compatibility issues on lab machines, particularly related to running JavaScript code in Visual Studio Code, posed minor setbacks.</w:t>
       </w:r>
     </w:p>
     <w:p>
@@ -1210,360 +1376,10 @@
       </w:r>
     </w:p>
     <w:p>
-      <w:r>
-        <w:t>The main part</w:t>
-      </w:r>
-    </w:p>
-    <w:p>
-      <w:r>
-        <w:t>Project developed using Visual Studio</w:t>
-      </w:r>
-      <w:r>
-        <w:t xml:space="preserve"> Code</w:t>
-      </w:r>
-      <w:r>
-        <w:t xml:space="preserve"> as my IDE</w:t>
-      </w:r>
-      <w:r>
-        <w:t>,</w:t>
-      </w:r>
-    </w:p>
-    <w:p>
-      <w:r>
-        <w:t>MySQLServer</w:t>
-      </w:r>
-      <w:r>
-        <w:t xml:space="preserve">: </w:t>
-      </w:r>
-    </w:p>
-    <w:p>
-      <w:r>
-        <w:t>Connected to the database using the Command Prompt/terminal as well to run N</w:t>
-      </w:r>
-      <w:r>
-        <w:t>o</w:t>
-      </w:r>
-      <w:r>
-        <w:t>de</w:t>
-      </w:r>
-      <w:r>
-        <w:t xml:space="preserve">JS </w:t>
-      </w:r>
-    </w:p>
-    <w:p>
-      <w:r>
-        <w:t>Node.js v20.4.0.</w:t>
-      </w:r>
-    </w:p>
-    <w:p>
-      <w:pPr>
-        <w:rPr>
-          <w:b/>
-          <w:bCs/>
-        </w:rPr>
-      </w:pPr>
-    </w:p>
-    <w:p>
-      <w:pPr>
-        <w:rPr>
-          <w:b/>
-          <w:bCs/>
-        </w:rPr>
-      </w:pPr>
-    </w:p>
-    <w:p>
-      <w:pPr>
-        <w:rPr>
-          <w:b/>
-          <w:bCs/>
-        </w:rPr>
-      </w:pPr>
-    </w:p>
-    <w:p>
-      <w:pPr>
-        <w:rPr>
-          <w:b/>
-          <w:bCs/>
-        </w:rPr>
-      </w:pPr>
-    </w:p>
-    <w:p>
-      <w:pPr>
-        <w:rPr>
-          <w:b/>
-          <w:bCs/>
-        </w:rPr>
-      </w:pPr>
-    </w:p>
-    <w:p>
-      <w:pPr>
-        <w:rPr>
-          <w:b/>
-          <w:bCs/>
-        </w:rPr>
-      </w:pPr>
-    </w:p>
-    <w:p>
-      <w:pPr>
-        <w:rPr>
-          <w:b/>
-          <w:bCs/>
-        </w:rPr>
-      </w:pPr>
-    </w:p>
-    <w:p>
-      <w:pPr>
-        <w:rPr>
-          <w:b/>
-          <w:bCs/>
-        </w:rPr>
-      </w:pPr>
-      <w:r>
-        <w:rPr>
-          <w:b/>
-          <w:bCs/>
-        </w:rPr>
-        <w:t>Any issues you had with your set up</w:t>
-      </w:r>
-      <w:r>
-        <w:rPr>
-          <w:b/>
-          <w:bCs/>
-        </w:rPr>
-        <w:t>. Did you use your own laptop, ATU machines, Virtual Machine, Hard</w:t>
-      </w:r>
-      <w:r>
-        <w:rPr>
-          <w:b/>
-          <w:bCs/>
-        </w:rPr>
-        <w:t xml:space="preserve"> </w:t>
-      </w:r>
-      <w:r>
-        <w:rPr>
-          <w:b/>
-          <w:bCs/>
-        </w:rPr>
-        <w:t>Drive.</w:t>
-      </w:r>
-      <w:r>
-        <w:rPr>
-          <w:b/>
-          <w:bCs/>
-        </w:rPr>
-        <w:t xml:space="preserve"> You can be specific with the versions on the </w:t>
-      </w:r>
-      <w:r>
-        <w:rPr>
-          <w:b/>
-          <w:bCs/>
-        </w:rPr>
-        <w:t>language</w:t>
-      </w:r>
-      <w:r>
-        <w:rPr>
-          <w:b/>
-          <w:bCs/>
-        </w:rPr>
-        <w:t xml:space="preserve"> that you used and the spec of your laptop etc.</w:t>
-      </w:r>
-    </w:p>
-    <w:p>
-      <w:r>
-        <w:t>To create my banking system</w:t>
-      </w:r>
-      <w:r>
-        <w:t>,</w:t>
-      </w:r>
-      <w:r>
-        <w:t xml:space="preserve"> I </w:t>
-      </w:r>
-      <w:r>
-        <w:t xml:space="preserve">had to plan what pages I wanted to include and display to the user and the workflow logic </w:t>
-      </w:r>
-    </w:p>
-    <w:p/>
-    <w:p>
-      <w:pPr>
-        <w:rPr>
-          <w:b/>
-          <w:bCs/>
-        </w:rPr>
-      </w:pPr>
-      <w:r>
-        <w:rPr>
-          <w:b/>
-          <w:bCs/>
-        </w:rPr>
-        <w:t>Hardware &amp; Devices</w:t>
-      </w:r>
-    </w:p>
-    <w:p>
-      <w:r>
-        <w:t>Switching between my laptop and the ATU PCs</w:t>
-      </w:r>
-    </w:p>
-    <w:p>
-      <w:r>
-        <w:t>Had some issues with the ATU PCs with regards to running Visual Studio Code</w:t>
-      </w:r>
-    </w:p>
-    <w:p>
-      <w:r>
-        <w:t>Had a persistent error that kept saying that it couldn’t locate the Main method (although it was present)</w:t>
-      </w:r>
-    </w:p>
-    <w:p/>
-    <w:p>
-      <w:pPr>
-        <w:rPr>
-          <w:b/>
-          <w:bCs/>
-        </w:rPr>
-      </w:pPr>
-      <w:r>
-        <w:rPr>
-          <w:b/>
-          <w:bCs/>
-        </w:rPr>
-        <w:t>Programming Languages &amp; Libraries</w:t>
-      </w:r>
-    </w:p>
-    <w:p>
-      <w:r>
-        <w:t xml:space="preserve">I </w:t>
-      </w:r>
-      <w:r>
-        <w:t>made use of</w:t>
-      </w:r>
-      <w:r>
-        <w:t xml:space="preserve"> Java, JavaScript</w:t>
-      </w:r>
-      <w:r>
-        <w:t xml:space="preserve">, </w:t>
-      </w:r>
-      <w:r>
-        <w:t xml:space="preserve">jQuery, </w:t>
-      </w:r>
-      <w:r>
-        <w:t xml:space="preserve">HTML, CSS, </w:t>
-      </w:r>
-    </w:p>
-    <w:p>
-      <w:r>
-        <w:t xml:space="preserve">Bootstrap </w:t>
-      </w:r>
-    </w:p>
-    <w:p/>
-    <w:p>
-      <w:pPr>
-        <w:rPr>
-          <w:b/>
-          <w:bCs/>
-        </w:rPr>
-      </w:pPr>
-      <w:r>
-        <w:rPr>
-          <w:b/>
-          <w:bCs/>
-        </w:rPr>
-        <w:t>Database &amp; Servers</w:t>
-      </w:r>
-    </w:p>
-    <w:p>
-      <w:r>
-        <w:t>For the database, I used MySQL Server and determined the necessary number of tables and their associated attributes based on the system's core features and data flow.</w:t>
-      </w:r>
-    </w:p>
-    <w:p>
-      <w:r>
-        <w:t>Initially, I opted to use Live Server instead of XAMPP or installing multiple Node.js modules, to keep the setup lightweight and reduce complexity. However, building the server logic purely with JavaScript proved challenging. I had become accustomed to using Express.js and Node.js to build custom servers in previous projects, and the absence of these tools made user registration and database interaction more time-consuming.</w:t>
-      </w:r>
-    </w:p>
-    <w:p>
-      <w:r>
-        <w:t>Despite trying to avoid node modules at first, my prior experience with Node.js and npm packages made me realize that using them would streamline development and improve functionality, especially when handling backend logic and database operations.</w:t>
-      </w:r>
-    </w:p>
-    <w:p/>
-    <w:p>
-      <w:r>
-        <w:lastRenderedPageBreak/>
-        <w:t xml:space="preserve">Changed the datatype of accountNo to integer </w:t>
-      </w:r>
-    </w:p>
-    <w:p>
-      <w:r>
-        <w:t xml:space="preserve">But </w:t>
-      </w:r>
-      <w:r>
-        <w:t>then</w:t>
-      </w:r>
-      <w:r>
-        <w:t xml:space="preserve"> </w:t>
-      </w:r>
-      <w:r>
-        <w:t>I a</w:t>
-      </w:r>
-      <w:r>
-        <w:t xml:space="preserve">lso wanted to include </w:t>
-      </w:r>
-      <w:r>
-        <w:t>the prefix BOI (concatenation)</w:t>
-      </w:r>
-    </w:p>
-    <w:p/>
-    <w:p>
-      <w:pPr>
-        <w:rPr>
-          <w:b/>
-          <w:bCs/>
-        </w:rPr>
-      </w:pPr>
-      <w:r>
-        <w:rPr>
-          <w:b/>
-          <w:bCs/>
-        </w:rPr>
-        <w:t>Version Control</w:t>
-      </w:r>
-    </w:p>
-    <w:p>
-      <w:r>
-        <w:t>I used GitHub for version control throughout the development of this project. It allowed me to efficiently track changes, and roll back to previous versions when necessary</w:t>
-      </w:r>
-      <w:r>
-        <w:t>.</w:t>
-      </w:r>
-    </w:p>
-    <w:p/>
-    <w:p>
-      <w:pPr>
-        <w:rPr>
-          <w:b/>
-          <w:bCs/>
-        </w:rPr>
-      </w:pPr>
-      <w:r>
-        <w:rPr>
-          <w:b/>
-          <w:bCs/>
-        </w:rPr>
-        <w:t xml:space="preserve">Navigation Bar </w:t>
-      </w:r>
-    </w:p>
-    <w:p>
-      <w:r>
-        <w:t>What links to contain on the main navigation bar</w:t>
-      </w:r>
-      <w:r>
-        <w:t xml:space="preserve"> and how the layout looks different depending on whether a user Is logged in or out</w:t>
-      </w:r>
-      <w:r>
-        <w:t xml:space="preserve"> and/or their role</w:t>
-      </w:r>
-    </w:p>
-    <w:p/>
+      <w:pPr>
+        <w:ind w:left="720"/>
+      </w:pPr>
+    </w:p>
     <w:p>
       <w:pPr>
         <w:rPr>
@@ -1585,6 +1401,9 @@
       </w:r>
       <w:r>
         <w:t xml:space="preserve"> would be</w:t>
+      </w:r>
+      <w:r>
+        <w:t>. However, decided to take this out.</w:t>
       </w:r>
     </w:p>
     <w:p/>
@@ -1597,7 +1416,7 @@
           <w:szCs w:val="32"/>
         </w:rPr>
       </w:pPr>
-      <w:bookmarkStart w:id="2" w:name="_Toc197034961"/>
+      <w:bookmarkStart w:id="2" w:name="_Toc197099510"/>
       <w:r>
         <w:rPr>
           <w:rStyle w:val="Heading1Char"/>
@@ -1675,110 +1494,180 @@
     </w:p>
     <w:p>
       <w:r>
-        <w:t xml:space="preserve">On arriving to the </w:t>
-      </w:r>
-      <w:r>
-        <w:t>Home page</w:t>
+        <w:t xml:space="preserve">On arriving </w:t>
+      </w:r>
+      <w:r>
+        <w:t>on the web application,</w:t>
+      </w:r>
+      <w:r>
+        <w:t xml:space="preserve">  </w:t>
+      </w:r>
+      <w:r>
+        <w:t>t</w:t>
+      </w:r>
+      <w:r>
+        <w:t xml:space="preserve">he user has the option of </w:t>
+      </w:r>
+      <w:r>
+        <w:t>log</w:t>
+      </w:r>
+      <w:r>
+        <w:t xml:space="preserve">ging in </w:t>
+      </w:r>
+      <w:r>
+        <w:t xml:space="preserve"> </w:t>
+      </w:r>
+      <w:r>
+        <w:t>(if they have already created an account previous</w:t>
+      </w:r>
+      <w:r>
+        <w:t>ly</w:t>
+      </w:r>
+      <w:r>
+        <w:t>)</w:t>
       </w:r>
       <w:r>
         <w:t>,</w:t>
       </w:r>
       <w:r>
-        <w:t xml:space="preserve">  </w:t>
-      </w:r>
-    </w:p>
-    <w:p>
-      <w:r>
-        <w:t xml:space="preserve">The user has the option of </w:t>
-      </w:r>
-      <w:r>
-        <w:t>log</w:t>
-      </w:r>
-      <w:r>
-        <w:t xml:space="preserve">ging in </w:t>
-      </w:r>
-      <w:r>
         <w:t xml:space="preserve"> </w:t>
       </w:r>
       <w:r>
-        <w:t>(if they have already created an account previous</w:t>
-      </w:r>
-      <w:r>
-        <w:t>ly</w:t>
-      </w:r>
-      <w:r>
-        <w:t>)</w:t>
-      </w:r>
-      <w:r>
-        <w:t>,</w:t>
+        <w:t>O</w:t>
+      </w:r>
+      <w:r>
+        <w:t>r o</w:t>
+      </w:r>
+      <w:r>
+        <w:t xml:space="preserve">n the </w:t>
+      </w:r>
+      <w:r>
+        <w:t>Register Page</w:t>
+      </w:r>
+      <w:r>
+        <w:t>, the user can create an account</w:t>
+      </w:r>
+      <w:r>
+        <w:t>.</w:t>
+      </w:r>
+    </w:p>
+    <w:p>
+      <w:r>
+        <w:t xml:space="preserve">On the </w:t>
+      </w:r>
+      <w:r>
+        <w:t>Account Information</w:t>
+      </w:r>
+      <w:r>
+        <w:t xml:space="preserve"> page,</w:t>
+      </w:r>
+      <w:r>
+        <w:t xml:space="preserve"> would have displayed all the </w:t>
+      </w:r>
+      <w:proofErr w:type="gramStart"/>
+      <w:r>
+        <w:t>users</w:t>
+      </w:r>
+      <w:proofErr w:type="gramEnd"/>
+      <w:r>
+        <w:t xml:space="preserve"> details, and if they wanted to view or edit them. </w:t>
+      </w:r>
+      <w:r>
+        <w:t xml:space="preserve">The </w:t>
+      </w:r>
+      <w:r>
+        <w:t>customer</w:t>
       </w:r>
       <w:r>
         <w:t xml:space="preserve"> </w:t>
       </w:r>
+      <w:r>
+        <w:t>could’ve</w:t>
+      </w:r>
+      <w:r>
+        <w:t xml:space="preserve"> view</w:t>
+      </w:r>
+      <w:r>
+        <w:t>ed</w:t>
+      </w:r>
+      <w:r>
+        <w:t xml:space="preserve"> their account details, check their balance, deposits and withdrawals</w:t>
+      </w:r>
+      <w:r>
+        <w:t xml:space="preserve">. </w:t>
+      </w:r>
+      <w:proofErr w:type="spellStart"/>
+      <w:r>
+        <w:t>Was’t</w:t>
+      </w:r>
+      <w:proofErr w:type="spellEnd"/>
+      <w:r>
+        <w:t xml:space="preserve"> an important feature.</w:t>
+      </w:r>
+    </w:p>
+    <w:p>
+      <w:r>
+        <w:rPr>
+          <w:b/>
+          <w:bCs/>
+        </w:rPr>
+        <w:t>Main Features:</w:t>
+      </w:r>
+    </w:p>
+    <w:p>
+      <w:pPr>
+        <w:numPr>
+          <w:ilvl w:val="0"/>
+          <w:numId w:val="7"/>
+        </w:numPr>
+      </w:pPr>
+      <w:r>
+        <w:rPr>
+          <w:b/>
+          <w:bCs/>
+        </w:rPr>
+        <w:t>User Registration &amp; Login</w:t>
+      </w:r>
+      <w:r>
+        <w:t>: Users can securely register and log into their accounts.</w:t>
+      </w:r>
+    </w:p>
+    <w:p>
+      <w:pPr>
+        <w:numPr>
+          <w:ilvl w:val="0"/>
+          <w:numId w:val="7"/>
+        </w:numPr>
+      </w:pPr>
+      <w:r>
+        <w:rPr>
+          <w:b/>
+          <w:bCs/>
+        </w:rPr>
+        <w:t>Transaction Handling</w:t>
+      </w:r>
+      <w:r>
+        <w:t>: Users can perform deposits and withdrawals, with updates reflected in real-time.</w:t>
+      </w:r>
     </w:p>
     <w:p/>
-    <w:p>
-      <w:r>
-        <w:t xml:space="preserve">On the </w:t>
-      </w:r>
-      <w:r>
-        <w:t>Register Page</w:t>
-      </w:r>
-      <w:r>
-        <w:t>, the user can create an account</w:t>
-      </w:r>
-    </w:p>
-    <w:p>
-      <w:r>
-        <w:t xml:space="preserve">On the </w:t>
-      </w:r>
-      <w:r>
-        <w:t>Account Information</w:t>
-      </w:r>
-      <w:r>
-        <w:t xml:space="preserve"> page,</w:t>
-      </w:r>
-    </w:p>
-    <w:p>
-      <w:r>
-        <w:t xml:space="preserve">The </w:t>
-      </w:r>
-      <w:r>
-        <w:t>customer</w:t>
-      </w:r>
-      <w:r>
-        <w:t xml:space="preserve"> can view their account details, check their balance, deposits and withdrawals</w:t>
-      </w:r>
-    </w:p>
-    <w:p>
-      <w:r>
-        <w:t xml:space="preserve">The administrator </w:t>
-      </w:r>
-      <w:r>
-        <w:t xml:space="preserve">can view their customer </w:t>
-      </w:r>
-      <w:r>
-        <w:t xml:space="preserve">account information details </w:t>
-      </w:r>
-    </w:p>
-    <w:p>
-      <w:r>
-        <w:tab/>
-      </w:r>
-    </w:p>
     <w:p/>
-    <w:p>
-      <w:pPr>
-        <w:rPr>
-          <w:b/>
-          <w:bCs/>
-        </w:rPr>
-      </w:pPr>
-      <w:r>
-        <w:rPr>
-          <w:b/>
-          <w:bCs/>
-        </w:rPr>
+    <w:p/>
+    <w:p/>
+    <w:p/>
+    <w:p>
+      <w:pPr>
+        <w:rPr>
+          <w:b/>
+          <w:bCs/>
+        </w:rPr>
+      </w:pPr>
+      <w:r>
+        <w:rPr>
+          <w:b/>
+          <w:bCs/>
+        </w:rPr>
+        <w:lastRenderedPageBreak/>
         <w:t xml:space="preserve">How </w:t>
       </w:r>
       <w:r>
@@ -1918,109 +1807,419 @@
         </w:numPr>
       </w:pPr>
       <w:r>
+        <w:t>Alerts</w:t>
+      </w:r>
+    </w:p>
+    <w:p>
+      <w:pPr>
+        <w:rPr>
+          <w:b/>
+          <w:bCs/>
+        </w:rPr>
+      </w:pPr>
+      <w:r>
+        <w:rPr>
+          <w:b/>
+          <w:bCs/>
+        </w:rPr>
+        <w:t xml:space="preserve">How have you </w:t>
+      </w:r>
+      <w:r>
+        <w:rPr>
+          <w:b/>
+          <w:bCs/>
+        </w:rPr>
+        <w:t xml:space="preserve">included </w:t>
+      </w:r>
+      <w:r>
+        <w:rPr>
+          <w:b/>
+          <w:bCs/>
+          <w:color w:val="FF0000"/>
+        </w:rPr>
+        <w:t>Secure Coding Practices</w:t>
+      </w:r>
+      <w:r>
+        <w:rPr>
+          <w:b/>
+          <w:bCs/>
+        </w:rPr>
+        <w:t xml:space="preserve">, show where you used </w:t>
+      </w:r>
+      <w:r>
+        <w:rPr>
+          <w:b/>
+          <w:bCs/>
+        </w:rPr>
+        <w:t>prepared statements</w:t>
+      </w:r>
+      <w:r>
+        <w:rPr>
+          <w:b/>
+          <w:bCs/>
+        </w:rPr>
+        <w:t xml:space="preserve">, </w:t>
+      </w:r>
+      <w:r>
+        <w:rPr>
+          <w:b/>
+          <w:bCs/>
+        </w:rPr>
+        <w:t>password hashing, input validation, and</w:t>
+      </w:r>
+      <w:r>
+        <w:rPr>
+          <w:b/>
+          <w:bCs/>
+        </w:rPr>
+        <w:t xml:space="preserve"> data</w:t>
+      </w:r>
+      <w:r>
+        <w:rPr>
+          <w:b/>
+          <w:bCs/>
+        </w:rPr>
+        <w:t xml:space="preserve"> saniti</w:t>
+      </w:r>
+      <w:r>
+        <w:rPr>
+          <w:b/>
+          <w:bCs/>
+        </w:rPr>
+        <w:t>s</w:t>
+      </w:r>
+      <w:r>
+        <w:rPr>
+          <w:b/>
+          <w:bCs/>
+        </w:rPr>
+        <w:t>ation</w:t>
+      </w:r>
+      <w:r>
+        <w:rPr>
+          <w:b/>
+          <w:bCs/>
+        </w:rPr>
+        <w:t>.</w:t>
+      </w:r>
+      <w:r>
+        <w:rPr>
+          <w:b/>
+          <w:bCs/>
+        </w:rPr>
+        <w:t xml:space="preserve"> Details with the screenshots the Static Analysis tool(s) that you used. How did static analysis help you with developing your code?</w:t>
+      </w:r>
+    </w:p>
+    <w:p/>
+    <w:p>
+      <w:pPr>
+        <w:rPr>
+          <w:b/>
+          <w:bCs/>
+        </w:rPr>
+      </w:pPr>
+      <w:r>
+        <w:rPr>
+          <w:b/>
+          <w:bCs/>
+        </w:rPr>
+        <w:t>Detail how you i</w:t>
+      </w:r>
+      <w:r>
+        <w:rPr>
+          <w:b/>
+          <w:bCs/>
+        </w:rPr>
+        <w:t>mplement</w:t>
+      </w:r>
+      <w:r>
+        <w:rPr>
+          <w:b/>
+          <w:bCs/>
+        </w:rPr>
+        <w:t xml:space="preserve">ed </w:t>
+      </w:r>
+      <w:r>
+        <w:rPr>
+          <w:b/>
+          <w:bCs/>
+          <w:color w:val="FF0000"/>
+        </w:rPr>
+        <w:t xml:space="preserve">Security Features </w:t>
+      </w:r>
+      <w:r>
+        <w:rPr>
+          <w:b/>
+          <w:bCs/>
+        </w:rPr>
+        <w:t xml:space="preserve">such as </w:t>
+      </w:r>
+      <w:r>
+        <w:rPr>
+          <w:b/>
+          <w:bCs/>
+        </w:rPr>
+        <w:t xml:space="preserve">password hashing and </w:t>
+      </w:r>
+      <w:r>
+        <w:rPr>
+          <w:b/>
+          <w:bCs/>
+        </w:rPr>
+        <w:t>multi-factor authentication.</w:t>
+      </w:r>
+      <w:r>
+        <w:rPr>
+          <w:b/>
+          <w:bCs/>
+        </w:rPr>
+        <w:t xml:space="preserve"> </w:t>
+      </w:r>
+      <w:r>
+        <w:rPr>
+          <w:b/>
+          <w:bCs/>
+        </w:rPr>
+        <w:t>2FA</w:t>
+      </w:r>
+      <w:r>
+        <w:rPr>
+          <w:b/>
+          <w:bCs/>
+        </w:rPr>
+        <w:t xml:space="preserve"> does not have to </w:t>
+      </w:r>
+      <w:r>
+        <w:rPr>
+          <w:b/>
+          <w:bCs/>
+        </w:rPr>
+        <w:t>work but</w:t>
+      </w:r>
+      <w:r>
+        <w:rPr>
+          <w:b/>
+          <w:bCs/>
+        </w:rPr>
+        <w:t xml:space="preserve"> should be implemented in the code and </w:t>
+      </w:r>
+      <w:r>
+        <w:rPr>
+          <w:b/>
+          <w:bCs/>
+        </w:rPr>
+        <w:t>you need to show how you would do it and explain how it works</w:t>
+      </w:r>
+      <w:r>
+        <w:rPr>
+          <w:b/>
+          <w:bCs/>
+        </w:rPr>
+        <w:t xml:space="preserve">. </w:t>
+      </w:r>
+      <w:r>
+        <w:rPr>
+          <w:b/>
+          <w:bCs/>
+        </w:rPr>
+        <w:t xml:space="preserve"> Detail the </w:t>
+      </w:r>
+      <w:r>
+        <w:rPr>
+          <w:b/>
+          <w:bCs/>
+          <w:color w:val="FF0000"/>
+        </w:rPr>
+        <w:t xml:space="preserve">vulnerabilities </w:t>
+      </w:r>
+      <w:r>
+        <w:rPr>
+          <w:b/>
+          <w:bCs/>
+        </w:rPr>
+        <w:t xml:space="preserve">of the system, </w:t>
+      </w:r>
+      <w:r>
+        <w:rPr>
+          <w:b/>
+          <w:bCs/>
+        </w:rPr>
+        <w:t>i</w:t>
+      </w:r>
+      <w:r>
+        <w:rPr>
+          <w:b/>
+          <w:bCs/>
+        </w:rPr>
+        <w:t>dentif</w:t>
+      </w:r>
+      <w:r>
+        <w:rPr>
+          <w:b/>
+          <w:bCs/>
+        </w:rPr>
+        <w:t xml:space="preserve">y </w:t>
+      </w:r>
+      <w:r>
+        <w:rPr>
+          <w:b/>
+          <w:bCs/>
+        </w:rPr>
+        <w:t>potential security vulnerabilities</w:t>
+      </w:r>
+      <w:r>
+        <w:rPr>
+          <w:b/>
+          <w:bCs/>
+        </w:rPr>
+        <w:t xml:space="preserve"> and how you would mitigate against them</w:t>
+      </w:r>
+    </w:p>
+    <w:p>
+      <w:pPr>
+        <w:rPr>
+          <w:b/>
+          <w:bCs/>
+        </w:rPr>
+      </w:pPr>
+    </w:p>
+    <w:p>
+      <w:r>
+        <w:t>Prepared Statements: Used to prevent SQL Injection attacks.</w:t>
+      </w:r>
+    </w:p>
+    <w:p>
+      <w:r>
+        <w:t xml:space="preserve">Password Hashing: Implemented using </w:t>
+      </w:r>
+      <w:proofErr w:type="spellStart"/>
+      <w:r>
+        <w:t>bcrypt</w:t>
+      </w:r>
+      <w:r>
+        <w:t>js</w:t>
+      </w:r>
+      <w:proofErr w:type="spellEnd"/>
+      <w:r>
+        <w:t xml:space="preserve"> to securely store user passwords.</w:t>
+      </w:r>
+    </w:p>
+    <w:p>
+      <w:r>
+        <w:t>Input Validation &amp; Sanitization: All user input is validated on both client and server sides to avoid XSS and data corruption.</w:t>
+      </w:r>
+    </w:p>
+    <w:p>
+      <w:r>
+        <w:rPr>
+          <w:noProof/>
+        </w:rPr>
+        <w:drawing>
+          <wp:inline distT="0" distB="0" distL="0" distR="0" wp14:anchorId="2AF6FF71" wp14:editId="12D0F126">
+            <wp:extent cx="3096286" cy="3332018"/>
+            <wp:effectExtent l="0" t="0" r="8890" b="1905"/>
+            <wp:docPr id="1717614649" name="Picture 12" descr="A screen shot of a computer program&#10;&#10;AI-generated content may be incorrect."/>
+            <wp:cNvGraphicFramePr>
+              <a:graphicFrameLocks xmlns:a="http://schemas.openxmlformats.org/drawingml/2006/main" noChangeAspect="1"/>
+            </wp:cNvGraphicFramePr>
+            <a:graphic xmlns:a="http://schemas.openxmlformats.org/drawingml/2006/main">
+              <a:graphicData uri="http://schemas.openxmlformats.org/drawingml/2006/picture">
+                <pic:pic xmlns:pic="http://schemas.openxmlformats.org/drawingml/2006/picture">
+                  <pic:nvPicPr>
+                    <pic:cNvPr id="1717614649" name="Picture 12" descr="A screen shot of a computer program&#10;&#10;AI-generated content may be incorrect."/>
+                    <pic:cNvPicPr/>
+                  </pic:nvPicPr>
+                  <pic:blipFill>
+                    <a:blip r:embed="rId8" cstate="print">
+                      <a:extLst>
+                        <a:ext uri="{28A0092B-C50C-407E-A947-70E740481C1C}">
+                          <a14:useLocalDpi xmlns:a14="http://schemas.microsoft.com/office/drawing/2010/main" val="0"/>
+                        </a:ext>
+                      </a:extLst>
+                    </a:blip>
+                    <a:stretch>
+                      <a:fillRect/>
+                    </a:stretch>
+                  </pic:blipFill>
+                  <pic:spPr>
+                    <a:xfrm>
+                      <a:off x="0" y="0"/>
+                      <a:ext cx="3100866" cy="3336946"/>
+                    </a:xfrm>
+                    <a:prstGeom prst="rect">
+                      <a:avLst/>
+                    </a:prstGeom>
+                  </pic:spPr>
+                </pic:pic>
+              </a:graphicData>
+            </a:graphic>
+          </wp:inline>
+        </w:drawing>
+      </w:r>
+    </w:p>
+    <w:p/>
+    <w:p>
+      <w:r>
         <w:lastRenderedPageBreak/>
-        <w:t>Alerts</w:t>
+        <w:t>Two-Factor Authentication (2FA): Implemented using a placeholder function and UI input field to simulate 2FA logic.</w:t>
+      </w:r>
+      <w:r>
+        <w:t xml:space="preserve"> </w:t>
       </w:r>
     </w:p>
     <w:p/>
     <w:p>
-      <w:pPr>
-        <w:rPr>
-          <w:b/>
-          <w:bCs/>
-        </w:rPr>
-      </w:pPr>
-      <w:r>
-        <w:rPr>
-          <w:b/>
-          <w:bCs/>
-        </w:rPr>
-        <w:t xml:space="preserve">How have you </w:t>
-      </w:r>
-      <w:r>
-        <w:rPr>
-          <w:b/>
-          <w:bCs/>
-        </w:rPr>
-        <w:t xml:space="preserve">included </w:t>
-      </w:r>
-      <w:r>
-        <w:rPr>
-          <w:b/>
-          <w:bCs/>
-          <w:color w:val="FF0000"/>
-        </w:rPr>
-        <w:t>Secure Coding Practices</w:t>
-      </w:r>
-      <w:r>
-        <w:rPr>
-          <w:b/>
-          <w:bCs/>
-        </w:rPr>
-        <w:t xml:space="preserve">, show where you used </w:t>
-      </w:r>
-      <w:r>
-        <w:rPr>
-          <w:b/>
-          <w:bCs/>
-        </w:rPr>
-        <w:t>prepared statements</w:t>
-      </w:r>
-      <w:r>
-        <w:rPr>
-          <w:b/>
-          <w:bCs/>
-        </w:rPr>
-        <w:t xml:space="preserve">, </w:t>
-      </w:r>
-      <w:r>
-        <w:rPr>
-          <w:b/>
-          <w:bCs/>
-        </w:rPr>
-        <w:t>password hashing, input validation, and</w:t>
-      </w:r>
-      <w:r>
-        <w:rPr>
-          <w:b/>
-          <w:bCs/>
-        </w:rPr>
-        <w:t xml:space="preserve"> data</w:t>
-      </w:r>
-      <w:r>
-        <w:rPr>
-          <w:b/>
-          <w:bCs/>
-        </w:rPr>
-        <w:t xml:space="preserve"> saniti</w:t>
-      </w:r>
-      <w:r>
-        <w:rPr>
-          <w:b/>
-          <w:bCs/>
-        </w:rPr>
-        <w:t>s</w:t>
-      </w:r>
-      <w:r>
-        <w:rPr>
-          <w:b/>
-          <w:bCs/>
-        </w:rPr>
-        <w:t>ation</w:t>
-      </w:r>
-      <w:r>
-        <w:rPr>
-          <w:b/>
-          <w:bCs/>
-        </w:rPr>
-        <w:t>.</w:t>
-      </w:r>
-      <w:r>
-        <w:rPr>
-          <w:b/>
-          <w:bCs/>
-        </w:rPr>
-        <w:t xml:space="preserve"> Details with the screenshots the Static Analysis tool(s) that you used. How did static analysis help you with developing your code?</w:t>
+      <w:r>
+        <w:rPr>
+          <w:b/>
+          <w:bCs/>
+        </w:rPr>
+        <w:t>Vulnerabilities Identified &amp; Mitigation:</w:t>
+      </w:r>
+    </w:p>
+    <w:p>
+      <w:pPr>
+        <w:numPr>
+          <w:ilvl w:val="0"/>
+          <w:numId w:val="8"/>
+        </w:numPr>
+      </w:pPr>
+      <w:r>
+        <w:t>I d</w:t>
+      </w:r>
+      <w:r>
+        <w:t>iscovered delayed registration due to synchronous JavaScript and resolved by integrating async Node.js logic.</w:t>
+      </w:r>
+    </w:p>
+    <w:p>
+      <w:pPr>
+        <w:numPr>
+          <w:ilvl w:val="0"/>
+          <w:numId w:val="8"/>
+        </w:numPr>
+      </w:pPr>
+      <w:r>
+        <w:t>Another thing, I i</w:t>
+      </w:r>
+      <w:r>
+        <w:t>dentified lack of session timeout,</w:t>
+      </w:r>
+      <w:r>
+        <w:t xml:space="preserve"> so I</w:t>
+      </w:r>
+      <w:r>
+        <w:t xml:space="preserve"> proposed implementing inactivity-based logout.</w:t>
+      </w:r>
+    </w:p>
+    <w:p>
+      <w:pPr>
+        <w:numPr>
+          <w:ilvl w:val="0"/>
+          <w:numId w:val="8"/>
+        </w:numPr>
+      </w:pPr>
+      <w:r>
+        <w:t>Didn’t notice that the customer was able to withdraw more than was  in the current balance on time, I would’ve fixed that immediately.</w:t>
       </w:r>
     </w:p>
     <w:p/>
@@ -2030,28 +2229,16 @@
         <w:rPr>
           <w:b/>
           <w:bCs/>
-        </w:rPr>
-      </w:pPr>
-      <w:r>
-        <w:rPr>
-          <w:b/>
-          <w:bCs/>
-        </w:rPr>
-        <w:t>Detail how you i</w:t>
-      </w:r>
-      <w:r>
-        <w:rPr>
-          <w:b/>
-          <w:bCs/>
-        </w:rPr>
-        <w:t>mplement</w:t>
-      </w:r>
-      <w:r>
-        <w:rPr>
-          <w:b/>
-          <w:bCs/>
-        </w:rPr>
-        <w:t xml:space="preserve">ed </w:t>
+          <w:i/>
+          <w:iCs/>
+        </w:rPr>
+      </w:pPr>
+      <w:r>
+        <w:rPr>
+          <w:b/>
+          <w:bCs/>
+        </w:rPr>
+        <w:t xml:space="preserve">Show how you </w:t>
       </w:r>
       <w:r>
         <w:rPr>
@@ -2059,28 +2246,21 @@
           <w:bCs/>
           <w:color w:val="FF0000"/>
         </w:rPr>
-        <w:t xml:space="preserve">Security Features </w:t>
-      </w:r>
-      <w:r>
-        <w:rPr>
-          <w:b/>
-          <w:bCs/>
-        </w:rPr>
-        <w:t xml:space="preserve">such as </w:t>
-      </w:r>
-      <w:r>
-        <w:rPr>
-          <w:b/>
-          <w:bCs/>
-        </w:rPr>
-        <w:t xml:space="preserve">password hashing and </w:t>
-      </w:r>
-      <w:r>
-        <w:rPr>
-          <w:b/>
-          <w:bCs/>
-        </w:rPr>
-        <w:t>multi-factor authentication.</w:t>
+        <w:t xml:space="preserve">tested </w:t>
+      </w:r>
+      <w:r>
+        <w:rPr>
+          <w:b/>
+          <w:bCs/>
+        </w:rPr>
+        <w:t>the application, explain how you tested the security feat</w:t>
+      </w:r>
+      <w:r>
+        <w:rPr>
+          <w:b/>
+          <w:bCs/>
+        </w:rPr>
+        <w:t>ures</w:t>
       </w:r>
       <w:r>
         <w:rPr>
@@ -2093,148 +2273,887 @@
         <w:rPr>
           <w:b/>
           <w:bCs/>
-        </w:rPr>
-        <w:t>2FA</w:t>
-      </w:r>
-      <w:r>
-        <w:rPr>
-          <w:b/>
-          <w:bCs/>
-        </w:rPr>
-        <w:t xml:space="preserve"> does not have to </w:t>
-      </w:r>
-      <w:r>
-        <w:rPr>
-          <w:b/>
-          <w:bCs/>
-        </w:rPr>
-        <w:t>work but</w:t>
-      </w:r>
-      <w:r>
-        <w:rPr>
-          <w:b/>
-          <w:bCs/>
-        </w:rPr>
-        <w:t xml:space="preserve"> should be implemented in the code and </w:t>
-      </w:r>
-      <w:r>
-        <w:rPr>
-          <w:b/>
-          <w:bCs/>
-        </w:rPr>
-        <w:t>you need to show how you would do it and explain how it works</w:t>
-      </w:r>
-      <w:r>
-        <w:rPr>
-          <w:b/>
-          <w:bCs/>
-        </w:rPr>
-        <w:t xml:space="preserve">. </w:t>
-      </w:r>
-      <w:r>
-        <w:rPr>
-          <w:b/>
-          <w:bCs/>
-        </w:rPr>
-        <w:t xml:space="preserve"> Detail the </w:t>
-      </w:r>
-      <w:r>
-        <w:rPr>
-          <w:b/>
-          <w:bCs/>
-          <w:color w:val="FF0000"/>
-        </w:rPr>
-        <w:t xml:space="preserve">vulnerabilities </w:t>
-      </w:r>
-      <w:r>
-        <w:rPr>
-          <w:b/>
-          <w:bCs/>
-        </w:rPr>
-        <w:t xml:space="preserve">of the system, </w:t>
-      </w:r>
-      <w:r>
-        <w:rPr>
-          <w:b/>
-          <w:bCs/>
-        </w:rPr>
-        <w:t>i</w:t>
-      </w:r>
-      <w:r>
-        <w:rPr>
-          <w:b/>
-          <w:bCs/>
-        </w:rPr>
-        <w:t>dentif</w:t>
-      </w:r>
-      <w:r>
-        <w:rPr>
-          <w:b/>
-          <w:bCs/>
-        </w:rPr>
-        <w:t xml:space="preserve">y </w:t>
-      </w:r>
-      <w:r>
-        <w:rPr>
-          <w:b/>
-          <w:bCs/>
-        </w:rPr>
-        <w:t>potential security vulnerabilities</w:t>
-      </w:r>
-      <w:r>
-        <w:rPr>
-          <w:b/>
-          <w:bCs/>
-        </w:rPr>
-        <w:t xml:space="preserve"> and how you would mitigate against them</w:t>
-      </w:r>
-      <w:r>
-        <w:rPr>
-          <w:b/>
-          <w:bCs/>
-        </w:rPr>
-        <w:t xml:space="preserve">, including </w:t>
+          <w:i/>
+          <w:iCs/>
+        </w:rPr>
+        <w:t>e.g</w:t>
+      </w:r>
+      <w:r>
+        <w:rPr>
+          <w:b/>
+          <w:bCs/>
+          <w:i/>
+          <w:iCs/>
+        </w:rPr>
+        <w:t>.</w:t>
+      </w:r>
+      <w:r>
+        <w:rPr>
+          <w:b/>
+          <w:bCs/>
+          <w:i/>
+          <w:iCs/>
+        </w:rPr>
+        <w:t xml:space="preserve"> secure login</w:t>
+      </w:r>
+    </w:p>
+    <w:p>
+      <w:r>
+        <w:rPr>
+          <w:b/>
+          <w:bCs/>
+        </w:rPr>
+        <w:t xml:space="preserve">Manual Testing: </w:t>
+      </w:r>
+      <w:r>
+        <w:t>Verified all routes, forms, and database interactions manually using test users.</w:t>
+      </w:r>
+    </w:p>
+    <w:p>
+      <w:pPr>
+        <w:rPr>
+          <w:b/>
+          <w:bCs/>
+        </w:rPr>
+      </w:pPr>
+      <w:r>
+        <w:rPr>
+          <w:b/>
+          <w:bCs/>
+          <w:noProof/>
+        </w:rPr>
+        <w:drawing>
+          <wp:inline distT="0" distB="0" distL="0" distR="0" wp14:anchorId="48EFEDCD" wp14:editId="4C2370AB">
+            <wp:extent cx="6188710" cy="1492250"/>
+            <wp:effectExtent l="0" t="0" r="2540" b="0"/>
+            <wp:docPr id="132708182" name="Picture 11" descr="A close-up of a computer code&#10;&#10;AI-generated content may be incorrect."/>
+            <wp:cNvGraphicFramePr>
+              <a:graphicFrameLocks xmlns:a="http://schemas.openxmlformats.org/drawingml/2006/main" noChangeAspect="1"/>
+            </wp:cNvGraphicFramePr>
+            <a:graphic xmlns:a="http://schemas.openxmlformats.org/drawingml/2006/main">
+              <a:graphicData uri="http://schemas.openxmlformats.org/drawingml/2006/picture">
+                <pic:pic xmlns:pic="http://schemas.openxmlformats.org/drawingml/2006/picture">
+                  <pic:nvPicPr>
+                    <pic:cNvPr id="132708182" name="Picture 11" descr="A close-up of a computer code&#10;&#10;AI-generated content may be incorrect."/>
+                    <pic:cNvPicPr/>
+                  </pic:nvPicPr>
+                  <pic:blipFill>
+                    <a:blip r:embed="rId9">
+                      <a:extLst>
+                        <a:ext uri="{28A0092B-C50C-407E-A947-70E740481C1C}">
+                          <a14:useLocalDpi xmlns:a14="http://schemas.microsoft.com/office/drawing/2010/main" val="0"/>
+                        </a:ext>
+                      </a:extLst>
+                    </a:blip>
+                    <a:stretch>
+                      <a:fillRect/>
+                    </a:stretch>
+                  </pic:blipFill>
+                  <pic:spPr>
+                    <a:xfrm>
+                      <a:off x="0" y="0"/>
+                      <a:ext cx="6188710" cy="1492250"/>
+                    </a:xfrm>
+                    <a:prstGeom prst="rect">
+                      <a:avLst/>
+                    </a:prstGeom>
+                  </pic:spPr>
+                </pic:pic>
+              </a:graphicData>
+            </a:graphic>
+          </wp:inline>
+        </w:drawing>
+      </w:r>
+    </w:p>
+    <w:p>
+      <w:pPr>
+        <w:rPr>
+          <w:b/>
+          <w:bCs/>
+        </w:rPr>
+      </w:pPr>
+    </w:p>
+    <w:p>
+      <w:r>
+        <w:t>Developed basic unit tests for registration and login logic using</w:t>
+      </w:r>
+      <w:r>
+        <w:t xml:space="preserve"> Junit5, but didn’t have enough time to develop it any further.</w:t>
+      </w:r>
+    </w:p>
+    <w:p/>
+    <w:p>
+      <w:r>
+        <w:rPr>
+          <w:b/>
+          <w:bCs/>
+        </w:rPr>
+        <w:t>Security Feature Testing:</w:t>
+      </w:r>
+    </w:p>
+    <w:p>
+      <w:pPr>
+        <w:numPr>
+          <w:ilvl w:val="0"/>
+          <w:numId w:val="9"/>
+        </w:numPr>
+      </w:pPr>
+      <w:r>
+        <w:t>I a</w:t>
+      </w:r>
+      <w:r>
+        <w:t>ttempted SQL injection on login</w:t>
+      </w:r>
+      <w:r>
+        <w:t>, was</w:t>
+      </w:r>
+      <w:r>
+        <w:t xml:space="preserve"> blocked by prepared statements</w:t>
+      </w:r>
+    </w:p>
+    <w:p>
+      <w:pPr>
+        <w:numPr>
+          <w:ilvl w:val="0"/>
+          <w:numId w:val="9"/>
+        </w:numPr>
+      </w:pPr>
+      <w:r>
+        <w:t>I c</w:t>
+      </w:r>
+      <w:r>
+        <w:t>hecked password hash format in database</w:t>
+      </w:r>
+      <w:r>
+        <w:t xml:space="preserve"> which c</w:t>
+      </w:r>
+      <w:r>
+        <w:t xml:space="preserve">onfirmed </w:t>
+      </w:r>
+      <w:proofErr w:type="spellStart"/>
+      <w:r>
+        <w:t>bcrypt</w:t>
+      </w:r>
+      <w:proofErr w:type="spellEnd"/>
+      <w:r>
+        <w:t xml:space="preserve"> </w:t>
+      </w:r>
+      <w:r>
+        <w:t xml:space="preserve">was </w:t>
+      </w:r>
+      <w:r>
+        <w:t>working</w:t>
+      </w:r>
+      <w:r>
+        <w:t xml:space="preserve"> and tested it in the terminal</w:t>
+      </w:r>
+      <w:r>
+        <w:t>, I uncommented it out as not to send out information</w:t>
+      </w:r>
+    </w:p>
+    <w:p/>
+    <w:p>
+      <w:r>
+        <w:rPr>
+          <w:noProof/>
+        </w:rPr>
+        <w:lastRenderedPageBreak/>
+        <w:drawing>
+          <wp:inline distT="0" distB="0" distL="0" distR="0" wp14:anchorId="65ED379D" wp14:editId="407BF27C">
+            <wp:extent cx="2133600" cy="2550554"/>
+            <wp:effectExtent l="152400" t="152400" r="361950" b="364490"/>
+            <wp:docPr id="1414944975" name="Picture 6" descr="A screenshot of a login form&#10;&#10;AI-generated content may be incorrect."/>
+            <wp:cNvGraphicFramePr>
+              <a:graphicFrameLocks xmlns:a="http://schemas.openxmlformats.org/drawingml/2006/main" noChangeAspect="1"/>
+            </wp:cNvGraphicFramePr>
+            <a:graphic xmlns:a="http://schemas.openxmlformats.org/drawingml/2006/main">
+              <a:graphicData uri="http://schemas.openxmlformats.org/drawingml/2006/picture">
+                <pic:pic xmlns:pic="http://schemas.openxmlformats.org/drawingml/2006/picture">
+                  <pic:nvPicPr>
+                    <pic:cNvPr id="1414944975" name="Picture 6" descr="A screenshot of a login form&#10;&#10;AI-generated content may be incorrect."/>
+                    <pic:cNvPicPr/>
+                  </pic:nvPicPr>
+                  <pic:blipFill>
+                    <a:blip r:embed="rId10" cstate="print">
+                      <a:extLst>
+                        <a:ext uri="{28A0092B-C50C-407E-A947-70E740481C1C}">
+                          <a14:useLocalDpi xmlns:a14="http://schemas.microsoft.com/office/drawing/2010/main" val="0"/>
+                        </a:ext>
+                      </a:extLst>
+                    </a:blip>
+                    <a:stretch>
+                      <a:fillRect/>
+                    </a:stretch>
+                  </pic:blipFill>
+                  <pic:spPr>
+                    <a:xfrm>
+                      <a:off x="0" y="0"/>
+                      <a:ext cx="2138558" cy="2556481"/>
+                    </a:xfrm>
+                    <a:prstGeom prst="rect">
+                      <a:avLst/>
+                    </a:prstGeom>
+                    <a:ln>
+                      <a:noFill/>
+                    </a:ln>
+                    <a:effectLst>
+                      <a:outerShdw blurRad="292100" dist="139700" dir="2700000" algn="tl" rotWithShape="0">
+                        <a:srgbClr val="333333">
+                          <a:alpha val="65000"/>
+                        </a:srgbClr>
+                      </a:outerShdw>
+                    </a:effectLst>
+                  </pic:spPr>
+                </pic:pic>
+              </a:graphicData>
+            </a:graphic>
+          </wp:inline>
+        </w:drawing>
+      </w:r>
+    </w:p>
+    <w:p>
+      <w:r>
+        <w:rPr>
+          <w:noProof/>
+        </w:rPr>
+        <w:drawing>
+          <wp:inline distT="0" distB="0" distL="0" distR="0" wp14:anchorId="7B8BE5A8" wp14:editId="40F66534">
+            <wp:extent cx="5973009" cy="2381582"/>
+            <wp:effectExtent l="152400" t="152400" r="370840" b="361950"/>
+            <wp:docPr id="1197506672" name="Picture 1" descr="A computer screen shot of a code&#10;&#10;AI-generated content may be incorrect."/>
+            <wp:cNvGraphicFramePr>
+              <a:graphicFrameLocks xmlns:a="http://schemas.openxmlformats.org/drawingml/2006/main" noChangeAspect="1"/>
+            </wp:cNvGraphicFramePr>
+            <a:graphic xmlns:a="http://schemas.openxmlformats.org/drawingml/2006/main">
+              <a:graphicData uri="http://schemas.openxmlformats.org/drawingml/2006/picture">
+                <pic:pic xmlns:pic="http://schemas.openxmlformats.org/drawingml/2006/picture">
+                  <pic:nvPicPr>
+                    <pic:cNvPr id="1197506672" name="Picture 1" descr="A computer screen shot of a code&#10;&#10;AI-generated content may be incorrect."/>
+                    <pic:cNvPicPr/>
+                  </pic:nvPicPr>
+                  <pic:blipFill>
+                    <a:blip r:embed="rId11">
+                      <a:extLst>
+                        <a:ext uri="{28A0092B-C50C-407E-A947-70E740481C1C}">
+                          <a14:useLocalDpi xmlns:a14="http://schemas.microsoft.com/office/drawing/2010/main" val="0"/>
+                        </a:ext>
+                      </a:extLst>
+                    </a:blip>
+                    <a:stretch>
+                      <a:fillRect/>
+                    </a:stretch>
+                  </pic:blipFill>
+                  <pic:spPr>
+                    <a:xfrm>
+                      <a:off x="0" y="0"/>
+                      <a:ext cx="5973009" cy="2381582"/>
+                    </a:xfrm>
+                    <a:prstGeom prst="rect">
+                      <a:avLst/>
+                    </a:prstGeom>
+                    <a:ln>
+                      <a:noFill/>
+                    </a:ln>
+                    <a:effectLst>
+                      <a:outerShdw blurRad="292100" dist="139700" dir="2700000" algn="tl" rotWithShape="0">
+                        <a:srgbClr val="333333">
+                          <a:alpha val="65000"/>
+                        </a:srgbClr>
+                      </a:outerShdw>
+                    </a:effectLst>
+                  </pic:spPr>
+                </pic:pic>
+              </a:graphicData>
+            </a:graphic>
+          </wp:inline>
+        </w:drawing>
+      </w:r>
+      <w:r>
+        <w:rPr>
+          <w:noProof/>
+        </w:rPr>
+        <w:drawing>
+          <wp:inline distT="0" distB="0" distL="0" distR="0" wp14:anchorId="47954971" wp14:editId="452F4DD1">
+            <wp:extent cx="6188710" cy="619760"/>
+            <wp:effectExtent l="152400" t="152400" r="364490" b="370840"/>
+            <wp:docPr id="86425091" name="Picture 2"/>
+            <wp:cNvGraphicFramePr>
+              <a:graphicFrameLocks xmlns:a="http://schemas.openxmlformats.org/drawingml/2006/main" noChangeAspect="1"/>
+            </wp:cNvGraphicFramePr>
+            <a:graphic xmlns:a="http://schemas.openxmlformats.org/drawingml/2006/main">
+              <a:graphicData uri="http://schemas.openxmlformats.org/drawingml/2006/picture">
+                <pic:pic xmlns:pic="http://schemas.openxmlformats.org/drawingml/2006/picture">
+                  <pic:nvPicPr>
+                    <pic:cNvPr id="86425091" name="Picture 86425091"/>
+                    <pic:cNvPicPr/>
+                  </pic:nvPicPr>
+                  <pic:blipFill>
+                    <a:blip r:embed="rId12" cstate="print">
+                      <a:extLst>
+                        <a:ext uri="{28A0092B-C50C-407E-A947-70E740481C1C}">
+                          <a14:useLocalDpi xmlns:a14="http://schemas.microsoft.com/office/drawing/2010/main" val="0"/>
+                        </a:ext>
+                      </a:extLst>
+                    </a:blip>
+                    <a:stretch>
+                      <a:fillRect/>
+                    </a:stretch>
+                  </pic:blipFill>
+                  <pic:spPr>
+                    <a:xfrm>
+                      <a:off x="0" y="0"/>
+                      <a:ext cx="6188710" cy="619760"/>
+                    </a:xfrm>
+                    <a:prstGeom prst="rect">
+                      <a:avLst/>
+                    </a:prstGeom>
+                    <a:ln>
+                      <a:noFill/>
+                    </a:ln>
+                    <a:effectLst>
+                      <a:outerShdw blurRad="292100" dist="139700" dir="2700000" algn="tl" rotWithShape="0">
+                        <a:srgbClr val="333333">
+                          <a:alpha val="65000"/>
+                        </a:srgbClr>
+                      </a:outerShdw>
+                    </a:effectLst>
+                  </pic:spPr>
+                </pic:pic>
+              </a:graphicData>
+            </a:graphic>
+          </wp:inline>
+        </w:drawing>
+      </w:r>
+      <w:r>
+        <w:rPr>
+          <w:noProof/>
+        </w:rPr>
+        <w:lastRenderedPageBreak/>
+        <w:drawing>
+          <wp:inline distT="0" distB="0" distL="0" distR="0" wp14:anchorId="33EC3E2D" wp14:editId="5FDCCDB2">
+            <wp:extent cx="2723190" cy="3279228"/>
+            <wp:effectExtent l="152400" t="152400" r="363220" b="359410"/>
+            <wp:docPr id="1308868828" name="Picture 9" descr="A screenshot of a login screen&#10;&#10;AI-generated content may be incorrect."/>
+            <wp:cNvGraphicFramePr>
+              <a:graphicFrameLocks xmlns:a="http://schemas.openxmlformats.org/drawingml/2006/main" noChangeAspect="1"/>
+            </wp:cNvGraphicFramePr>
+            <a:graphic xmlns:a="http://schemas.openxmlformats.org/drawingml/2006/main">
+              <a:graphicData uri="http://schemas.openxmlformats.org/drawingml/2006/picture">
+                <pic:pic xmlns:pic="http://schemas.openxmlformats.org/drawingml/2006/picture">
+                  <pic:nvPicPr>
+                    <pic:cNvPr id="1308868828" name="Picture 9" descr="A screenshot of a login screen&#10;&#10;AI-generated content may be incorrect."/>
+                    <pic:cNvPicPr/>
+                  </pic:nvPicPr>
+                  <pic:blipFill>
+                    <a:blip r:embed="rId13" cstate="print">
+                      <a:extLst>
+                        <a:ext uri="{28A0092B-C50C-407E-A947-70E740481C1C}">
+                          <a14:useLocalDpi xmlns:a14="http://schemas.microsoft.com/office/drawing/2010/main" val="0"/>
+                        </a:ext>
+                      </a:extLst>
+                    </a:blip>
+                    <a:stretch>
+                      <a:fillRect/>
+                    </a:stretch>
+                  </pic:blipFill>
+                  <pic:spPr>
+                    <a:xfrm>
+                      <a:off x="0" y="0"/>
+                      <a:ext cx="2730313" cy="3287805"/>
+                    </a:xfrm>
+                    <a:prstGeom prst="rect">
+                      <a:avLst/>
+                    </a:prstGeom>
+                    <a:ln>
+                      <a:noFill/>
+                    </a:ln>
+                    <a:effectLst>
+                      <a:outerShdw blurRad="292100" dist="139700" dir="2700000" algn="tl" rotWithShape="0">
+                        <a:srgbClr val="333333">
+                          <a:alpha val="65000"/>
+                        </a:srgbClr>
+                      </a:outerShdw>
+                    </a:effectLst>
+                  </pic:spPr>
+                </pic:pic>
+              </a:graphicData>
+            </a:graphic>
+          </wp:inline>
+        </w:drawing>
+      </w:r>
+      <w:r>
+        <w:rPr>
+          <w:noProof/>
+        </w:rPr>
+        <w:drawing>
+          <wp:inline distT="0" distB="0" distL="0" distR="0" wp14:anchorId="4ACB402F" wp14:editId="726A3B04">
+            <wp:extent cx="2617076" cy="3312564"/>
+            <wp:effectExtent l="152400" t="152400" r="354965" b="364490"/>
+            <wp:docPr id="1479428448" name="Picture 10" descr="A screenshot of a login form&#10;&#10;AI-generated content may be incorrect."/>
+            <wp:cNvGraphicFramePr>
+              <a:graphicFrameLocks xmlns:a="http://schemas.openxmlformats.org/drawingml/2006/main" noChangeAspect="1"/>
+            </wp:cNvGraphicFramePr>
+            <a:graphic xmlns:a="http://schemas.openxmlformats.org/drawingml/2006/main">
+              <a:graphicData uri="http://schemas.openxmlformats.org/drawingml/2006/picture">
+                <pic:pic xmlns:pic="http://schemas.openxmlformats.org/drawingml/2006/picture">
+                  <pic:nvPicPr>
+                    <pic:cNvPr id="1479428448" name="Picture 10" descr="A screenshot of a login form&#10;&#10;AI-generated content may be incorrect."/>
+                    <pic:cNvPicPr/>
+                  </pic:nvPicPr>
+                  <pic:blipFill>
+                    <a:blip r:embed="rId14" cstate="print">
+                      <a:extLst>
+                        <a:ext uri="{28A0092B-C50C-407E-A947-70E740481C1C}">
+                          <a14:useLocalDpi xmlns:a14="http://schemas.microsoft.com/office/drawing/2010/main" val="0"/>
+                        </a:ext>
+                      </a:extLst>
+                    </a:blip>
+                    <a:stretch>
+                      <a:fillRect/>
+                    </a:stretch>
+                  </pic:blipFill>
+                  <pic:spPr>
+                    <a:xfrm>
+                      <a:off x="0" y="0"/>
+                      <a:ext cx="2621912" cy="3318685"/>
+                    </a:xfrm>
+                    <a:prstGeom prst="rect">
+                      <a:avLst/>
+                    </a:prstGeom>
+                    <a:ln>
+                      <a:noFill/>
+                    </a:ln>
+                    <a:effectLst>
+                      <a:outerShdw blurRad="292100" dist="139700" dir="2700000" algn="tl" rotWithShape="0">
+                        <a:srgbClr val="333333">
+                          <a:alpha val="65000"/>
+                        </a:srgbClr>
+                      </a:outerShdw>
+                    </a:effectLst>
+                  </pic:spPr>
+                </pic:pic>
+              </a:graphicData>
+            </a:graphic>
+          </wp:inline>
+        </w:drawing>
+      </w:r>
+      <w:r>
+        <w:rPr>
+          <w:noProof/>
+        </w:rPr>
+        <w:lastRenderedPageBreak/>
+        <w:drawing>
+          <wp:inline distT="0" distB="0" distL="0" distR="0" wp14:anchorId="7066F087" wp14:editId="48FBF743">
+            <wp:extent cx="3820510" cy="1772269"/>
+            <wp:effectExtent l="152400" t="152400" r="351790" b="361950"/>
+            <wp:docPr id="567097012" name="Picture 8" descr="A screen shot of a computer program&#10;&#10;AI-generated content may be incorrect."/>
+            <wp:cNvGraphicFramePr>
+              <a:graphicFrameLocks xmlns:a="http://schemas.openxmlformats.org/drawingml/2006/main" noChangeAspect="1"/>
+            </wp:cNvGraphicFramePr>
+            <a:graphic xmlns:a="http://schemas.openxmlformats.org/drawingml/2006/main">
+              <a:graphicData uri="http://schemas.openxmlformats.org/drawingml/2006/picture">
+                <pic:pic xmlns:pic="http://schemas.openxmlformats.org/drawingml/2006/picture">
+                  <pic:nvPicPr>
+                    <pic:cNvPr id="567097012" name="Picture 8" descr="A screen shot of a computer program&#10;&#10;AI-generated content may be incorrect."/>
+                    <pic:cNvPicPr/>
+                  </pic:nvPicPr>
+                  <pic:blipFill>
+                    <a:blip r:embed="rId15">
+                      <a:extLst>
+                        <a:ext uri="{28A0092B-C50C-407E-A947-70E740481C1C}">
+                          <a14:useLocalDpi xmlns:a14="http://schemas.microsoft.com/office/drawing/2010/main" val="0"/>
+                        </a:ext>
+                      </a:extLst>
+                    </a:blip>
+                    <a:stretch>
+                      <a:fillRect/>
+                    </a:stretch>
+                  </pic:blipFill>
+                  <pic:spPr>
+                    <a:xfrm>
+                      <a:off x="0" y="0"/>
+                      <a:ext cx="3835987" cy="1779449"/>
+                    </a:xfrm>
+                    <a:prstGeom prst="rect">
+                      <a:avLst/>
+                    </a:prstGeom>
+                    <a:ln>
+                      <a:noFill/>
+                    </a:ln>
+                    <a:effectLst>
+                      <a:outerShdw blurRad="292100" dist="139700" dir="2700000" algn="tl" rotWithShape="0">
+                        <a:srgbClr val="333333">
+                          <a:alpha val="65000"/>
+                        </a:srgbClr>
+                      </a:outerShdw>
+                    </a:effectLst>
+                  </pic:spPr>
+                </pic:pic>
+              </a:graphicData>
+            </a:graphic>
+          </wp:inline>
+        </w:drawing>
       </w:r>
     </w:p>
     <w:p/>
     <w:p/>
-    <w:p>
-      <w:pPr>
-        <w:rPr>
-          <w:b/>
-          <w:bCs/>
-          <w:i/>
-          <w:iCs/>
-        </w:rPr>
-      </w:pPr>
-      <w:r>
-        <w:rPr>
-          <w:b/>
-          <w:bCs/>
-        </w:rPr>
-        <w:t xml:space="preserve">Show how you </w:t>
-      </w:r>
-      <w:r>
-        <w:rPr>
-          <w:b/>
-          <w:bCs/>
-          <w:color w:val="FF0000"/>
-        </w:rPr>
-        <w:t xml:space="preserve">tested </w:t>
-      </w:r>
-      <w:r>
-        <w:rPr>
-          <w:b/>
-          <w:bCs/>
-        </w:rPr>
-        <w:t>the application, explain how you tested the security feat</w:t>
-      </w:r>
-      <w:r>
-        <w:rPr>
-          <w:b/>
-          <w:bCs/>
-        </w:rPr>
-        <w:t>ures</w:t>
+    <w:p/>
+    <w:p/>
+    <w:p/>
+    <w:p/>
+    <w:p/>
+    <w:p/>
+    <w:p/>
+    <w:p>
+      <w:pPr>
+        <w:rPr>
+          <w:b/>
+          <w:bCs/>
+        </w:rPr>
+      </w:pPr>
+      <w:r>
+        <w:rPr>
+          <w:b/>
+          <w:bCs/>
+        </w:rPr>
+        <w:t xml:space="preserve">Detail your </w:t>
+      </w:r>
+      <w:r>
+        <w:rPr>
+          <w:b/>
+          <w:bCs/>
+        </w:rPr>
+        <w:t>unit tests</w:t>
+      </w:r>
+      <w:r>
+        <w:rPr>
+          <w:b/>
+          <w:bCs/>
+        </w:rPr>
+        <w:t xml:space="preserve"> add screen shots</w:t>
+      </w:r>
+    </w:p>
+    <w:p>
+      <w:pPr>
+        <w:rPr>
+          <w:b/>
+          <w:bCs/>
+        </w:rPr>
+      </w:pPr>
+      <w:r>
+        <w:rPr>
+          <w:noProof/>
+        </w:rPr>
+        <w:lastRenderedPageBreak/>
+        <w:drawing>
+          <wp:inline distT="0" distB="0" distL="0" distR="0" wp14:anchorId="5D7563F6" wp14:editId="48DC24C8">
+            <wp:extent cx="2354188" cy="2086303"/>
+            <wp:effectExtent l="152400" t="152400" r="370205" b="371475"/>
+            <wp:docPr id="46139208" name="Picture 4" descr="A computer screen shot of a program&#10;&#10;AI-generated content may be incorrect."/>
+            <wp:cNvGraphicFramePr>
+              <a:graphicFrameLocks xmlns:a="http://schemas.openxmlformats.org/drawingml/2006/main" noChangeAspect="1"/>
+            </wp:cNvGraphicFramePr>
+            <a:graphic xmlns:a="http://schemas.openxmlformats.org/drawingml/2006/main">
+              <a:graphicData uri="http://schemas.openxmlformats.org/drawingml/2006/picture">
+                <pic:pic xmlns:pic="http://schemas.openxmlformats.org/drawingml/2006/picture">
+                  <pic:nvPicPr>
+                    <pic:cNvPr id="46139208" name="Picture 4" descr="A computer screen shot of a program&#10;&#10;AI-generated content may be incorrect."/>
+                    <pic:cNvPicPr/>
+                  </pic:nvPicPr>
+                  <pic:blipFill>
+                    <a:blip r:embed="rId16" cstate="print">
+                      <a:extLst>
+                        <a:ext uri="{28A0092B-C50C-407E-A947-70E740481C1C}">
+                          <a14:useLocalDpi xmlns:a14="http://schemas.microsoft.com/office/drawing/2010/main" val="0"/>
+                        </a:ext>
+                      </a:extLst>
+                    </a:blip>
+                    <a:stretch>
+                      <a:fillRect/>
+                    </a:stretch>
+                  </pic:blipFill>
+                  <pic:spPr>
+                    <a:xfrm>
+                      <a:off x="0" y="0"/>
+                      <a:ext cx="2366085" cy="2096847"/>
+                    </a:xfrm>
+                    <a:prstGeom prst="rect">
+                      <a:avLst/>
+                    </a:prstGeom>
+                    <a:ln>
+                      <a:noFill/>
+                    </a:ln>
+                    <a:effectLst>
+                      <a:outerShdw blurRad="292100" dist="139700" dir="2700000" algn="tl" rotWithShape="0">
+                        <a:srgbClr val="333333">
+                          <a:alpha val="65000"/>
+                        </a:srgbClr>
+                      </a:outerShdw>
+                    </a:effectLst>
+                  </pic:spPr>
+                </pic:pic>
+              </a:graphicData>
+            </a:graphic>
+          </wp:inline>
+        </w:drawing>
+      </w:r>
+      <w:r>
+        <w:rPr>
+          <w:noProof/>
+        </w:rPr>
+        <w:drawing>
+          <wp:inline distT="0" distB="0" distL="0" distR="0" wp14:anchorId="4810FC16" wp14:editId="3EF7F0C2">
+            <wp:extent cx="3237186" cy="1485398"/>
+            <wp:effectExtent l="152400" t="152400" r="363855" b="362585"/>
+            <wp:docPr id="754003116" name="Picture 5" descr="A screenshot of a computer program&#10;&#10;AI-generated content may be incorrect."/>
+            <wp:cNvGraphicFramePr>
+              <a:graphicFrameLocks xmlns:a="http://schemas.openxmlformats.org/drawingml/2006/main" noChangeAspect="1"/>
+            </wp:cNvGraphicFramePr>
+            <a:graphic xmlns:a="http://schemas.openxmlformats.org/drawingml/2006/main">
+              <a:graphicData uri="http://schemas.openxmlformats.org/drawingml/2006/picture">
+                <pic:pic xmlns:pic="http://schemas.openxmlformats.org/drawingml/2006/picture">
+                  <pic:nvPicPr>
+                    <pic:cNvPr id="754003116" name="Picture 5" descr="A screenshot of a computer program&#10;&#10;AI-generated content may be incorrect."/>
+                    <pic:cNvPicPr/>
+                  </pic:nvPicPr>
+                  <pic:blipFill>
+                    <a:blip r:embed="rId17" cstate="print">
+                      <a:extLst>
+                        <a:ext uri="{28A0092B-C50C-407E-A947-70E740481C1C}">
+                          <a14:useLocalDpi xmlns:a14="http://schemas.microsoft.com/office/drawing/2010/main" val="0"/>
+                        </a:ext>
+                      </a:extLst>
+                    </a:blip>
+                    <a:stretch>
+                      <a:fillRect/>
+                    </a:stretch>
+                  </pic:blipFill>
+                  <pic:spPr>
+                    <a:xfrm>
+                      <a:off x="0" y="0"/>
+                      <a:ext cx="3246707" cy="1489767"/>
+                    </a:xfrm>
+                    <a:prstGeom prst="rect">
+                      <a:avLst/>
+                    </a:prstGeom>
+                    <a:ln>
+                      <a:noFill/>
+                    </a:ln>
+                    <a:effectLst>
+                      <a:outerShdw blurRad="292100" dist="139700" dir="2700000" algn="tl" rotWithShape="0">
+                        <a:srgbClr val="333333">
+                          <a:alpha val="65000"/>
+                        </a:srgbClr>
+                      </a:outerShdw>
+                    </a:effectLst>
+                  </pic:spPr>
+                </pic:pic>
+              </a:graphicData>
+            </a:graphic>
+          </wp:inline>
+        </w:drawing>
+      </w:r>
+    </w:p>
+    <w:p>
+      <w:pPr>
+        <w:rPr>
+          <w:b/>
+          <w:bCs/>
+        </w:rPr>
+      </w:pPr>
+    </w:p>
+    <w:p>
+      <w:pPr>
+        <w:rPr>
+          <w:b/>
+          <w:bCs/>
+        </w:rPr>
+      </w:pPr>
+    </w:p>
+    <w:p>
+      <w:pPr>
+        <w:rPr>
+          <w:b/>
+          <w:bCs/>
+        </w:rPr>
+      </w:pPr>
+    </w:p>
+    <w:p>
+      <w:pPr>
+        <w:rPr>
+          <w:b/>
+          <w:bCs/>
+        </w:rPr>
+      </w:pPr>
+    </w:p>
+    <w:p>
+      <w:pPr>
+        <w:rPr>
+          <w:b/>
+          <w:bCs/>
+        </w:rPr>
+      </w:pPr>
+      <w:r>
+        <w:rPr>
+          <w:b/>
+          <w:bCs/>
+        </w:rPr>
+        <w:t>Did you find any bugs, did you find any issues/holes in your security?</w:t>
+      </w:r>
+    </w:p>
+    <w:p>
+      <w:r>
+        <w:t xml:space="preserve">Yes, </w:t>
+      </w:r>
+      <w:r>
+        <w:t xml:space="preserve">it wasn’t exactly easy using JavaScript to </w:t>
+      </w:r>
+      <w:r>
+        <w:t xml:space="preserve">build it, it took some time for a </w:t>
+      </w:r>
+      <w:proofErr w:type="spellStart"/>
+      <w:r>
+        <w:t>uswr</w:t>
+      </w:r>
+      <w:proofErr w:type="spellEnd"/>
+      <w:r>
+        <w:t xml:space="preserve"> to be registered into the database, as I was avoiding using </w:t>
+      </w:r>
+      <w:proofErr w:type="spellStart"/>
+      <w:r>
+        <w:t>node_modules</w:t>
+      </w:r>
+      <w:proofErr w:type="spellEnd"/>
+      <w:r>
+        <w:t xml:space="preserve"> to begin with for less stress. But</w:t>
+      </w:r>
+      <w:r>
+        <w:t xml:space="preserve"> I’ve had enough experience with </w:t>
+      </w:r>
+      <w:proofErr w:type="spellStart"/>
+      <w:r>
+        <w:t>node_modules</w:t>
+      </w:r>
+      <w:proofErr w:type="spellEnd"/>
+      <w:r>
+        <w:t xml:space="preserve"> in the past with previous modules, I believed it would </w:t>
+      </w:r>
+      <w:r>
+        <w:t xml:space="preserve">help </w:t>
+      </w:r>
+    </w:p>
+    <w:p>
+      <w:r>
+        <w:rPr>
+          <w:noProof/>
+        </w:rPr>
+        <w:lastRenderedPageBreak/>
+        <w:drawing>
+          <wp:inline distT="0" distB="0" distL="0" distR="0" wp14:anchorId="1ECBCAF8" wp14:editId="0B364FE8">
+            <wp:extent cx="3886200" cy="1836036"/>
+            <wp:effectExtent l="152400" t="152400" r="361950" b="354965"/>
+            <wp:docPr id="375191017" name="Picture 7" descr="A screenshot of a bank account&#10;&#10;AI-generated content may be incorrect."/>
+            <wp:cNvGraphicFramePr>
+              <a:graphicFrameLocks xmlns:a="http://schemas.openxmlformats.org/drawingml/2006/main" noChangeAspect="1"/>
+            </wp:cNvGraphicFramePr>
+            <a:graphic xmlns:a="http://schemas.openxmlformats.org/drawingml/2006/main">
+              <a:graphicData uri="http://schemas.openxmlformats.org/drawingml/2006/picture">
+                <pic:pic xmlns:pic="http://schemas.openxmlformats.org/drawingml/2006/picture">
+                  <pic:nvPicPr>
+                    <pic:cNvPr id="375191017" name="Picture 7" descr="A screenshot of a bank account&#10;&#10;AI-generated content may be incorrect."/>
+                    <pic:cNvPicPr/>
+                  </pic:nvPicPr>
+                  <pic:blipFill>
+                    <a:blip r:embed="rId18">
+                      <a:extLst>
+                        <a:ext uri="{28A0092B-C50C-407E-A947-70E740481C1C}">
+                          <a14:useLocalDpi xmlns:a14="http://schemas.microsoft.com/office/drawing/2010/main" val="0"/>
+                        </a:ext>
+                      </a:extLst>
+                    </a:blip>
+                    <a:stretch>
+                      <a:fillRect/>
+                    </a:stretch>
+                  </pic:blipFill>
+                  <pic:spPr>
+                    <a:xfrm>
+                      <a:off x="0" y="0"/>
+                      <a:ext cx="3893626" cy="1839544"/>
+                    </a:xfrm>
+                    <a:prstGeom prst="rect">
+                      <a:avLst/>
+                    </a:prstGeom>
+                    <a:ln>
+                      <a:noFill/>
+                    </a:ln>
+                    <a:effectLst>
+                      <a:outerShdw blurRad="292100" dist="139700" dir="2700000" algn="tl" rotWithShape="0">
+                        <a:srgbClr val="333333">
+                          <a:alpha val="65000"/>
+                        </a:srgbClr>
+                      </a:outerShdw>
+                    </a:effectLst>
+                  </pic:spPr>
+                </pic:pic>
+              </a:graphicData>
+            </a:graphic>
+          </wp:inline>
+        </w:drawing>
+      </w:r>
+    </w:p>
+    <w:p>
+      <w:r>
+        <w:t xml:space="preserve">Main issue was that the salt hashing was being created as I could display it in the </w:t>
+      </w:r>
+      <w:r>
+        <w:t>terminal, and the customer information was sent but the details weren’t being displayed in the database – which took a long time working out, couldn’t understand why as there were no errors.</w:t>
+      </w:r>
+    </w:p>
+    <w:p/>
+    <w:p>
+      <w:pPr>
+        <w:pStyle w:val="Heading2"/>
+      </w:pPr>
+      <w:bookmarkStart w:id="3" w:name="_Toc197099511"/>
+      <w:r>
+        <w:t>Conclusion</w:t>
+      </w:r>
+      <w:bookmarkEnd w:id="3"/>
+    </w:p>
+    <w:p>
+      <w:pPr>
+        <w:rPr>
+          <w:b/>
+          <w:bCs/>
+        </w:rPr>
+      </w:pPr>
+      <w:r>
+        <w:rPr>
+          <w:b/>
+          <w:bCs/>
+        </w:rPr>
+        <w:t xml:space="preserve">What did you learn from doing this report, </w:t>
+      </w:r>
+      <w:r>
+        <w:rPr>
+          <w:b/>
+          <w:bCs/>
+        </w:rPr>
+        <w:t xml:space="preserve">how secure do you think your application was </w:t>
+      </w:r>
+      <w:r>
+        <w:rPr>
+          <w:b/>
+          <w:bCs/>
+        </w:rPr>
+        <w:t>overall</w:t>
+      </w:r>
+      <w:r>
+        <w:rPr>
+          <w:b/>
+          <w:bCs/>
+        </w:rPr>
+        <w:t>, what would you change/do differently?</w:t>
       </w:r>
       <w:r>
         <w:rPr>
@@ -2243,32 +3162,37 @@
         </w:rPr>
         <w:t xml:space="preserve"> </w:t>
       </w:r>
-      <w:r>
-        <w:rPr>
-          <w:b/>
-          <w:bCs/>
-          <w:i/>
-          <w:iCs/>
-        </w:rPr>
-        <w:t>e.g</w:t>
-      </w:r>
-      <w:r>
-        <w:rPr>
-          <w:b/>
-          <w:bCs/>
-          <w:i/>
-          <w:iCs/>
-        </w:rPr>
-        <w:t>.</w:t>
-      </w:r>
-      <w:r>
-        <w:rPr>
-          <w:b/>
-          <w:bCs/>
-          <w:i/>
-          <w:iCs/>
-        </w:rPr>
-        <w:t xml:space="preserve"> secure login</w:t>
+    </w:p>
+    <w:p>
+      <w:r>
+        <w:t>I believe that my web application</w:t>
+      </w:r>
+      <w:r>
+        <w:t xml:space="preserve"> is very secure overal</w:t>
+      </w:r>
+      <w:r>
+        <w:t>l. A</w:t>
+      </w:r>
+      <w:r>
+        <w:t xml:space="preserve"> lot of research and </w:t>
+      </w:r>
+      <w:r>
+        <w:t>preparation</w:t>
+      </w:r>
+      <w:r>
+        <w:t xml:space="preserve"> advance needs to be done</w:t>
+      </w:r>
+      <w:r>
+        <w:t xml:space="preserve">. </w:t>
+      </w:r>
+      <w:r>
+        <w:t xml:space="preserve">I found the project both challenging and </w:t>
+      </w:r>
+      <w:r>
+        <w:t>insightful overall</w:t>
+      </w:r>
+      <w:r>
+        <w:t>. Testing especially wasn’t fully done to a good standard.</w:t>
       </w:r>
     </w:p>
     <w:p/>
@@ -2284,276 +3208,129 @@
           <w:b/>
           <w:bCs/>
         </w:rPr>
-        <w:t xml:space="preserve">Detail your </w:t>
-      </w:r>
-      <w:r>
-        <w:rPr>
-          <w:b/>
-          <w:bCs/>
-        </w:rPr>
-        <w:t>unit tests</w:t>
-      </w:r>
-      <w:r>
-        <w:rPr>
-          <w:b/>
-          <w:bCs/>
-        </w:rPr>
-        <w:t xml:space="preserve"> add screen shots</w:t>
-      </w:r>
-      <w:r>
-        <w:rPr>
-          <w:b/>
-          <w:bCs/>
-        </w:rPr>
-        <w:t>.</w:t>
-      </w:r>
-      <w:r>
-        <w:rPr>
-          <w:b/>
-          <w:bCs/>
-        </w:rPr>
+        <w:t>What was the most challenging part. Did anything surprise you as being easier/harder</w:t>
+      </w:r>
+      <w:r>
+        <w:rPr>
+          <w:b/>
+          <w:bCs/>
+        </w:rPr>
+        <w:t>, something that you didn’t think was needed, or anything that you did that you realised wasn’t necessary or could be done a different or better way?</w:t>
+      </w:r>
+    </w:p>
+    <w:p>
+      <w:r>
+        <w:t>The most c</w:t>
+      </w:r>
+      <w:r>
+        <w:t xml:space="preserve">hallenging </w:t>
+      </w:r>
+      <w:r>
+        <w:t xml:space="preserve">part </w:t>
+      </w:r>
+      <w:r>
+        <w:t>I think was</w:t>
+      </w:r>
+      <w:r>
+        <w:t xml:space="preserve"> understanding the </w:t>
+      </w:r>
+      <w:r>
+        <w:t>workflow in chronological order</w:t>
+      </w:r>
+      <w:r>
+        <w:t xml:space="preserve">. </w:t>
+      </w:r>
+      <w:r>
+        <w:t>I was struggling to pick between J</w:t>
+      </w:r>
+      <w:r>
+        <w:t>ava</w:t>
+      </w:r>
+      <w:r>
+        <w:t xml:space="preserve"> and JavaScript as my main</w:t>
+      </w:r>
+      <w:r>
         <w:t xml:space="preserve"> </w:t>
       </w:r>
-    </w:p>
-    <w:p>
-      <w:pPr>
-        <w:rPr>
-          <w:b/>
-          <w:bCs/>
-        </w:rPr>
-      </w:pPr>
-    </w:p>
-    <w:p>
-      <w:pPr>
-        <w:rPr>
-          <w:b/>
-          <w:bCs/>
-        </w:rPr>
-      </w:pPr>
-      <w:r>
-        <w:rPr>
-          <w:b/>
-          <w:bCs/>
-        </w:rPr>
-        <w:t>Did you find any bugs, did you find any issues/holes in your security?</w:t>
-      </w:r>
-    </w:p>
-    <w:p>
-      <w:r>
-        <w:t xml:space="preserve">Yes, </w:t>
-      </w:r>
-      <w:r>
-        <w:t xml:space="preserve">it wasn’t exactly easy using JavaScript to </w:t>
-      </w:r>
-      <w:r>
-        <w:t>build it, it took some time for a uswr to be registered into the database, as I was avoiding using node_modules to begin with for less stress. But</w:t>
-      </w:r>
-      <w:r>
-        <w:t xml:space="preserve"> I’ve had enough experience with node_modules in the past with previous modules, I believed it would </w:t>
-      </w:r>
-      <w:r>
-        <w:t xml:space="preserve">help </w:t>
+      <w:r>
+        <w:t>programming language to use for the project.</w:t>
+      </w:r>
+    </w:p>
+    <w:p>
+      <w:r>
+        <w:t xml:space="preserve">I feel more comfortable </w:t>
+      </w:r>
+      <w:r>
+        <w:t xml:space="preserve">writing code in JavaScript as I have not practiced Java in </w:t>
+      </w:r>
+      <w:proofErr w:type="gramStart"/>
+      <w:r>
+        <w:t>years</w:t>
+      </w:r>
+      <w:proofErr w:type="gramEnd"/>
+      <w:r>
+        <w:t xml:space="preserve"> so it felt like a whole </w:t>
+      </w:r>
+      <w:r>
+        <w:t>new language again</w:t>
+      </w:r>
+      <w:r>
+        <w:t xml:space="preserve">. </w:t>
+      </w:r>
+      <w:r>
+        <w:t xml:space="preserve">At the same time, I was only a little bit familiar with Unit Testing in </w:t>
+      </w:r>
+      <w:proofErr w:type="spellStart"/>
+      <w:r>
+        <w:t>Javascript</w:t>
+      </w:r>
+      <w:proofErr w:type="spellEnd"/>
+      <w:r>
+        <w:t xml:space="preserve"> so that was also </w:t>
+      </w:r>
+      <w:r>
+        <w:t>something</w:t>
+      </w:r>
+      <w:r>
+        <w:t xml:space="preserve"> I </w:t>
+      </w:r>
+      <w:r>
+        <w:t>had</w:t>
+      </w:r>
+      <w:r>
+        <w:t xml:space="preserve"> to learn, but I enjoy the learning aspect of it</w:t>
+      </w:r>
+      <w:r>
+        <w:t xml:space="preserve">. </w:t>
+      </w:r>
+      <w:r>
+        <w:t xml:space="preserve">I wish I had more time to read </w:t>
+      </w:r>
+      <w:r>
+        <w:t xml:space="preserve">more into things </w:t>
+      </w:r>
+      <w:r>
+        <w:t>or</w:t>
+      </w:r>
+      <w:r>
+        <w:t xml:space="preserve"> if I could find examples that were </w:t>
+      </w:r>
+      <w:proofErr w:type="gramStart"/>
+      <w:r>
+        <w:t>similar to</w:t>
+      </w:r>
+      <w:proofErr w:type="gramEnd"/>
+      <w:r>
+        <w:t xml:space="preserve"> my implementation </w:t>
       </w:r>
     </w:p>
     <w:p/>
+    <w:p/>
     <w:p>
       <w:pPr>
         <w:pStyle w:val="Heading2"/>
       </w:pPr>
-      <w:bookmarkStart w:id="3" w:name="_Toc197034962"/>
-      <w:r>
-        <w:t>Conclusion</w:t>
-      </w:r>
-      <w:bookmarkEnd w:id="3"/>
-    </w:p>
-    <w:p/>
-    <w:p>
-      <w:pPr>
-        <w:rPr>
-          <w:b/>
-          <w:bCs/>
-        </w:rPr>
-      </w:pPr>
-      <w:r>
-        <w:rPr>
-          <w:b/>
-          <w:bCs/>
-        </w:rPr>
-        <w:t xml:space="preserve">What did you learn from doing this report, </w:t>
-      </w:r>
-      <w:r>
-        <w:rPr>
-          <w:b/>
-          <w:bCs/>
-        </w:rPr>
-        <w:t xml:space="preserve">how secure do you think your application was </w:t>
-      </w:r>
-      <w:r>
-        <w:rPr>
-          <w:b/>
-          <w:bCs/>
-        </w:rPr>
-        <w:t>overall</w:t>
-      </w:r>
-      <w:r>
-        <w:rPr>
-          <w:b/>
-          <w:bCs/>
-        </w:rPr>
-        <w:t>, what would you change/do differently?</w:t>
-      </w:r>
-      <w:r>
-        <w:rPr>
-          <w:b/>
-          <w:bCs/>
-        </w:rPr>
-        <w:t xml:space="preserve"> </w:t>
-      </w:r>
-    </w:p>
-    <w:p>
-      <w:r>
-        <w:t>I believe that my web application</w:t>
-      </w:r>
-      <w:r>
-        <w:t xml:space="preserve"> is very secure overall</w:t>
-      </w:r>
-    </w:p>
-    <w:p/>
-    <w:p>
-      <w:r>
-        <w:t xml:space="preserve">That a lot of research and </w:t>
-      </w:r>
-      <w:r>
-        <w:t>preparation</w:t>
-      </w:r>
-      <w:r>
-        <w:t xml:space="preserve"> advance needs to be done</w:t>
-      </w:r>
-    </w:p>
-    <w:p>
-      <w:r>
-        <w:t xml:space="preserve">I found the project both challenging and </w:t>
-      </w:r>
-      <w:r>
-        <w:t xml:space="preserve">insightful overall </w:t>
-      </w:r>
-    </w:p>
-    <w:p/>
-    <w:p>
-      <w:pPr>
-        <w:rPr>
-          <w:b/>
-          <w:bCs/>
-        </w:rPr>
-      </w:pPr>
-      <w:r>
-        <w:rPr>
-          <w:b/>
-          <w:bCs/>
-        </w:rPr>
-        <w:t>What was the most challenging part. Did anything surprise you as being easier/harder</w:t>
-      </w:r>
-      <w:r>
-        <w:rPr>
-          <w:b/>
-          <w:bCs/>
-        </w:rPr>
-        <w:t>, something that you didn’t think was needed, or anything that you did that you realised wasn’t necessary or could be done a different or better way?</w:t>
-      </w:r>
-    </w:p>
-    <w:p>
-      <w:r>
-        <w:lastRenderedPageBreak/>
-        <w:t>The most c</w:t>
-      </w:r>
-      <w:r>
-        <w:t xml:space="preserve">hallenging </w:t>
-      </w:r>
-      <w:r>
-        <w:t xml:space="preserve">part </w:t>
-      </w:r>
-      <w:r>
-        <w:t>I think was</w:t>
-      </w:r>
-      <w:r>
-        <w:t xml:space="preserve"> understanding the </w:t>
-      </w:r>
-      <w:r>
-        <w:t>workflow in chronological order</w:t>
-      </w:r>
-    </w:p>
-    <w:p>
-      <w:r>
-        <w:t>I was struggling to pick between JAV and JavaScript as my main</w:t>
-      </w:r>
-    </w:p>
-    <w:p>
-      <w:r>
-        <w:br w:type="column"/>
-      </w:r>
-      <w:r>
-        <w:lastRenderedPageBreak/>
-        <w:t xml:space="preserve"> programming language to use for the project.</w:t>
-      </w:r>
-    </w:p>
-    <w:p>
-      <w:r>
-        <w:t xml:space="preserve">I feel more comfortable </w:t>
-      </w:r>
-      <w:r>
-        <w:t xml:space="preserve">writing code in JavaScript as I have not practiced Java in years so it felt like a whole </w:t>
-      </w:r>
-      <w:r>
-        <w:t xml:space="preserve">new language again </w:t>
-      </w:r>
-    </w:p>
-    <w:p>
-      <w:r>
-        <w:t xml:space="preserve">At the same time, I was only a little bit familiar with Unit Testing in Javascript so that was also </w:t>
-      </w:r>
-      <w:r>
-        <w:t>something</w:t>
-      </w:r>
-      <w:r>
-        <w:t xml:space="preserve"> I </w:t>
-      </w:r>
-      <w:r>
-        <w:t>had</w:t>
-      </w:r>
-      <w:r>
-        <w:t xml:space="preserve"> to learn, but I enjoy the learning aspect of it</w:t>
-      </w:r>
-    </w:p>
-    <w:p>
-      <w:r>
-        <w:t xml:space="preserve">I wish I had more time to read </w:t>
-      </w:r>
-      <w:r>
-        <w:t xml:space="preserve">more into things </w:t>
-      </w:r>
-      <w:r>
-        <w:t>or</w:t>
-      </w:r>
-      <w:r>
-        <w:t xml:space="preserve"> if I could find examples that were similar to my implementation </w:t>
-      </w:r>
-    </w:p>
-    <w:p>
-      <w:r>
-        <w:t>But other than that</w:t>
-      </w:r>
-    </w:p>
-    <w:p>
-      <w:r>
-        <w:t xml:space="preserve">Unnecessary features? </w:t>
-      </w:r>
-    </w:p>
-    <w:p/>
-    <w:p>
-      <w:pPr>
-        <w:pStyle w:val="Heading2"/>
-      </w:pPr>
-      <w:bookmarkStart w:id="4" w:name="_Toc197034963"/>
+      <w:bookmarkStart w:id="4" w:name="_Toc197099512"/>
       <w:r>
         <w:t>References</w:t>
       </w:r>
@@ -2574,7 +3351,7 @@
       </w:r>
     </w:p>
     <w:sectPr>
-      <w:footerReference w:type="default" r:id="rId8"/>
+      <w:footerReference w:type="default" r:id="rId19"/>
       <w:pgSz w:w="11906" w:h="16838"/>
       <w:pgMar w:top="1440" w:right="1080" w:bottom="1440" w:left="1080" w:header="708" w:footer="708" w:gutter="0"/>
       <w:cols w:space="708"/>
@@ -2705,6 +3482,304 @@
 <file path=word/numbering.xml><?xml version="1.0" encoding="utf-8"?>
 <w:numbering xmlns:wpc="http://schemas.microsoft.com/office/word/2010/wordprocessingCanvas" xmlns:cx="http://schemas.microsoft.com/office/drawing/2014/chartex" xmlns:cx1="http://schemas.microsoft.com/office/drawing/2015/9/8/chartex" xmlns:cx2="http://schemas.microsoft.com/office/drawing/2015/10/21/chartex" xmlns:cx3="http://schemas.microsoft.com/office/drawing/2016/5/9/chartex" xmlns:cx4="http://schemas.microsoft.com/office/drawing/2016/5/10/chartex" xmlns:cx5="http://schemas.microsoft.com/office/drawing/2016/5/11/chartex" xmlns:cx6="http://schemas.microsoft.com/office/drawing/2016/5/12/chartex" xmlns:cx7="http://schemas.microsoft.com/office/drawing/2016/5/13/chartex" xmlns:cx8="http://schemas.microsoft.com/office/drawing/2016/5/14/chartex" xmlns:mc="http://schemas.openxmlformats.org/markup-compatibility/2006" xmlns:aink="http://schemas.microsoft.com/office/drawing/2016/ink" xmlns:am3d="http://schemas.microsoft.com/office/drawing/2017/model3d" xmlns:o="urn:schemas-microsoft-com:office:office" xmlns:oel="http://schemas.microsoft.com/office/2019/extlst" xmlns:r="http://schemas.openxmlformats.org/officeDocument/2006/relationships" xmlns:m="http://schemas.openxmlformats.org/officeDocument/2006/math" xmlns:v="urn:schemas-microsoft-com:vml" xmlns:wp14="http://schemas.microsoft.com/office/word/2010/wordprocessingDrawing" xmlns:wp="http://schemas.openxmlformats.org/drawingml/2006/wordprocessingDrawing" xmlns:w10="urn:schemas-microsoft-com:office:word" xmlns:w="http://schemas.openxmlformats.org/wordprocessingml/2006/main" xmlns:w14="http://schemas.microsoft.com/office/word/2010/wordml" xmlns:w15="http://schemas.microsoft.com/office/word/2012/wordml" xmlns:w16cex="http://schemas.microsoft.com/office/word/2018/wordml/cex" xmlns:w16cid="http://schemas.microsoft.com/office/word/2016/wordml/cid" xmlns:w16="http://schemas.microsoft.com/office/word/2018/wordml" xmlns:w16du="http://schemas.microsoft.com/office/word/2023/wordml/word16du" xmlns:w16sdtdh="http://schemas.microsoft.com/office/word/2020/wordml/sdtdatahash" xmlns:w16sdtfl="http://schemas.microsoft.com/office/word/2024/wordml/sdtformatlock" xmlns:w16se="http://schemas.microsoft.com/office/word/2015/wordml/symex" xmlns:wpg="http://schemas.microsoft.com/office/word/2010/wordprocessingGroup" xmlns:wpi="http://schemas.microsoft.com/office/word/2010/wordprocessingInk" xmlns:wne="http://schemas.microsoft.com/office/word/2006/wordml" xmlns:wps="http://schemas.microsoft.com/office/word/2010/wordprocessingShape" mc:Ignorable="w14 w15 w16se w16cid w16 w16cex w16sdtdh w16sdtfl w16du wp14">
   <w:abstractNum w:abstractNumId="0" w15:restartNumberingAfterBreak="0">
+    <w:nsid w:val="0CA94FCF"/>
+    <w:multiLevelType w:val="multilevel"/>
+    <w:tmpl w:val="EE34DD44"/>
+    <w:lvl w:ilvl="0">
+      <w:start w:val="1"/>
+      <w:numFmt w:val="bullet"/>
+      <w:lvlText w:val=""/>
+      <w:lvlJc w:val="left"/>
+      <w:pPr>
+        <w:tabs>
+          <w:tab w:val="num" w:pos="720"/>
+        </w:tabs>
+        <w:ind w:left="720" w:hanging="360"/>
+      </w:pPr>
+      <w:rPr>
+        <w:rFonts w:ascii="Symbol" w:hAnsi="Symbol" w:hint="default"/>
+        <w:sz w:val="20"/>
+      </w:rPr>
+    </w:lvl>
+    <w:lvl w:ilvl="1" w:tentative="1">
+      <w:start w:val="1"/>
+      <w:numFmt w:val="bullet"/>
+      <w:lvlText w:val="o"/>
+      <w:lvlJc w:val="left"/>
+      <w:pPr>
+        <w:tabs>
+          <w:tab w:val="num" w:pos="1440"/>
+        </w:tabs>
+        <w:ind w:left="1440" w:hanging="360"/>
+      </w:pPr>
+      <w:rPr>
+        <w:rFonts w:ascii="Courier New" w:hAnsi="Courier New" w:hint="default"/>
+        <w:sz w:val="20"/>
+      </w:rPr>
+    </w:lvl>
+    <w:lvl w:ilvl="2" w:tentative="1">
+      <w:start w:val="1"/>
+      <w:numFmt w:val="bullet"/>
+      <w:lvlText w:val=""/>
+      <w:lvlJc w:val="left"/>
+      <w:pPr>
+        <w:tabs>
+          <w:tab w:val="num" w:pos="2160"/>
+        </w:tabs>
+        <w:ind w:left="2160" w:hanging="360"/>
+      </w:pPr>
+      <w:rPr>
+        <w:rFonts w:ascii="Wingdings" w:hAnsi="Wingdings" w:hint="default"/>
+        <w:sz w:val="20"/>
+      </w:rPr>
+    </w:lvl>
+    <w:lvl w:ilvl="3" w:tentative="1">
+      <w:start w:val="1"/>
+      <w:numFmt w:val="bullet"/>
+      <w:lvlText w:val=""/>
+      <w:lvlJc w:val="left"/>
+      <w:pPr>
+        <w:tabs>
+          <w:tab w:val="num" w:pos="2880"/>
+        </w:tabs>
+        <w:ind w:left="2880" w:hanging="360"/>
+      </w:pPr>
+      <w:rPr>
+        <w:rFonts w:ascii="Wingdings" w:hAnsi="Wingdings" w:hint="default"/>
+        <w:sz w:val="20"/>
+      </w:rPr>
+    </w:lvl>
+    <w:lvl w:ilvl="4" w:tentative="1">
+      <w:start w:val="1"/>
+      <w:numFmt w:val="bullet"/>
+      <w:lvlText w:val=""/>
+      <w:lvlJc w:val="left"/>
+      <w:pPr>
+        <w:tabs>
+          <w:tab w:val="num" w:pos="3600"/>
+        </w:tabs>
+        <w:ind w:left="3600" w:hanging="360"/>
+      </w:pPr>
+      <w:rPr>
+        <w:rFonts w:ascii="Wingdings" w:hAnsi="Wingdings" w:hint="default"/>
+        <w:sz w:val="20"/>
+      </w:rPr>
+    </w:lvl>
+    <w:lvl w:ilvl="5" w:tentative="1">
+      <w:start w:val="1"/>
+      <w:numFmt w:val="bullet"/>
+      <w:lvlText w:val=""/>
+      <w:lvlJc w:val="left"/>
+      <w:pPr>
+        <w:tabs>
+          <w:tab w:val="num" w:pos="4320"/>
+        </w:tabs>
+        <w:ind w:left="4320" w:hanging="360"/>
+      </w:pPr>
+      <w:rPr>
+        <w:rFonts w:ascii="Wingdings" w:hAnsi="Wingdings" w:hint="default"/>
+        <w:sz w:val="20"/>
+      </w:rPr>
+    </w:lvl>
+    <w:lvl w:ilvl="6" w:tentative="1">
+      <w:start w:val="1"/>
+      <w:numFmt w:val="bullet"/>
+      <w:lvlText w:val=""/>
+      <w:lvlJc w:val="left"/>
+      <w:pPr>
+        <w:tabs>
+          <w:tab w:val="num" w:pos="5040"/>
+        </w:tabs>
+        <w:ind w:left="5040" w:hanging="360"/>
+      </w:pPr>
+      <w:rPr>
+        <w:rFonts w:ascii="Wingdings" w:hAnsi="Wingdings" w:hint="default"/>
+        <w:sz w:val="20"/>
+      </w:rPr>
+    </w:lvl>
+    <w:lvl w:ilvl="7" w:tentative="1">
+      <w:start w:val="1"/>
+      <w:numFmt w:val="bullet"/>
+      <w:lvlText w:val=""/>
+      <w:lvlJc w:val="left"/>
+      <w:pPr>
+        <w:tabs>
+          <w:tab w:val="num" w:pos="5760"/>
+        </w:tabs>
+        <w:ind w:left="5760" w:hanging="360"/>
+      </w:pPr>
+      <w:rPr>
+        <w:rFonts w:ascii="Wingdings" w:hAnsi="Wingdings" w:hint="default"/>
+        <w:sz w:val="20"/>
+      </w:rPr>
+    </w:lvl>
+    <w:lvl w:ilvl="8" w:tentative="1">
+      <w:start w:val="1"/>
+      <w:numFmt w:val="bullet"/>
+      <w:lvlText w:val=""/>
+      <w:lvlJc w:val="left"/>
+      <w:pPr>
+        <w:tabs>
+          <w:tab w:val="num" w:pos="6480"/>
+        </w:tabs>
+        <w:ind w:left="6480" w:hanging="360"/>
+      </w:pPr>
+      <w:rPr>
+        <w:rFonts w:ascii="Wingdings" w:hAnsi="Wingdings" w:hint="default"/>
+        <w:sz w:val="20"/>
+      </w:rPr>
+    </w:lvl>
+  </w:abstractNum>
+  <w:abstractNum w:abstractNumId="1" w15:restartNumberingAfterBreak="0">
+    <w:nsid w:val="0DF51CFF"/>
+    <w:multiLevelType w:val="multilevel"/>
+    <w:tmpl w:val="41DE53A2"/>
+    <w:lvl w:ilvl="0">
+      <w:start w:val="1"/>
+      <w:numFmt w:val="bullet"/>
+      <w:lvlText w:val=""/>
+      <w:lvlJc w:val="left"/>
+      <w:pPr>
+        <w:tabs>
+          <w:tab w:val="num" w:pos="720"/>
+        </w:tabs>
+        <w:ind w:left="720" w:hanging="360"/>
+      </w:pPr>
+      <w:rPr>
+        <w:rFonts w:ascii="Symbol" w:hAnsi="Symbol" w:hint="default"/>
+        <w:sz w:val="20"/>
+      </w:rPr>
+    </w:lvl>
+    <w:lvl w:ilvl="1" w:tentative="1">
+      <w:start w:val="1"/>
+      <w:numFmt w:val="bullet"/>
+      <w:lvlText w:val="o"/>
+      <w:lvlJc w:val="left"/>
+      <w:pPr>
+        <w:tabs>
+          <w:tab w:val="num" w:pos="1440"/>
+        </w:tabs>
+        <w:ind w:left="1440" w:hanging="360"/>
+      </w:pPr>
+      <w:rPr>
+        <w:rFonts w:ascii="Courier New" w:hAnsi="Courier New" w:hint="default"/>
+        <w:sz w:val="20"/>
+      </w:rPr>
+    </w:lvl>
+    <w:lvl w:ilvl="2" w:tentative="1">
+      <w:start w:val="1"/>
+      <w:numFmt w:val="bullet"/>
+      <w:lvlText w:val=""/>
+      <w:lvlJc w:val="left"/>
+      <w:pPr>
+        <w:tabs>
+          <w:tab w:val="num" w:pos="2160"/>
+        </w:tabs>
+        <w:ind w:left="2160" w:hanging="360"/>
+      </w:pPr>
+      <w:rPr>
+        <w:rFonts w:ascii="Wingdings" w:hAnsi="Wingdings" w:hint="default"/>
+        <w:sz w:val="20"/>
+      </w:rPr>
+    </w:lvl>
+    <w:lvl w:ilvl="3" w:tentative="1">
+      <w:start w:val="1"/>
+      <w:numFmt w:val="bullet"/>
+      <w:lvlText w:val=""/>
+      <w:lvlJc w:val="left"/>
+      <w:pPr>
+        <w:tabs>
+          <w:tab w:val="num" w:pos="2880"/>
+        </w:tabs>
+        <w:ind w:left="2880" w:hanging="360"/>
+      </w:pPr>
+      <w:rPr>
+        <w:rFonts w:ascii="Wingdings" w:hAnsi="Wingdings" w:hint="default"/>
+        <w:sz w:val="20"/>
+      </w:rPr>
+    </w:lvl>
+    <w:lvl w:ilvl="4" w:tentative="1">
+      <w:start w:val="1"/>
+      <w:numFmt w:val="bullet"/>
+      <w:lvlText w:val=""/>
+      <w:lvlJc w:val="left"/>
+      <w:pPr>
+        <w:tabs>
+          <w:tab w:val="num" w:pos="3600"/>
+        </w:tabs>
+        <w:ind w:left="3600" w:hanging="360"/>
+      </w:pPr>
+      <w:rPr>
+        <w:rFonts w:ascii="Wingdings" w:hAnsi="Wingdings" w:hint="default"/>
+        <w:sz w:val="20"/>
+      </w:rPr>
+    </w:lvl>
+    <w:lvl w:ilvl="5" w:tentative="1">
+      <w:start w:val="1"/>
+      <w:numFmt w:val="bullet"/>
+      <w:lvlText w:val=""/>
+      <w:lvlJc w:val="left"/>
+      <w:pPr>
+        <w:tabs>
+          <w:tab w:val="num" w:pos="4320"/>
+        </w:tabs>
+        <w:ind w:left="4320" w:hanging="360"/>
+      </w:pPr>
+      <w:rPr>
+        <w:rFonts w:ascii="Wingdings" w:hAnsi="Wingdings" w:hint="default"/>
+        <w:sz w:val="20"/>
+      </w:rPr>
+    </w:lvl>
+    <w:lvl w:ilvl="6" w:tentative="1">
+      <w:start w:val="1"/>
+      <w:numFmt w:val="bullet"/>
+      <w:lvlText w:val=""/>
+      <w:lvlJc w:val="left"/>
+      <w:pPr>
+        <w:tabs>
+          <w:tab w:val="num" w:pos="5040"/>
+        </w:tabs>
+        <w:ind w:left="5040" w:hanging="360"/>
+      </w:pPr>
+      <w:rPr>
+        <w:rFonts w:ascii="Wingdings" w:hAnsi="Wingdings" w:hint="default"/>
+        <w:sz w:val="20"/>
+      </w:rPr>
+    </w:lvl>
+    <w:lvl w:ilvl="7" w:tentative="1">
+      <w:start w:val="1"/>
+      <w:numFmt w:val="bullet"/>
+      <w:lvlText w:val=""/>
+      <w:lvlJc w:val="left"/>
+      <w:pPr>
+        <w:tabs>
+          <w:tab w:val="num" w:pos="5760"/>
+        </w:tabs>
+        <w:ind w:left="5760" w:hanging="360"/>
+      </w:pPr>
+      <w:rPr>
+        <w:rFonts w:ascii="Wingdings" w:hAnsi="Wingdings" w:hint="default"/>
+        <w:sz w:val="20"/>
+      </w:rPr>
+    </w:lvl>
+    <w:lvl w:ilvl="8" w:tentative="1">
+      <w:start w:val="1"/>
+      <w:numFmt w:val="bullet"/>
+      <w:lvlText w:val=""/>
+      <w:lvlJc w:val="left"/>
+      <w:pPr>
+        <w:tabs>
+          <w:tab w:val="num" w:pos="6480"/>
+        </w:tabs>
+        <w:ind w:left="6480" w:hanging="360"/>
+      </w:pPr>
+      <w:rPr>
+        <w:rFonts w:ascii="Wingdings" w:hAnsi="Wingdings" w:hint="default"/>
+        <w:sz w:val="20"/>
+      </w:rPr>
+    </w:lvl>
+  </w:abstractNum>
+  <w:abstractNum w:abstractNumId="2" w15:restartNumberingAfterBreak="0">
     <w:nsid w:val="18151625"/>
     <w:multiLevelType w:val="hybridMultilevel"/>
     <w:tmpl w:val="6E5AE932"/>
@@ -2817,7 +3892,7 @@
       </w:rPr>
     </w:lvl>
   </w:abstractNum>
-  <w:abstractNum w:abstractNumId="1" w15:restartNumberingAfterBreak="0">
+  <w:abstractNum w:abstractNumId="3" w15:restartNumberingAfterBreak="0">
     <w:nsid w:val="18715EB9"/>
     <w:multiLevelType w:val="multilevel"/>
     <w:tmpl w:val="57B8C4DE"/>
@@ -2934,7 +4009,156 @@
       </w:pPr>
     </w:lvl>
   </w:abstractNum>
-  <w:abstractNum w:abstractNumId="2" w15:restartNumberingAfterBreak="0">
+  <w:abstractNum w:abstractNumId="4" w15:restartNumberingAfterBreak="0">
+    <w:nsid w:val="29415E47"/>
+    <w:multiLevelType w:val="multilevel"/>
+    <w:tmpl w:val="03622B1E"/>
+    <w:lvl w:ilvl="0">
+      <w:start w:val="1"/>
+      <w:numFmt w:val="bullet"/>
+      <w:lvlText w:val=""/>
+      <w:lvlJc w:val="left"/>
+      <w:pPr>
+        <w:tabs>
+          <w:tab w:val="num" w:pos="720"/>
+        </w:tabs>
+        <w:ind w:left="720" w:hanging="360"/>
+      </w:pPr>
+      <w:rPr>
+        <w:rFonts w:ascii="Symbol" w:hAnsi="Symbol" w:hint="default"/>
+        <w:sz w:val="20"/>
+      </w:rPr>
+    </w:lvl>
+    <w:lvl w:ilvl="1" w:tentative="1">
+      <w:start w:val="1"/>
+      <w:numFmt w:val="bullet"/>
+      <w:lvlText w:val="o"/>
+      <w:lvlJc w:val="left"/>
+      <w:pPr>
+        <w:tabs>
+          <w:tab w:val="num" w:pos="1440"/>
+        </w:tabs>
+        <w:ind w:left="1440" w:hanging="360"/>
+      </w:pPr>
+      <w:rPr>
+        <w:rFonts w:ascii="Courier New" w:hAnsi="Courier New" w:hint="default"/>
+        <w:sz w:val="20"/>
+      </w:rPr>
+    </w:lvl>
+    <w:lvl w:ilvl="2" w:tentative="1">
+      <w:start w:val="1"/>
+      <w:numFmt w:val="bullet"/>
+      <w:lvlText w:val=""/>
+      <w:lvlJc w:val="left"/>
+      <w:pPr>
+        <w:tabs>
+          <w:tab w:val="num" w:pos="2160"/>
+        </w:tabs>
+        <w:ind w:left="2160" w:hanging="360"/>
+      </w:pPr>
+      <w:rPr>
+        <w:rFonts w:ascii="Wingdings" w:hAnsi="Wingdings" w:hint="default"/>
+        <w:sz w:val="20"/>
+      </w:rPr>
+    </w:lvl>
+    <w:lvl w:ilvl="3" w:tentative="1">
+      <w:start w:val="1"/>
+      <w:numFmt w:val="bullet"/>
+      <w:lvlText w:val=""/>
+      <w:lvlJc w:val="left"/>
+      <w:pPr>
+        <w:tabs>
+          <w:tab w:val="num" w:pos="2880"/>
+        </w:tabs>
+        <w:ind w:left="2880" w:hanging="360"/>
+      </w:pPr>
+      <w:rPr>
+        <w:rFonts w:ascii="Wingdings" w:hAnsi="Wingdings" w:hint="default"/>
+        <w:sz w:val="20"/>
+      </w:rPr>
+    </w:lvl>
+    <w:lvl w:ilvl="4" w:tentative="1">
+      <w:start w:val="1"/>
+      <w:numFmt w:val="bullet"/>
+      <w:lvlText w:val=""/>
+      <w:lvlJc w:val="left"/>
+      <w:pPr>
+        <w:tabs>
+          <w:tab w:val="num" w:pos="3600"/>
+        </w:tabs>
+        <w:ind w:left="3600" w:hanging="360"/>
+      </w:pPr>
+      <w:rPr>
+        <w:rFonts w:ascii="Wingdings" w:hAnsi="Wingdings" w:hint="default"/>
+        <w:sz w:val="20"/>
+      </w:rPr>
+    </w:lvl>
+    <w:lvl w:ilvl="5" w:tentative="1">
+      <w:start w:val="1"/>
+      <w:numFmt w:val="bullet"/>
+      <w:lvlText w:val=""/>
+      <w:lvlJc w:val="left"/>
+      <w:pPr>
+        <w:tabs>
+          <w:tab w:val="num" w:pos="4320"/>
+        </w:tabs>
+        <w:ind w:left="4320" w:hanging="360"/>
+      </w:pPr>
+      <w:rPr>
+        <w:rFonts w:ascii="Wingdings" w:hAnsi="Wingdings" w:hint="default"/>
+        <w:sz w:val="20"/>
+      </w:rPr>
+    </w:lvl>
+    <w:lvl w:ilvl="6" w:tentative="1">
+      <w:start w:val="1"/>
+      <w:numFmt w:val="bullet"/>
+      <w:lvlText w:val=""/>
+      <w:lvlJc w:val="left"/>
+      <w:pPr>
+        <w:tabs>
+          <w:tab w:val="num" w:pos="5040"/>
+        </w:tabs>
+        <w:ind w:left="5040" w:hanging="360"/>
+      </w:pPr>
+      <w:rPr>
+        <w:rFonts w:ascii="Wingdings" w:hAnsi="Wingdings" w:hint="default"/>
+        <w:sz w:val="20"/>
+      </w:rPr>
+    </w:lvl>
+    <w:lvl w:ilvl="7" w:tentative="1">
+      <w:start w:val="1"/>
+      <w:numFmt w:val="bullet"/>
+      <w:lvlText w:val=""/>
+      <w:lvlJc w:val="left"/>
+      <w:pPr>
+        <w:tabs>
+          <w:tab w:val="num" w:pos="5760"/>
+        </w:tabs>
+        <w:ind w:left="5760" w:hanging="360"/>
+      </w:pPr>
+      <w:rPr>
+        <w:rFonts w:ascii="Wingdings" w:hAnsi="Wingdings" w:hint="default"/>
+        <w:sz w:val="20"/>
+      </w:rPr>
+    </w:lvl>
+    <w:lvl w:ilvl="8" w:tentative="1">
+      <w:start w:val="1"/>
+      <w:numFmt w:val="bullet"/>
+      <w:lvlText w:val=""/>
+      <w:lvlJc w:val="left"/>
+      <w:pPr>
+        <w:tabs>
+          <w:tab w:val="num" w:pos="6480"/>
+        </w:tabs>
+        <w:ind w:left="6480" w:hanging="360"/>
+      </w:pPr>
+      <w:rPr>
+        <w:rFonts w:ascii="Wingdings" w:hAnsi="Wingdings" w:hint="default"/>
+        <w:sz w:val="20"/>
+      </w:rPr>
+    </w:lvl>
+  </w:abstractNum>
+  <w:abstractNum w:abstractNumId="5" w15:restartNumberingAfterBreak="0">
     <w:nsid w:val="40E429D6"/>
     <w:multiLevelType w:val="multilevel"/>
     <w:tmpl w:val="4260F380"/>
@@ -3083,7 +4307,7 @@
       </w:rPr>
     </w:lvl>
   </w:abstractNum>
-  <w:abstractNum w:abstractNumId="3" w15:restartNumberingAfterBreak="0">
+  <w:abstractNum w:abstractNumId="6" w15:restartNumberingAfterBreak="0">
     <w:nsid w:val="4C4D5E63"/>
     <w:multiLevelType w:val="hybridMultilevel"/>
     <w:tmpl w:val="F378F400"/>
@@ -3195,7 +4419,7 @@
       </w:rPr>
     </w:lvl>
   </w:abstractNum>
-  <w:abstractNum w:abstractNumId="4" w15:restartNumberingAfterBreak="0">
+  <w:abstractNum w:abstractNumId="7" w15:restartNumberingAfterBreak="0">
     <w:nsid w:val="568E5608"/>
     <w:multiLevelType w:val="hybridMultilevel"/>
     <w:tmpl w:val="6332E7D0"/>
@@ -3308,7 +4532,7 @@
       </w:rPr>
     </w:lvl>
   </w:abstractNum>
-  <w:abstractNum w:abstractNumId="5" w15:restartNumberingAfterBreak="0">
+  <w:abstractNum w:abstractNumId="8" w15:restartNumberingAfterBreak="0">
     <w:nsid w:val="5C0457CC"/>
     <w:multiLevelType w:val="multilevel"/>
     <w:tmpl w:val="D3563E46"/>
@@ -3458,22 +4682,31 @@
     </w:lvl>
   </w:abstractNum>
   <w:num w:numId="1" w16cid:durableId="360253699">
-    <w:abstractNumId w:val="1"/>
+    <w:abstractNumId w:val="3"/>
   </w:num>
   <w:num w:numId="2" w16cid:durableId="425224840">
-    <w:abstractNumId w:val="3"/>
+    <w:abstractNumId w:val="6"/>
   </w:num>
   <w:num w:numId="3" w16cid:durableId="285619208">
+    <w:abstractNumId w:val="5"/>
+  </w:num>
+  <w:num w:numId="4" w16cid:durableId="1008480652">
+    <w:abstractNumId w:val="8"/>
+  </w:num>
+  <w:num w:numId="5" w16cid:durableId="199056380">
     <w:abstractNumId w:val="2"/>
   </w:num>
-  <w:num w:numId="4" w16cid:durableId="1008480652">
-    <w:abstractNumId w:val="5"/>
+  <w:num w:numId="6" w16cid:durableId="631597345">
+    <w:abstractNumId w:val="7"/>
   </w:num>
-  <w:num w:numId="5" w16cid:durableId="199056380">
+  <w:num w:numId="7" w16cid:durableId="213539509">
     <w:abstractNumId w:val="0"/>
   </w:num>
-  <w:num w:numId="6" w16cid:durableId="631597345">
+  <w:num w:numId="8" w16cid:durableId="1247306369">
     <w:abstractNumId w:val="4"/>
+  </w:num>
+  <w:num w:numId="9" w16cid:durableId="1687438338">
+    <w:abstractNumId w:val="1"/>
   </w:num>
 </w:numbering>
 </file>

</xml_diff>